<commit_message>
more examples in code
</commit_message>
<xml_diff>
--- a/moduel_6/metcs767_Assignment6_BNet_allegranzi.docx
+++ b/moduel_6/metcs767_Assignment6_BNet_allegranzi.docx
@@ -2308,6 +2308,8 @@
         <w:spacing w:before="0" w:beforeAutospacing="0"/>
         <w:rPr>
           <w:rFonts w:ascii="Times New Roman" w:hAnsi="Times New Roman" w:cs="Times New Roman"/>
+          <w:b/>
+          <w:bCs/>
           <w:color w:val="auto"/>
           <w:sz w:val="24"/>
         </w:rPr>
@@ -2315,27 +2317,619 @@
       <w:r>
         <w:rPr>
           <w:rFonts w:ascii="Times New Roman" w:hAnsi="Times New Roman" w:cs="Times New Roman"/>
+          <w:b/>
+          <w:bCs/>
           <w:color w:val="auto"/>
           <w:sz w:val="24"/>
         </w:rPr>
-        <w:t xml:space="preserve">your </w:t>
-      </w:r>
-      <w:r>
-        <w:rPr>
-          <w:rFonts w:ascii="Times New Roman" w:hAnsi="Times New Roman" w:cs="Times New Roman"/>
+        <w:t>Input and output</w:t>
+      </w:r>
+      <w:r>
+        <w:rPr>
+          <w:rFonts w:ascii="Times New Roman" w:hAnsi="Times New Roman" w:cs="Times New Roman"/>
+          <w:b/>
+          <w:bCs/>
           <w:color w:val="auto"/>
           <w:sz w:val="24"/>
         </w:rPr>
-        <w:t>response</w:t>
-      </w:r>
-      <w:r>
-        <w:rPr>
-          <w:rFonts w:ascii="Times New Roman" w:hAnsi="Times New Roman" w:cs="Times New Roman"/>
+        <w:t xml:space="preserve"> of python app</w:t>
+      </w:r>
+      <w:r>
+        <w:rPr>
+          <w:rFonts w:ascii="Times New Roman" w:hAnsi="Times New Roman" w:cs="Times New Roman"/>
+          <w:b/>
+          <w:bCs/>
           <w:color w:val="auto"/>
           <w:sz w:val="24"/>
         </w:rPr>
-        <w:t xml:space="preserve"> replaces this</w:t>
-      </w:r>
+        <w:t>:</w:t>
+      </w:r>
+    </w:p>
+    <w:p>
+      <w:pPr>
+        <w:pStyle w:val="body"/>
+        <w:spacing w:before="0" w:beforeAutospacing="0"/>
+        <w:rPr>
+          <w:rFonts w:ascii="Times New Roman" w:hAnsi="Times New Roman" w:cs="Times New Roman"/>
+          <w:color w:val="auto"/>
+          <w:sz w:val="24"/>
+        </w:rPr>
+      </w:pPr>
+      <w:r>
+        <w:rPr>
+          <w:rFonts w:ascii="Times New Roman" w:hAnsi="Times New Roman" w:cs="Times New Roman"/>
+          <w:color w:val="auto"/>
+          <w:sz w:val="24"/>
+        </w:rPr>
+        <w:lastRenderedPageBreak/>
+        <w:t xml:space="preserve">“What is the probability that someone with a positive economic outlook and a liberal political affiliation will vote </w:t>
+      </w:r>
+      <w:proofErr w:type="spellStart"/>
+      <w:r>
+        <w:rPr>
+          <w:rFonts w:ascii="Times New Roman" w:hAnsi="Times New Roman" w:cs="Times New Roman"/>
+          <w:color w:val="auto"/>
+          <w:sz w:val="24"/>
+        </w:rPr>
+        <w:t xml:space="preserve">liberal?” </w:t>
+      </w:r>
+      <w:proofErr w:type="spellEnd"/>
+    </w:p>
+    <w:p>
+      <w:pPr>
+        <w:pStyle w:val="body"/>
+        <w:spacing w:before="0" w:beforeAutospacing="0"/>
+        <w:rPr>
+          <w:rFonts w:ascii="Times New Roman" w:hAnsi="Times New Roman" w:cs="Times New Roman"/>
+          <w:color w:val="auto"/>
+          <w:sz w:val="24"/>
+        </w:rPr>
+      </w:pPr>
+      <w:r>
+        <w:rPr>
+          <w:rFonts w:ascii="Times New Roman" w:hAnsi="Times New Roman" w:cs="Times New Roman"/>
+          <w:color w:val="auto"/>
+          <w:sz w:val="24"/>
+        </w:rPr>
+        <w:t>The input is a positive economic outlook (1) and a liberal political affiliation (1), which should lead to a likelier vote liberal vote (1).</w:t>
+      </w:r>
+    </w:p>
+    <w:p>
+      <w:pPr>
+        <w:shd w:val="clear" w:color="auto" w:fill="272822"/>
+        <w:spacing w:after="0" w:line="270" w:lineRule="atLeast"/>
+        <w:rPr>
+          <w:rFonts w:ascii="Menlo" w:eastAsia="Times New Roman" w:hAnsi="Menlo" w:cs="Menlo"/>
+          <w:color w:val="F8F8F2"/>
+          <w:sz w:val="18"/>
+          <w:szCs w:val="18"/>
+          <w:lang w:eastAsia="ja-JP"/>
+        </w:rPr>
+      </w:pPr>
+      <w:r>
+        <w:rPr>
+          <w:rFonts w:ascii="Menlo" w:eastAsia="Times New Roman" w:hAnsi="Menlo" w:cs="Menlo"/>
+          <w:color w:val="F8F8F2"/>
+          <w:sz w:val="18"/>
+          <w:szCs w:val="18"/>
+          <w:lang w:eastAsia="ja-JP"/>
+        </w:rPr>
+        <w:t xml:space="preserve">result </w:t>
+      </w:r>
+      <w:r>
+        <w:rPr>
+          <w:rFonts w:ascii="Menlo" w:eastAsia="Times New Roman" w:hAnsi="Menlo" w:cs="Menlo"/>
+          <w:color w:val="F92672"/>
+          <w:sz w:val="18"/>
+          <w:szCs w:val="18"/>
+          <w:lang w:eastAsia="ja-JP"/>
+        </w:rPr>
+        <w:t>=</w:t>
+      </w:r>
+      <w:r>
+        <w:rPr>
+          <w:rFonts w:ascii="Menlo" w:eastAsia="Times New Roman" w:hAnsi="Menlo" w:cs="Menlo"/>
+          <w:color w:val="F8F8F2"/>
+          <w:sz w:val="18"/>
+          <w:szCs w:val="18"/>
+          <w:lang w:eastAsia="ja-JP"/>
+        </w:rPr>
+        <w:t xml:space="preserve"> </w:t>
+      </w:r>
+      <w:proofErr w:type="spellStart"/>
+      <w:proofErr w:type="gramStart"/>
+      <w:r>
+        <w:rPr>
+          <w:rFonts w:ascii="Menlo" w:eastAsia="Times New Roman" w:hAnsi="Menlo" w:cs="Menlo"/>
+          <w:color w:val="F8F8F2"/>
+          <w:sz w:val="18"/>
+          <w:szCs w:val="18"/>
+          <w:lang w:eastAsia="ja-JP"/>
+        </w:rPr>
+        <w:t>inference.query</w:t>
+      </w:r>
+      <w:proofErr w:type="spellEnd"/>
+      <w:proofErr w:type="gramEnd"/>
+      <w:r>
+        <w:rPr>
+          <w:rFonts w:ascii="Menlo" w:eastAsia="Times New Roman" w:hAnsi="Menlo" w:cs="Menlo"/>
+          <w:color w:val="F8F8F2"/>
+          <w:sz w:val="18"/>
+          <w:szCs w:val="18"/>
+          <w:lang w:eastAsia="ja-JP"/>
+        </w:rPr>
+        <w:t>(</w:t>
+      </w:r>
+      <w:r>
+        <w:rPr>
+          <w:rFonts w:ascii="Menlo" w:eastAsia="Times New Roman" w:hAnsi="Menlo" w:cs="Menlo"/>
+          <w:i/>
+          <w:iCs/>
+          <w:color w:val="FD971F"/>
+          <w:sz w:val="18"/>
+          <w:szCs w:val="18"/>
+          <w:lang w:eastAsia="ja-JP"/>
+        </w:rPr>
+        <w:t>variables</w:t>
+      </w:r>
+      <w:r>
+        <w:rPr>
+          <w:rFonts w:ascii="Menlo" w:eastAsia="Times New Roman" w:hAnsi="Menlo" w:cs="Menlo"/>
+          <w:color w:val="F92672"/>
+          <w:sz w:val="18"/>
+          <w:szCs w:val="18"/>
+          <w:lang w:eastAsia="ja-JP"/>
+        </w:rPr>
+        <w:t>=</w:t>
+      </w:r>
+      <w:r>
+        <w:rPr>
+          <w:rFonts w:ascii="Menlo" w:eastAsia="Times New Roman" w:hAnsi="Menlo" w:cs="Menlo"/>
+          <w:color w:val="F8F8F2"/>
+          <w:sz w:val="18"/>
+          <w:szCs w:val="18"/>
+          <w:lang w:eastAsia="ja-JP"/>
+        </w:rPr>
+        <w:t>[</w:t>
+      </w:r>
+      <w:r>
+        <w:rPr>
+          <w:rFonts w:ascii="Menlo" w:eastAsia="Times New Roman" w:hAnsi="Menlo" w:cs="Menlo"/>
+          <w:color w:val="E6DB74"/>
+          <w:sz w:val="18"/>
+          <w:szCs w:val="18"/>
+          <w:lang w:eastAsia="ja-JP"/>
+        </w:rPr>
+        <w:t>'Vote'</w:t>
+      </w:r>
+      <w:r>
+        <w:rPr>
+          <w:rFonts w:ascii="Menlo" w:eastAsia="Times New Roman" w:hAnsi="Menlo" w:cs="Menlo"/>
+          <w:color w:val="F8F8F2"/>
+          <w:sz w:val="18"/>
+          <w:szCs w:val="18"/>
+          <w:lang w:eastAsia="ja-JP"/>
+        </w:rPr>
+        <w:t xml:space="preserve">], </w:t>
+      </w:r>
+      <w:r>
+        <w:rPr>
+          <w:rFonts w:ascii="Menlo" w:eastAsia="Times New Roman" w:hAnsi="Menlo" w:cs="Menlo"/>
+          <w:i/>
+          <w:iCs/>
+          <w:color w:val="FD971F"/>
+          <w:sz w:val="18"/>
+          <w:szCs w:val="18"/>
+          <w:lang w:eastAsia="ja-JP"/>
+        </w:rPr>
+        <w:t>evidence</w:t>
+      </w:r>
+      <w:r>
+        <w:rPr>
+          <w:rFonts w:ascii="Menlo" w:eastAsia="Times New Roman" w:hAnsi="Menlo" w:cs="Menlo"/>
+          <w:color w:val="F92672"/>
+          <w:sz w:val="18"/>
+          <w:szCs w:val="18"/>
+          <w:lang w:eastAsia="ja-JP"/>
+        </w:rPr>
+        <w:t>=</w:t>
+      </w:r>
+      <w:r>
+        <w:rPr>
+          <w:rFonts w:ascii="Menlo" w:eastAsia="Times New Roman" w:hAnsi="Menlo" w:cs="Menlo"/>
+          <w:color w:val="F8F8F2"/>
+          <w:sz w:val="18"/>
+          <w:szCs w:val="18"/>
+          <w:lang w:eastAsia="ja-JP"/>
+        </w:rPr>
+        <w:t>{</w:t>
+      </w:r>
+      <w:r>
+        <w:rPr>
+          <w:rFonts w:ascii="Menlo" w:eastAsia="Times New Roman" w:hAnsi="Menlo" w:cs="Menlo"/>
+          <w:color w:val="E6DB74"/>
+          <w:sz w:val="18"/>
+          <w:szCs w:val="18"/>
+          <w:lang w:eastAsia="ja-JP"/>
+        </w:rPr>
+        <w:t>'Economic Outlook'</w:t>
+      </w:r>
+      <w:r>
+        <w:rPr>
+          <w:rFonts w:ascii="Menlo" w:eastAsia="Times New Roman" w:hAnsi="Menlo" w:cs="Menlo"/>
+          <w:color w:val="F8F8F2"/>
+          <w:sz w:val="18"/>
+          <w:szCs w:val="18"/>
+          <w:lang w:eastAsia="ja-JP"/>
+        </w:rPr>
+        <w:t xml:space="preserve">: </w:t>
+      </w:r>
+      <w:r>
+        <w:rPr>
+          <w:rFonts w:ascii="Menlo" w:eastAsia="Times New Roman" w:hAnsi="Menlo" w:cs="Menlo"/>
+          <w:color w:val="AE81FF"/>
+          <w:sz w:val="18"/>
+          <w:szCs w:val="18"/>
+          <w:lang w:eastAsia="ja-JP"/>
+        </w:rPr>
+        <w:t>1</w:t>
+      </w:r>
+      <w:r>
+        <w:rPr>
+          <w:rFonts w:ascii="Menlo" w:eastAsia="Times New Roman" w:hAnsi="Menlo" w:cs="Menlo"/>
+          <w:color w:val="F8F8F2"/>
+          <w:sz w:val="18"/>
+          <w:szCs w:val="18"/>
+          <w:lang w:eastAsia="ja-JP"/>
+        </w:rPr>
+        <w:t xml:space="preserve">, </w:t>
+      </w:r>
+      <w:r>
+        <w:rPr>
+          <w:rFonts w:ascii="Menlo" w:eastAsia="Times New Roman" w:hAnsi="Menlo" w:cs="Menlo"/>
+          <w:color w:val="E6DB74"/>
+          <w:sz w:val="18"/>
+          <w:szCs w:val="18"/>
+          <w:lang w:eastAsia="ja-JP"/>
+        </w:rPr>
+        <w:t>'Political Affiliation'</w:t>
+      </w:r>
+      <w:r>
+        <w:rPr>
+          <w:rFonts w:ascii="Menlo" w:eastAsia="Times New Roman" w:hAnsi="Menlo" w:cs="Menlo"/>
+          <w:color w:val="F8F8F2"/>
+          <w:sz w:val="18"/>
+          <w:szCs w:val="18"/>
+          <w:lang w:eastAsia="ja-JP"/>
+        </w:rPr>
+        <w:t xml:space="preserve">: </w:t>
+      </w:r>
+      <w:r>
+        <w:rPr>
+          <w:rFonts w:ascii="Menlo" w:eastAsia="Times New Roman" w:hAnsi="Menlo" w:cs="Menlo"/>
+          <w:color w:val="AE81FF"/>
+          <w:sz w:val="18"/>
+          <w:szCs w:val="18"/>
+          <w:lang w:eastAsia="ja-JP"/>
+        </w:rPr>
+        <w:t>1</w:t>
+      </w:r>
+      <w:r>
+        <w:rPr>
+          <w:rFonts w:ascii="Menlo" w:eastAsia="Times New Roman" w:hAnsi="Menlo" w:cs="Menlo"/>
+          <w:color w:val="F8F8F2"/>
+          <w:sz w:val="18"/>
+          <w:szCs w:val="18"/>
+          <w:lang w:eastAsia="ja-JP"/>
+        </w:rPr>
+        <w:t>})</w:t>
+      </w:r>
+    </w:p>
+    <w:p>
+      <w:pPr>
+        <w:pStyle w:val="body"/>
+        <w:spacing w:before="0" w:beforeAutospacing="0"/>
+        <w:rPr>
+          <w:rFonts w:ascii="Times New Roman" w:hAnsi="Times New Roman" w:cs="Times New Roman"/>
+          <w:b/>
+          <w:bCs/>
+          <w:color w:val="auto"/>
+          <w:sz w:val="24"/>
+        </w:rPr>
+      </w:pPr>
+    </w:p>
+    <w:p>
+      <w:pPr>
+        <w:shd w:val="clear" w:color="auto" w:fill="272822"/>
+        <w:spacing w:after="0" w:line="270" w:lineRule="atLeast"/>
+        <w:rPr>
+          <w:rFonts w:ascii="Menlo" w:eastAsia="Times New Roman" w:hAnsi="Menlo" w:cs="Menlo"/>
+          <w:color w:val="F8F8F2"/>
+          <w:sz w:val="18"/>
+          <w:szCs w:val="18"/>
+          <w:lang w:eastAsia="ja-JP"/>
+        </w:rPr>
+      </w:pPr>
+      <w:r>
+        <w:rPr>
+          <w:rFonts w:ascii="Menlo" w:eastAsia="Times New Roman" w:hAnsi="Menlo" w:cs="Menlo"/>
+          <w:color w:val="F8F8F2"/>
+          <w:sz w:val="18"/>
+          <w:szCs w:val="18"/>
+          <w:lang w:eastAsia="ja-JP"/>
+        </w:rPr>
+        <w:t>+---------+-------------+</w:t>
+      </w:r>
+    </w:p>
+    <w:p>
+      <w:pPr>
+        <w:shd w:val="clear" w:color="auto" w:fill="272822"/>
+        <w:spacing w:after="0" w:line="270" w:lineRule="atLeast"/>
+        <w:rPr>
+          <w:rFonts w:ascii="Menlo" w:eastAsia="Times New Roman" w:hAnsi="Menlo" w:cs="Menlo"/>
+          <w:color w:val="F8F8F2"/>
+          <w:sz w:val="18"/>
+          <w:szCs w:val="18"/>
+          <w:lang w:eastAsia="ja-JP"/>
+        </w:rPr>
+      </w:pPr>
+      <w:r>
+        <w:rPr>
+          <w:rFonts w:ascii="Menlo" w:eastAsia="Times New Roman" w:hAnsi="Menlo" w:cs="Menlo"/>
+          <w:color w:val="F8F8F2"/>
+          <w:sz w:val="18"/>
+          <w:szCs w:val="18"/>
+          <w:lang w:eastAsia="ja-JP"/>
+        </w:rPr>
+        <w:t xml:space="preserve">| Vote    |   </w:t>
+      </w:r>
+      <w:proofErr w:type="gramStart"/>
+      <w:r>
+        <w:rPr>
+          <w:rFonts w:ascii="Menlo" w:eastAsia="Times New Roman" w:hAnsi="Menlo" w:cs="Menlo"/>
+          <w:color w:val="F8F8F2"/>
+          <w:sz w:val="18"/>
+          <w:szCs w:val="18"/>
+          <w:lang w:eastAsia="ja-JP"/>
+        </w:rPr>
+        <w:t>phi(</w:t>
+      </w:r>
+      <w:proofErr w:type="gramEnd"/>
+      <w:r>
+        <w:rPr>
+          <w:rFonts w:ascii="Menlo" w:eastAsia="Times New Roman" w:hAnsi="Menlo" w:cs="Menlo"/>
+          <w:color w:val="F8F8F2"/>
+          <w:sz w:val="18"/>
+          <w:szCs w:val="18"/>
+          <w:lang w:eastAsia="ja-JP"/>
+        </w:rPr>
+        <w:t>Vote) |</w:t>
+      </w:r>
+    </w:p>
+    <w:p>
+      <w:pPr>
+        <w:shd w:val="clear" w:color="auto" w:fill="272822"/>
+        <w:spacing w:after="0" w:line="270" w:lineRule="atLeast"/>
+        <w:rPr>
+          <w:rFonts w:ascii="Menlo" w:eastAsia="Times New Roman" w:hAnsi="Menlo" w:cs="Menlo"/>
+          <w:color w:val="F8F8F2"/>
+          <w:sz w:val="18"/>
+          <w:szCs w:val="18"/>
+          <w:lang w:eastAsia="ja-JP"/>
+        </w:rPr>
+      </w:pPr>
+      <w:r>
+        <w:rPr>
+          <w:rFonts w:ascii="Menlo" w:eastAsia="Times New Roman" w:hAnsi="Menlo" w:cs="Menlo"/>
+          <w:color w:val="F8F8F2"/>
+          <w:sz w:val="18"/>
+          <w:szCs w:val="18"/>
+          <w:lang w:eastAsia="ja-JP"/>
+        </w:rPr>
+        <w:t>+=========+=============+</w:t>
+      </w:r>
+    </w:p>
+    <w:p>
+      <w:pPr>
+        <w:shd w:val="clear" w:color="auto" w:fill="272822"/>
+        <w:spacing w:after="0" w:line="270" w:lineRule="atLeast"/>
+        <w:rPr>
+          <w:rFonts w:ascii="Menlo" w:eastAsia="Times New Roman" w:hAnsi="Menlo" w:cs="Menlo"/>
+          <w:color w:val="F8F8F2"/>
+          <w:sz w:val="18"/>
+          <w:szCs w:val="18"/>
+          <w:lang w:eastAsia="ja-JP"/>
+        </w:rPr>
+      </w:pPr>
+      <w:r>
+        <w:rPr>
+          <w:rFonts w:ascii="Menlo" w:eastAsia="Times New Roman" w:hAnsi="Menlo" w:cs="Menlo"/>
+          <w:color w:val="F8F8F2"/>
+          <w:sz w:val="18"/>
+          <w:szCs w:val="18"/>
+          <w:lang w:eastAsia="ja-JP"/>
+        </w:rPr>
+        <w:t xml:space="preserve">| </w:t>
+      </w:r>
+      <w:proofErr w:type="gramStart"/>
+      <w:r>
+        <w:rPr>
+          <w:rFonts w:ascii="Menlo" w:eastAsia="Times New Roman" w:hAnsi="Menlo" w:cs="Menlo"/>
+          <w:color w:val="F8F8F2"/>
+          <w:sz w:val="18"/>
+          <w:szCs w:val="18"/>
+          <w:lang w:eastAsia="ja-JP"/>
+        </w:rPr>
+        <w:t>Vote(</w:t>
+      </w:r>
+      <w:proofErr w:type="gramEnd"/>
+      <w:r>
+        <w:rPr>
+          <w:rFonts w:ascii="Menlo" w:eastAsia="Times New Roman" w:hAnsi="Menlo" w:cs="Menlo"/>
+          <w:color w:val="F8F8F2"/>
+          <w:sz w:val="18"/>
+          <w:szCs w:val="18"/>
+          <w:lang w:eastAsia="ja-JP"/>
+        </w:rPr>
+        <w:t>0) |      0.3000 |</w:t>
+      </w:r>
+    </w:p>
+    <w:p>
+      <w:pPr>
+        <w:shd w:val="clear" w:color="auto" w:fill="272822"/>
+        <w:spacing w:after="0" w:line="270" w:lineRule="atLeast"/>
+        <w:rPr>
+          <w:rFonts w:ascii="Menlo" w:eastAsia="Times New Roman" w:hAnsi="Menlo" w:cs="Menlo"/>
+          <w:color w:val="F8F8F2"/>
+          <w:sz w:val="18"/>
+          <w:szCs w:val="18"/>
+          <w:lang w:eastAsia="ja-JP"/>
+        </w:rPr>
+      </w:pPr>
+      <w:r>
+        <w:rPr>
+          <w:rFonts w:ascii="Menlo" w:eastAsia="Times New Roman" w:hAnsi="Menlo" w:cs="Menlo"/>
+          <w:color w:val="F8F8F2"/>
+          <w:sz w:val="18"/>
+          <w:szCs w:val="18"/>
+          <w:lang w:eastAsia="ja-JP"/>
+        </w:rPr>
+        <w:t>+---------+-------------+</w:t>
+      </w:r>
+    </w:p>
+    <w:p>
+      <w:pPr>
+        <w:shd w:val="clear" w:color="auto" w:fill="272822"/>
+        <w:spacing w:after="0" w:line="270" w:lineRule="atLeast"/>
+        <w:rPr>
+          <w:rFonts w:ascii="Menlo" w:eastAsia="Times New Roman" w:hAnsi="Menlo" w:cs="Menlo"/>
+          <w:color w:val="F8F8F2"/>
+          <w:sz w:val="18"/>
+          <w:szCs w:val="18"/>
+          <w:lang w:eastAsia="ja-JP"/>
+        </w:rPr>
+      </w:pPr>
+      <w:r>
+        <w:rPr>
+          <w:rFonts w:ascii="Menlo" w:eastAsia="Times New Roman" w:hAnsi="Menlo" w:cs="Menlo"/>
+          <w:color w:val="F8F8F2"/>
+          <w:sz w:val="18"/>
+          <w:szCs w:val="18"/>
+          <w:lang w:eastAsia="ja-JP"/>
+        </w:rPr>
+        <w:t xml:space="preserve">| </w:t>
+      </w:r>
+      <w:proofErr w:type="gramStart"/>
+      <w:r>
+        <w:rPr>
+          <w:rFonts w:ascii="Menlo" w:eastAsia="Times New Roman" w:hAnsi="Menlo" w:cs="Menlo"/>
+          <w:color w:val="F8F8F2"/>
+          <w:sz w:val="18"/>
+          <w:szCs w:val="18"/>
+          <w:lang w:eastAsia="ja-JP"/>
+        </w:rPr>
+        <w:t>Vote(</w:t>
+      </w:r>
+      <w:proofErr w:type="gramEnd"/>
+      <w:r>
+        <w:rPr>
+          <w:rFonts w:ascii="Menlo" w:eastAsia="Times New Roman" w:hAnsi="Menlo" w:cs="Menlo"/>
+          <w:color w:val="F8F8F2"/>
+          <w:sz w:val="18"/>
+          <w:szCs w:val="18"/>
+          <w:lang w:eastAsia="ja-JP"/>
+        </w:rPr>
+        <w:t>1) |      0.7000 |</w:t>
+      </w:r>
+    </w:p>
+    <w:p>
+      <w:pPr>
+        <w:shd w:val="clear" w:color="auto" w:fill="272822"/>
+        <w:spacing w:after="0" w:line="270" w:lineRule="atLeast"/>
+        <w:rPr>
+          <w:rFonts w:ascii="Menlo" w:eastAsia="Times New Roman" w:hAnsi="Menlo" w:cs="Menlo"/>
+          <w:color w:val="F8F8F2"/>
+          <w:sz w:val="18"/>
+          <w:szCs w:val="18"/>
+          <w:lang w:eastAsia="ja-JP"/>
+        </w:rPr>
+      </w:pPr>
+      <w:r>
+        <w:rPr>
+          <w:rFonts w:ascii="Menlo" w:eastAsia="Times New Roman" w:hAnsi="Menlo" w:cs="Menlo"/>
+          <w:color w:val="F8F8F2"/>
+          <w:sz w:val="18"/>
+          <w:szCs w:val="18"/>
+          <w:lang w:eastAsia="ja-JP"/>
+        </w:rPr>
+        <w:t>+---------+-------------+</w:t>
+      </w:r>
+    </w:p>
+    <w:p>
+      <w:pPr>
+        <w:pStyle w:val="body"/>
+        <w:spacing w:before="0" w:beforeAutospacing="0"/>
+        <w:rPr>
+          <w:rFonts w:ascii="Times New Roman" w:hAnsi="Times New Roman" w:cs="Times New Roman"/>
+          <w:b/>
+          <w:bCs/>
+          <w:color w:val="auto"/>
+          <w:sz w:val="24"/>
+        </w:rPr>
+      </w:pPr>
+    </w:p>
+    <w:p>
+      <w:pPr>
+        <w:pStyle w:val="body"/>
+        <w:spacing w:before="0" w:beforeAutospacing="0"/>
+        <w:rPr>
+          <w:rFonts w:ascii="Times New Roman" w:hAnsi="Times New Roman" w:cs="Times New Roman"/>
+          <w:color w:val="auto"/>
+          <w:sz w:val="24"/>
+        </w:rPr>
+      </w:pPr>
+      <w:r>
+        <w:rPr>
+          <w:rFonts w:ascii="Times New Roman" w:hAnsi="Times New Roman" w:cs="Times New Roman"/>
+          <w:color w:val="auto"/>
+          <w:sz w:val="24"/>
+        </w:rPr>
+        <w:t>The answer to the initial question is 70%.</w:t>
+      </w:r>
+    </w:p>
+    <w:p>
+      <w:pPr>
+        <w:pStyle w:val="body"/>
+        <w:spacing w:before="0" w:beforeAutospacing="0"/>
+        <w:rPr>
+          <w:rFonts w:ascii="Times New Roman" w:hAnsi="Times New Roman" w:cs="Times New Roman"/>
+          <w:b/>
+          <w:bCs/>
+          <w:color w:val="auto"/>
+          <w:sz w:val="24"/>
+        </w:rPr>
+      </w:pPr>
+      <w:r>
+        <w:rPr>
+          <w:rFonts w:ascii="Times New Roman" w:hAnsi="Times New Roman" w:cs="Times New Roman"/>
+          <w:b/>
+          <w:bCs/>
+          <w:color w:val="auto"/>
+          <w:sz w:val="24"/>
+        </w:rPr>
+        <w:t>Computation:</w:t>
+      </w:r>
+    </w:p>
+    <w:p>
+      <w:pPr>
+        <w:pStyle w:val="body"/>
+        <w:spacing w:before="0" w:beforeAutospacing="0"/>
+        <w:rPr>
+          <w:rFonts w:ascii="Times New Roman" w:hAnsi="Times New Roman" w:cs="Times New Roman"/>
+          <w:color w:val="auto"/>
+          <w:sz w:val="24"/>
+        </w:rPr>
+      </w:pPr>
     </w:p>
     <w:p>
       <w:pPr>
@@ -2356,7 +2950,6 @@
           <w:bdr w:val="none" w:sz="0" w:space="0" w:color="auto" w:frame="1"/>
           <w:shd w:val="clear" w:color="auto" w:fill="FFFFFF"/>
         </w:rPr>
-        <w:lastRenderedPageBreak/>
         <w:t>Example 2</w:t>
       </w:r>
     </w:p>
@@ -2385,6 +2978,8 @@
         <w:spacing w:before="0" w:beforeAutospacing="0"/>
         <w:rPr>
           <w:rFonts w:ascii="Times New Roman" w:hAnsi="Times New Roman" w:cs="Times New Roman"/>
+          <w:b/>
+          <w:bCs/>
           <w:color w:val="auto"/>
           <w:sz w:val="24"/>
         </w:rPr>
@@ -2392,27 +2987,627 @@
       <w:r>
         <w:rPr>
           <w:rFonts w:ascii="Times New Roman" w:hAnsi="Times New Roman" w:cs="Times New Roman"/>
+          <w:b/>
+          <w:bCs/>
           <w:color w:val="auto"/>
           <w:sz w:val="24"/>
         </w:rPr>
-        <w:t xml:space="preserve">your </w:t>
-      </w:r>
-      <w:r>
+        <w:t>Input and output:</w:t>
+      </w:r>
+    </w:p>
+    <w:p>
+      <w:pPr>
+        <w:pStyle w:val="body"/>
+        <w:spacing w:before="0" w:beforeAutospacing="0"/>
         <w:rPr>
           <w:rFonts w:ascii="Times New Roman" w:hAnsi="Times New Roman" w:cs="Times New Roman"/>
           <w:color w:val="auto"/>
           <w:sz w:val="24"/>
         </w:rPr>
-        <w:t>response</w:t>
-      </w:r>
+      </w:pPr>
       <w:r>
         <w:rPr>
           <w:rFonts w:ascii="Times New Roman" w:hAnsi="Times New Roman" w:cs="Times New Roman"/>
           <w:color w:val="auto"/>
           <w:sz w:val="24"/>
         </w:rPr>
-        <w:t xml:space="preserve"> replaces this</w:t>
-      </w:r>
+        <w:t>“What is the probability that someone with a negative economic outlook and a liberal political affiliation will vote liberal?”</w:t>
+      </w:r>
+    </w:p>
+    <w:p>
+      <w:pPr>
+        <w:pStyle w:val="body"/>
+        <w:spacing w:before="0" w:beforeAutospacing="0"/>
+        <w:rPr>
+          <w:rFonts w:ascii="Times New Roman" w:hAnsi="Times New Roman" w:cs="Times New Roman"/>
+          <w:color w:val="auto"/>
+          <w:sz w:val="24"/>
+        </w:rPr>
+      </w:pPr>
+      <w:r>
+        <w:rPr>
+          <w:rFonts w:ascii="Times New Roman" w:hAnsi="Times New Roman" w:cs="Times New Roman"/>
+          <w:color w:val="auto"/>
+          <w:sz w:val="24"/>
+        </w:rPr>
+        <w:t xml:space="preserve">The input is a </w:t>
+      </w:r>
+      <w:r>
+        <w:rPr>
+          <w:rFonts w:ascii="Times New Roman" w:hAnsi="Times New Roman" w:cs="Times New Roman"/>
+          <w:color w:val="auto"/>
+          <w:sz w:val="24"/>
+        </w:rPr>
+        <w:t xml:space="preserve">negative </w:t>
+      </w:r>
+      <w:r>
+        <w:rPr>
+          <w:rFonts w:ascii="Times New Roman" w:hAnsi="Times New Roman" w:cs="Times New Roman"/>
+          <w:color w:val="auto"/>
+          <w:sz w:val="24"/>
+        </w:rPr>
+        <w:t>economic outlook (</w:t>
+      </w:r>
+      <w:r>
+        <w:rPr>
+          <w:rFonts w:ascii="Times New Roman" w:hAnsi="Times New Roman" w:cs="Times New Roman"/>
+          <w:color w:val="auto"/>
+          <w:sz w:val="24"/>
+        </w:rPr>
+        <w:t>0</w:t>
+      </w:r>
+      <w:r>
+        <w:rPr>
+          <w:rFonts w:ascii="Times New Roman" w:hAnsi="Times New Roman" w:cs="Times New Roman"/>
+          <w:color w:val="auto"/>
+          <w:sz w:val="24"/>
+        </w:rPr>
+        <w:t xml:space="preserve">) and a liberal political affiliation (1), which should lead to </w:t>
+      </w:r>
+      <w:r>
+        <w:rPr>
+          <w:rFonts w:ascii="Times New Roman" w:hAnsi="Times New Roman" w:cs="Times New Roman"/>
+          <w:color w:val="auto"/>
+          <w:sz w:val="24"/>
+        </w:rPr>
+        <w:t>a less likely liberal vote (1) than in the previous example.</w:t>
+      </w:r>
+    </w:p>
+    <w:p>
+      <w:pPr>
+        <w:shd w:val="clear" w:color="auto" w:fill="272822"/>
+        <w:spacing w:after="0" w:line="270" w:lineRule="atLeast"/>
+        <w:rPr>
+          <w:rFonts w:ascii="Menlo" w:eastAsia="Times New Roman" w:hAnsi="Menlo" w:cs="Menlo"/>
+          <w:color w:val="F8F8F2"/>
+          <w:sz w:val="18"/>
+          <w:szCs w:val="18"/>
+          <w:lang w:eastAsia="ja-JP"/>
+        </w:rPr>
+      </w:pPr>
+      <w:proofErr w:type="spellStart"/>
+      <w:r>
+        <w:rPr>
+          <w:rFonts w:ascii="Menlo" w:eastAsia="Times New Roman" w:hAnsi="Menlo" w:cs="Menlo"/>
+          <w:color w:val="F8F8F2"/>
+          <w:sz w:val="18"/>
+          <w:szCs w:val="18"/>
+          <w:lang w:eastAsia="ja-JP"/>
+        </w:rPr>
+        <w:t>result_two</w:t>
+      </w:r>
+      <w:proofErr w:type="spellEnd"/>
+      <w:r>
+        <w:rPr>
+          <w:rFonts w:ascii="Menlo" w:eastAsia="Times New Roman" w:hAnsi="Menlo" w:cs="Menlo"/>
+          <w:color w:val="F8F8F2"/>
+          <w:sz w:val="18"/>
+          <w:szCs w:val="18"/>
+          <w:lang w:eastAsia="ja-JP"/>
+        </w:rPr>
+        <w:t xml:space="preserve"> </w:t>
+      </w:r>
+      <w:r>
+        <w:rPr>
+          <w:rFonts w:ascii="Menlo" w:eastAsia="Times New Roman" w:hAnsi="Menlo" w:cs="Menlo"/>
+          <w:color w:val="F92672"/>
+          <w:sz w:val="18"/>
+          <w:szCs w:val="18"/>
+          <w:lang w:eastAsia="ja-JP"/>
+        </w:rPr>
+        <w:t>=</w:t>
+      </w:r>
+      <w:r>
+        <w:rPr>
+          <w:rFonts w:ascii="Menlo" w:eastAsia="Times New Roman" w:hAnsi="Menlo" w:cs="Menlo"/>
+          <w:color w:val="F8F8F2"/>
+          <w:sz w:val="18"/>
+          <w:szCs w:val="18"/>
+          <w:lang w:eastAsia="ja-JP"/>
+        </w:rPr>
+        <w:t xml:space="preserve"> </w:t>
+      </w:r>
+      <w:proofErr w:type="spellStart"/>
+      <w:proofErr w:type="gramStart"/>
+      <w:r>
+        <w:rPr>
+          <w:rFonts w:ascii="Menlo" w:eastAsia="Times New Roman" w:hAnsi="Menlo" w:cs="Menlo"/>
+          <w:color w:val="F8F8F2"/>
+          <w:sz w:val="18"/>
+          <w:szCs w:val="18"/>
+          <w:lang w:eastAsia="ja-JP"/>
+        </w:rPr>
+        <w:t>inference.query</w:t>
+      </w:r>
+      <w:proofErr w:type="spellEnd"/>
+      <w:proofErr w:type="gramEnd"/>
+      <w:r>
+        <w:rPr>
+          <w:rFonts w:ascii="Menlo" w:eastAsia="Times New Roman" w:hAnsi="Menlo" w:cs="Menlo"/>
+          <w:color w:val="F8F8F2"/>
+          <w:sz w:val="18"/>
+          <w:szCs w:val="18"/>
+          <w:lang w:eastAsia="ja-JP"/>
+        </w:rPr>
+        <w:t>(</w:t>
+      </w:r>
+      <w:r>
+        <w:rPr>
+          <w:rFonts w:ascii="Menlo" w:eastAsia="Times New Roman" w:hAnsi="Menlo" w:cs="Menlo"/>
+          <w:i/>
+          <w:iCs/>
+          <w:color w:val="FD971F"/>
+          <w:sz w:val="18"/>
+          <w:szCs w:val="18"/>
+          <w:lang w:eastAsia="ja-JP"/>
+        </w:rPr>
+        <w:t>variables</w:t>
+      </w:r>
+      <w:r>
+        <w:rPr>
+          <w:rFonts w:ascii="Menlo" w:eastAsia="Times New Roman" w:hAnsi="Menlo" w:cs="Menlo"/>
+          <w:color w:val="F92672"/>
+          <w:sz w:val="18"/>
+          <w:szCs w:val="18"/>
+          <w:lang w:eastAsia="ja-JP"/>
+        </w:rPr>
+        <w:t>=</w:t>
+      </w:r>
+      <w:r>
+        <w:rPr>
+          <w:rFonts w:ascii="Menlo" w:eastAsia="Times New Roman" w:hAnsi="Menlo" w:cs="Menlo"/>
+          <w:color w:val="F8F8F2"/>
+          <w:sz w:val="18"/>
+          <w:szCs w:val="18"/>
+          <w:lang w:eastAsia="ja-JP"/>
+        </w:rPr>
+        <w:t>[</w:t>
+      </w:r>
+      <w:r>
+        <w:rPr>
+          <w:rFonts w:ascii="Menlo" w:eastAsia="Times New Roman" w:hAnsi="Menlo" w:cs="Menlo"/>
+          <w:color w:val="E6DB74"/>
+          <w:sz w:val="18"/>
+          <w:szCs w:val="18"/>
+          <w:lang w:eastAsia="ja-JP"/>
+        </w:rPr>
+        <w:t>'Vote'</w:t>
+      </w:r>
+      <w:r>
+        <w:rPr>
+          <w:rFonts w:ascii="Menlo" w:eastAsia="Times New Roman" w:hAnsi="Menlo" w:cs="Menlo"/>
+          <w:color w:val="F8F8F2"/>
+          <w:sz w:val="18"/>
+          <w:szCs w:val="18"/>
+          <w:lang w:eastAsia="ja-JP"/>
+        </w:rPr>
+        <w:t xml:space="preserve">], </w:t>
+      </w:r>
+      <w:r>
+        <w:rPr>
+          <w:rFonts w:ascii="Menlo" w:eastAsia="Times New Roman" w:hAnsi="Menlo" w:cs="Menlo"/>
+          <w:i/>
+          <w:iCs/>
+          <w:color w:val="FD971F"/>
+          <w:sz w:val="18"/>
+          <w:szCs w:val="18"/>
+          <w:lang w:eastAsia="ja-JP"/>
+        </w:rPr>
+        <w:t>evidence</w:t>
+      </w:r>
+      <w:r>
+        <w:rPr>
+          <w:rFonts w:ascii="Menlo" w:eastAsia="Times New Roman" w:hAnsi="Menlo" w:cs="Menlo"/>
+          <w:color w:val="F92672"/>
+          <w:sz w:val="18"/>
+          <w:szCs w:val="18"/>
+          <w:lang w:eastAsia="ja-JP"/>
+        </w:rPr>
+        <w:t>=</w:t>
+      </w:r>
+      <w:r>
+        <w:rPr>
+          <w:rFonts w:ascii="Menlo" w:eastAsia="Times New Roman" w:hAnsi="Menlo" w:cs="Menlo"/>
+          <w:color w:val="F8F8F2"/>
+          <w:sz w:val="18"/>
+          <w:szCs w:val="18"/>
+          <w:lang w:eastAsia="ja-JP"/>
+        </w:rPr>
+        <w:t>{</w:t>
+      </w:r>
+      <w:r>
+        <w:rPr>
+          <w:rFonts w:ascii="Menlo" w:eastAsia="Times New Roman" w:hAnsi="Menlo" w:cs="Menlo"/>
+          <w:color w:val="E6DB74"/>
+          <w:sz w:val="18"/>
+          <w:szCs w:val="18"/>
+          <w:lang w:eastAsia="ja-JP"/>
+        </w:rPr>
+        <w:t>'Economic Outlook'</w:t>
+      </w:r>
+      <w:r>
+        <w:rPr>
+          <w:rFonts w:ascii="Menlo" w:eastAsia="Times New Roman" w:hAnsi="Menlo" w:cs="Menlo"/>
+          <w:color w:val="F8F8F2"/>
+          <w:sz w:val="18"/>
+          <w:szCs w:val="18"/>
+          <w:lang w:eastAsia="ja-JP"/>
+        </w:rPr>
+        <w:t xml:space="preserve">: </w:t>
+      </w:r>
+      <w:r>
+        <w:rPr>
+          <w:rFonts w:ascii="Menlo" w:eastAsia="Times New Roman" w:hAnsi="Menlo" w:cs="Menlo"/>
+          <w:color w:val="AE81FF"/>
+          <w:sz w:val="18"/>
+          <w:szCs w:val="18"/>
+          <w:lang w:eastAsia="ja-JP"/>
+        </w:rPr>
+        <w:t>0</w:t>
+      </w:r>
+      <w:r>
+        <w:rPr>
+          <w:rFonts w:ascii="Menlo" w:eastAsia="Times New Roman" w:hAnsi="Menlo" w:cs="Menlo"/>
+          <w:color w:val="F8F8F2"/>
+          <w:sz w:val="18"/>
+          <w:szCs w:val="18"/>
+          <w:lang w:eastAsia="ja-JP"/>
+        </w:rPr>
+        <w:t xml:space="preserve">, </w:t>
+      </w:r>
+      <w:r>
+        <w:rPr>
+          <w:rFonts w:ascii="Menlo" w:eastAsia="Times New Roman" w:hAnsi="Menlo" w:cs="Menlo"/>
+          <w:color w:val="E6DB74"/>
+          <w:sz w:val="18"/>
+          <w:szCs w:val="18"/>
+          <w:lang w:eastAsia="ja-JP"/>
+        </w:rPr>
+        <w:t>'Political Affiliation'</w:t>
+      </w:r>
+      <w:r>
+        <w:rPr>
+          <w:rFonts w:ascii="Menlo" w:eastAsia="Times New Roman" w:hAnsi="Menlo" w:cs="Menlo"/>
+          <w:color w:val="F8F8F2"/>
+          <w:sz w:val="18"/>
+          <w:szCs w:val="18"/>
+          <w:lang w:eastAsia="ja-JP"/>
+        </w:rPr>
+        <w:t xml:space="preserve">: </w:t>
+      </w:r>
+      <w:r>
+        <w:rPr>
+          <w:rFonts w:ascii="Menlo" w:eastAsia="Times New Roman" w:hAnsi="Menlo" w:cs="Menlo"/>
+          <w:color w:val="AE81FF"/>
+          <w:sz w:val="18"/>
+          <w:szCs w:val="18"/>
+          <w:lang w:eastAsia="ja-JP"/>
+        </w:rPr>
+        <w:t>1</w:t>
+      </w:r>
+      <w:r>
+        <w:rPr>
+          <w:rFonts w:ascii="Menlo" w:eastAsia="Times New Roman" w:hAnsi="Menlo" w:cs="Menlo"/>
+          <w:color w:val="F8F8F2"/>
+          <w:sz w:val="18"/>
+          <w:szCs w:val="18"/>
+          <w:lang w:eastAsia="ja-JP"/>
+        </w:rPr>
+        <w:t>})</w:t>
+      </w:r>
+    </w:p>
+    <w:p>
+      <w:pPr>
+        <w:pStyle w:val="body"/>
+        <w:spacing w:before="0" w:beforeAutospacing="0"/>
+        <w:rPr>
+          <w:rFonts w:ascii="Times New Roman" w:hAnsi="Times New Roman" w:cs="Times New Roman"/>
+          <w:b/>
+          <w:bCs/>
+          <w:color w:val="auto"/>
+          <w:sz w:val="24"/>
+        </w:rPr>
+      </w:pPr>
+    </w:p>
+    <w:p>
+      <w:pPr>
+        <w:shd w:val="clear" w:color="auto" w:fill="272822"/>
+        <w:spacing w:after="0" w:line="270" w:lineRule="atLeast"/>
+        <w:rPr>
+          <w:rFonts w:ascii="Menlo" w:eastAsia="Times New Roman" w:hAnsi="Menlo" w:cs="Menlo"/>
+          <w:color w:val="F8F8F2"/>
+          <w:sz w:val="18"/>
+          <w:szCs w:val="18"/>
+          <w:lang w:eastAsia="ja-JP"/>
+        </w:rPr>
+      </w:pPr>
+      <w:r>
+        <w:rPr>
+          <w:rFonts w:ascii="Menlo" w:eastAsia="Times New Roman" w:hAnsi="Menlo" w:cs="Menlo"/>
+          <w:color w:val="F8F8F2"/>
+          <w:sz w:val="18"/>
+          <w:szCs w:val="18"/>
+          <w:lang w:eastAsia="ja-JP"/>
+        </w:rPr>
+        <w:t>+---------+-------------+</w:t>
+      </w:r>
+    </w:p>
+    <w:p>
+      <w:pPr>
+        <w:shd w:val="clear" w:color="auto" w:fill="272822"/>
+        <w:spacing w:after="0" w:line="270" w:lineRule="atLeast"/>
+        <w:rPr>
+          <w:rFonts w:ascii="Menlo" w:eastAsia="Times New Roman" w:hAnsi="Menlo" w:cs="Menlo"/>
+          <w:color w:val="F8F8F2"/>
+          <w:sz w:val="18"/>
+          <w:szCs w:val="18"/>
+          <w:lang w:eastAsia="ja-JP"/>
+        </w:rPr>
+      </w:pPr>
+      <w:r>
+        <w:rPr>
+          <w:rFonts w:ascii="Menlo" w:eastAsia="Times New Roman" w:hAnsi="Menlo" w:cs="Menlo"/>
+          <w:color w:val="F8F8F2"/>
+          <w:sz w:val="18"/>
+          <w:szCs w:val="18"/>
+          <w:lang w:eastAsia="ja-JP"/>
+        </w:rPr>
+        <w:t xml:space="preserve">| Vote    |   </w:t>
+      </w:r>
+      <w:proofErr w:type="gramStart"/>
+      <w:r>
+        <w:rPr>
+          <w:rFonts w:ascii="Menlo" w:eastAsia="Times New Roman" w:hAnsi="Menlo" w:cs="Menlo"/>
+          <w:color w:val="F8F8F2"/>
+          <w:sz w:val="18"/>
+          <w:szCs w:val="18"/>
+          <w:lang w:eastAsia="ja-JP"/>
+        </w:rPr>
+        <w:t>phi(</w:t>
+      </w:r>
+      <w:proofErr w:type="gramEnd"/>
+      <w:r>
+        <w:rPr>
+          <w:rFonts w:ascii="Menlo" w:eastAsia="Times New Roman" w:hAnsi="Menlo" w:cs="Menlo"/>
+          <w:color w:val="F8F8F2"/>
+          <w:sz w:val="18"/>
+          <w:szCs w:val="18"/>
+          <w:lang w:eastAsia="ja-JP"/>
+        </w:rPr>
+        <w:t>Vote) |</w:t>
+      </w:r>
+    </w:p>
+    <w:p>
+      <w:pPr>
+        <w:shd w:val="clear" w:color="auto" w:fill="272822"/>
+        <w:spacing w:after="0" w:line="270" w:lineRule="atLeast"/>
+        <w:rPr>
+          <w:rFonts w:ascii="Menlo" w:eastAsia="Times New Roman" w:hAnsi="Menlo" w:cs="Menlo"/>
+          <w:color w:val="F8F8F2"/>
+          <w:sz w:val="18"/>
+          <w:szCs w:val="18"/>
+          <w:lang w:eastAsia="ja-JP"/>
+        </w:rPr>
+      </w:pPr>
+      <w:r>
+        <w:rPr>
+          <w:rFonts w:ascii="Menlo" w:eastAsia="Times New Roman" w:hAnsi="Menlo" w:cs="Menlo"/>
+          <w:color w:val="F8F8F2"/>
+          <w:sz w:val="18"/>
+          <w:szCs w:val="18"/>
+          <w:lang w:eastAsia="ja-JP"/>
+        </w:rPr>
+        <w:t>+=========+=============+</w:t>
+      </w:r>
+    </w:p>
+    <w:p>
+      <w:pPr>
+        <w:shd w:val="clear" w:color="auto" w:fill="272822"/>
+        <w:spacing w:after="0" w:line="270" w:lineRule="atLeast"/>
+        <w:rPr>
+          <w:rFonts w:ascii="Menlo" w:eastAsia="Times New Roman" w:hAnsi="Menlo" w:cs="Menlo"/>
+          <w:color w:val="F8F8F2"/>
+          <w:sz w:val="18"/>
+          <w:szCs w:val="18"/>
+          <w:lang w:eastAsia="ja-JP"/>
+        </w:rPr>
+      </w:pPr>
+      <w:r>
+        <w:rPr>
+          <w:rFonts w:ascii="Menlo" w:eastAsia="Times New Roman" w:hAnsi="Menlo" w:cs="Menlo"/>
+          <w:color w:val="F8F8F2"/>
+          <w:sz w:val="18"/>
+          <w:szCs w:val="18"/>
+          <w:lang w:eastAsia="ja-JP"/>
+        </w:rPr>
+        <w:t xml:space="preserve">| </w:t>
+      </w:r>
+      <w:proofErr w:type="gramStart"/>
+      <w:r>
+        <w:rPr>
+          <w:rFonts w:ascii="Menlo" w:eastAsia="Times New Roman" w:hAnsi="Menlo" w:cs="Menlo"/>
+          <w:color w:val="F8F8F2"/>
+          <w:sz w:val="18"/>
+          <w:szCs w:val="18"/>
+          <w:lang w:eastAsia="ja-JP"/>
+        </w:rPr>
+        <w:t>Vote(</w:t>
+      </w:r>
+      <w:proofErr w:type="gramEnd"/>
+      <w:r>
+        <w:rPr>
+          <w:rFonts w:ascii="Menlo" w:eastAsia="Times New Roman" w:hAnsi="Menlo" w:cs="Menlo"/>
+          <w:color w:val="F8F8F2"/>
+          <w:sz w:val="18"/>
+          <w:szCs w:val="18"/>
+          <w:lang w:eastAsia="ja-JP"/>
+        </w:rPr>
+        <w:t>0) |      0.5000 |</w:t>
+      </w:r>
+    </w:p>
+    <w:p>
+      <w:pPr>
+        <w:shd w:val="clear" w:color="auto" w:fill="272822"/>
+        <w:spacing w:after="0" w:line="270" w:lineRule="atLeast"/>
+        <w:rPr>
+          <w:rFonts w:ascii="Menlo" w:eastAsia="Times New Roman" w:hAnsi="Menlo" w:cs="Menlo"/>
+          <w:color w:val="F8F8F2"/>
+          <w:sz w:val="18"/>
+          <w:szCs w:val="18"/>
+          <w:lang w:eastAsia="ja-JP"/>
+        </w:rPr>
+      </w:pPr>
+      <w:r>
+        <w:rPr>
+          <w:rFonts w:ascii="Menlo" w:eastAsia="Times New Roman" w:hAnsi="Menlo" w:cs="Menlo"/>
+          <w:color w:val="F8F8F2"/>
+          <w:sz w:val="18"/>
+          <w:szCs w:val="18"/>
+          <w:lang w:eastAsia="ja-JP"/>
+        </w:rPr>
+        <w:t>+---------+-------------+</w:t>
+      </w:r>
+    </w:p>
+    <w:p>
+      <w:pPr>
+        <w:shd w:val="clear" w:color="auto" w:fill="272822"/>
+        <w:spacing w:after="0" w:line="270" w:lineRule="atLeast"/>
+        <w:rPr>
+          <w:rFonts w:ascii="Menlo" w:eastAsia="Times New Roman" w:hAnsi="Menlo" w:cs="Menlo"/>
+          <w:color w:val="F8F8F2"/>
+          <w:sz w:val="18"/>
+          <w:szCs w:val="18"/>
+          <w:lang w:eastAsia="ja-JP"/>
+        </w:rPr>
+      </w:pPr>
+      <w:r>
+        <w:rPr>
+          <w:rFonts w:ascii="Menlo" w:eastAsia="Times New Roman" w:hAnsi="Menlo" w:cs="Menlo"/>
+          <w:color w:val="F8F8F2"/>
+          <w:sz w:val="18"/>
+          <w:szCs w:val="18"/>
+          <w:lang w:eastAsia="ja-JP"/>
+        </w:rPr>
+        <w:t xml:space="preserve">| </w:t>
+      </w:r>
+      <w:proofErr w:type="gramStart"/>
+      <w:r>
+        <w:rPr>
+          <w:rFonts w:ascii="Menlo" w:eastAsia="Times New Roman" w:hAnsi="Menlo" w:cs="Menlo"/>
+          <w:color w:val="F8F8F2"/>
+          <w:sz w:val="18"/>
+          <w:szCs w:val="18"/>
+          <w:lang w:eastAsia="ja-JP"/>
+        </w:rPr>
+        <w:t>Vote(</w:t>
+      </w:r>
+      <w:proofErr w:type="gramEnd"/>
+      <w:r>
+        <w:rPr>
+          <w:rFonts w:ascii="Menlo" w:eastAsia="Times New Roman" w:hAnsi="Menlo" w:cs="Menlo"/>
+          <w:color w:val="F8F8F2"/>
+          <w:sz w:val="18"/>
+          <w:szCs w:val="18"/>
+          <w:lang w:eastAsia="ja-JP"/>
+        </w:rPr>
+        <w:t>1) |      0.5000 |</w:t>
+      </w:r>
+    </w:p>
+    <w:p>
+      <w:pPr>
+        <w:shd w:val="clear" w:color="auto" w:fill="272822"/>
+        <w:spacing w:after="0" w:line="270" w:lineRule="atLeast"/>
+        <w:rPr>
+          <w:rFonts w:ascii="Menlo" w:eastAsia="Times New Roman" w:hAnsi="Menlo" w:cs="Menlo"/>
+          <w:color w:val="F8F8F2"/>
+          <w:sz w:val="18"/>
+          <w:szCs w:val="18"/>
+          <w:lang w:eastAsia="ja-JP"/>
+        </w:rPr>
+      </w:pPr>
+      <w:r>
+        <w:rPr>
+          <w:rFonts w:ascii="Menlo" w:eastAsia="Times New Roman" w:hAnsi="Menlo" w:cs="Menlo"/>
+          <w:color w:val="F8F8F2"/>
+          <w:sz w:val="18"/>
+          <w:szCs w:val="18"/>
+          <w:lang w:eastAsia="ja-JP"/>
+        </w:rPr>
+        <w:t>+---------+-------------+</w:t>
+      </w:r>
+    </w:p>
+    <w:p>
+      <w:pPr>
+        <w:pStyle w:val="body"/>
+        <w:spacing w:before="0" w:beforeAutospacing="0"/>
+        <w:rPr>
+          <w:rFonts w:ascii="Times New Roman" w:hAnsi="Times New Roman" w:cs="Times New Roman"/>
+          <w:color w:val="auto"/>
+          <w:sz w:val="24"/>
+        </w:rPr>
+      </w:pPr>
+      <w:r>
+        <w:rPr>
+          <w:rFonts w:ascii="Times New Roman" w:hAnsi="Times New Roman" w:cs="Times New Roman"/>
+          <w:color w:val="auto"/>
+          <w:sz w:val="24"/>
+        </w:rPr>
+        <w:lastRenderedPageBreak/>
+        <w:t>The answer to the initial question is 50%.</w:t>
+      </w:r>
+    </w:p>
+    <w:p>
+      <w:pPr>
+        <w:pStyle w:val="body"/>
+        <w:spacing w:before="0" w:beforeAutospacing="0"/>
+        <w:rPr>
+          <w:rFonts w:ascii="Times New Roman" w:hAnsi="Times New Roman" w:cs="Times New Roman"/>
+          <w:b/>
+          <w:bCs/>
+          <w:color w:val="auto"/>
+          <w:sz w:val="24"/>
+        </w:rPr>
+      </w:pPr>
+      <w:r>
+        <w:rPr>
+          <w:rFonts w:ascii="Times New Roman" w:hAnsi="Times New Roman" w:cs="Times New Roman"/>
+          <w:b/>
+          <w:bCs/>
+          <w:color w:val="auto"/>
+          <w:sz w:val="24"/>
+        </w:rPr>
+        <w:t>Computation:</w:t>
+      </w:r>
+    </w:p>
+    <w:p>
+      <w:pPr>
+        <w:rPr>
+          <w:rFonts w:ascii="Arial Narrow" w:hAnsi="Arial Narrow"/>
+          <w:color w:val="808080" w:themeColor="background1" w:themeShade="80"/>
+          <w:sz w:val="20"/>
+          <w:szCs w:val="16"/>
+        </w:rPr>
+      </w:pPr>
     </w:p>
     <w:p>
       <w:pPr>
@@ -2723,32 +3918,70 @@
     <w:p>
       <w:pPr>
         <w:pStyle w:val="body"/>
-        <w:spacing w:before="0" w:beforeAutospacing="0"/>
-        <w:rPr>
-          <w:rFonts w:ascii="Times New Roman" w:hAnsi="Times New Roman" w:cs="Times New Roman"/>
-          <w:color w:val="auto"/>
-          <w:sz w:val="24"/>
-        </w:rPr>
-      </w:pPr>
-      <w:r>
-        <w:rPr>
-          <w:rFonts w:ascii="Times New Roman" w:hAnsi="Times New Roman" w:cs="Times New Roman"/>
-          <w:color w:val="auto"/>
-          <w:sz w:val="24"/>
-        </w:rPr>
-        <w:t>your response replaces this</w:t>
+        <w:rPr>
+          <w:rFonts w:ascii="Times New Roman" w:hAnsi="Times New Roman" w:cs="Times New Roman"/>
+          <w:sz w:val="24"/>
+          <w:szCs w:val="24"/>
+        </w:rPr>
+      </w:pPr>
+      <w:r>
+        <w:rPr>
+          <w:rFonts w:ascii="Times New Roman" w:hAnsi="Times New Roman" w:cs="Times New Roman"/>
+          <w:sz w:val="24"/>
+          <w:szCs w:val="24"/>
+        </w:rPr>
+        <w:t xml:space="preserve">The primary obstacle in developing and using a Bayesian network like the one described for assessing the economic impact of connected events lies in the accurate and comprehensive data collection required to define the conditional probability distributions (CPDs). For real-world applications, especially those involving complex economic systems, the relationships between variables can be intricate and influenced by </w:t>
+      </w:r>
+      <w:r>
+        <w:rPr>
+          <w:rFonts w:ascii="Times New Roman" w:hAnsi="Times New Roman" w:cs="Times New Roman"/>
+          <w:sz w:val="24"/>
+          <w:szCs w:val="24"/>
+        </w:rPr>
+        <w:t>many factors</w:t>
+      </w:r>
+      <w:r>
+        <w:rPr>
+          <w:rFonts w:ascii="Times New Roman" w:hAnsi="Times New Roman" w:cs="Times New Roman"/>
+          <w:sz w:val="24"/>
+          <w:szCs w:val="24"/>
+        </w:rPr>
+        <w:t xml:space="preserve">. Gathering sufficient, reliable data to accurately model these relationships can be challenging due to the dynamic nature of economic systems, where the influence of one variable on another can change over time due to evolving market conditions, policy changes, and unforeseen global events. </w:t>
+      </w:r>
+      <w:r>
+        <w:rPr>
+          <w:rFonts w:ascii="Times New Roman" w:hAnsi="Times New Roman" w:cs="Times New Roman"/>
+          <w:sz w:val="24"/>
+          <w:szCs w:val="24"/>
+        </w:rPr>
+        <w:t xml:space="preserve">Data on voting intent and behavior can be especially hard to gather given the private nature of voting in the US. </w:t>
+      </w:r>
+      <w:r>
+        <w:rPr>
+          <w:rFonts w:ascii="Times New Roman" w:hAnsi="Times New Roman" w:cs="Times New Roman"/>
+          <w:sz w:val="24"/>
+          <w:szCs w:val="24"/>
+        </w:rPr>
+        <w:t>Additionally, the model's simplifications and assumptions, necessary for computational tractability, might not capture the full complexity of real-world interactions, leading to potential inaccuracies in predictions.</w:t>
       </w:r>
     </w:p>
     <w:p>
       <w:pPr>
         <w:pStyle w:val="body"/>
-        <w:spacing w:before="0" w:beforeAutospacing="0"/>
-        <w:rPr>
-          <w:rFonts w:ascii="Times New Roman" w:hAnsi="Times New Roman" w:cs="Times New Roman"/>
-          <w:color w:val="auto"/>
-          <w:sz w:val="24"/>
-        </w:rPr>
-      </w:pPr>
+        <w:rPr>
+          <w:rFonts w:ascii="Times New Roman" w:hAnsi="Times New Roman" w:cs="Times New Roman"/>
+          <w:sz w:val="24"/>
+          <w:szCs w:val="24"/>
+        </w:rPr>
+      </w:pPr>
+      <w:r>
+        <w:rPr>
+          <w:rFonts w:ascii="Times New Roman" w:hAnsi="Times New Roman" w:cs="Times New Roman"/>
+          <w:sz w:val="24"/>
+          <w:szCs w:val="24"/>
+        </w:rPr>
+        <w:t>Another significant challenge is the computational complexity associated with performing inference in large-scale Bayesian networks. As the number of variables and their states increases, the computational resources required to perform exact inference (e.g., using the Variable Elimination algorithm) can grow exponentially, making it impractical for real-time or large-scale applications. Approximate inference methods can mitigate this to some extent but may introduce their own inaccuracies. Furthermore, the model's utility and accuracy are contingent upon its continuous update and validation against new data and emerging economic theories. This necessitates an ongoing commitment to data collection, model refinement, and validation to ensure the Bayesian network remains a reliable tool for economic impact assessment, posing logistical and resource-related challenges.</w:t>
+      </w:r>
     </w:p>
     <w:p>
       <w:pPr>
@@ -2908,7 +4141,7 @@
           <v:shape id="_x0000_i1025" type="#_x0000_t75" alt="" style="width:465.85pt;height:197.05pt;mso-width-percent:0;mso-height-percent:0;mso-width-percent:0;mso-height-percent:0" o:ole="">
             <v:imagedata r:id="rId16" o:title=""/>
           </v:shape>
-          <o:OLEObject Type="Embed" ProgID="Excel.Sheet.12" ShapeID="_x0000_i1025" DrawAspect="Content" ObjectID="_1779972495" r:id="rId17"/>
+          <o:OLEObject Type="Embed" ProgID="Excel.Sheet.12" ShapeID="_x0000_i1025" DrawAspect="Content" ObjectID="_1780052585" r:id="rId17"/>
         </w:object>
       </w:r>
     </w:p>
@@ -5739,7 +6972,6 @@
   <w:style w:type="character" w:default="1" w:styleId="DefaultParagraphFont">
     <w:name w:val="Default Paragraph Font"/>
     <w:uiPriority w:val="1"/>
-    <w:semiHidden/>
     <w:unhideWhenUsed/>
   </w:style>
   <w:style w:type="table" w:default="1" w:styleId="TableNormal">
@@ -6606,6 +7838,15 @@
 </file>
 
 <file path=customXml/item2.xml><?xml version="1.0" encoding="utf-8"?>
+<?mso-contentType ?>
+<FormTemplates xmlns="http://schemas.microsoft.com/sharepoint/v3/contenttype/forms">
+  <Display>DocumentLibraryForm</Display>
+  <Edit>DocumentLibraryForm</Edit>
+  <New>DocumentLibraryForm</New>
+</FormTemplates>
+</file>
+
+<file path=customXml/item3.xml><?xml version="1.0" encoding="utf-8"?>
 <p:properties xmlns:p="http://schemas.microsoft.com/office/2006/metadata/properties" xmlns:xsi="http://www.w3.org/2001/XMLSchema-instance" xmlns:pc="http://schemas.microsoft.com/office/infopath/2007/PartnerControls">
   <documentManagement>
     <lcf76f155ced4ddcb4097134ff3c332f xmlns="836958e8-e4a1-4e8a-b060-9cf82d8c62c9">
@@ -6614,15 +7855,6 @@
     <TaxCatchAll xmlns="9f954a46-ab4f-4ef1-b72b-8f7e89c4546f" xsi:nil="true"/>
   </documentManagement>
 </p:properties>
-</file>
-
-<file path=customXml/item3.xml><?xml version="1.0" encoding="utf-8"?>
-<?mso-contentType ?>
-<FormTemplates xmlns="http://schemas.microsoft.com/sharepoint/v3/contenttype/forms">
-  <Display>DocumentLibraryForm</Display>
-  <Edit>DocumentLibraryForm</Edit>
-  <New>DocumentLibraryForm</New>
-</FormTemplates>
 </file>
 
 <file path=customXml/itemProps1.xml><?xml version="1.0" encoding="utf-8"?>
@@ -6645,6 +7877,14 @@
 </file>
 
 <file path=customXml/itemProps2.xml><?xml version="1.0" encoding="utf-8"?>
+<ds:datastoreItem xmlns:ds="http://schemas.openxmlformats.org/officeDocument/2006/customXml" ds:itemID="{AE2B7B2E-6178-4432-B028-559AFEC2C1F1}">
+  <ds:schemaRefs>
+    <ds:schemaRef ds:uri="http://schemas.microsoft.com/sharepoint/v3/contenttype/forms"/>
+  </ds:schemaRefs>
+</ds:datastoreItem>
+</file>
+
+<file path=customXml/itemProps3.xml><?xml version="1.0" encoding="utf-8"?>
 <ds:datastoreItem xmlns:ds="http://schemas.openxmlformats.org/officeDocument/2006/customXml" ds:itemID="{8934EF3C-AECA-4E68-B439-C9AB8D8DE351}">
   <ds:schemaRefs>
     <ds:schemaRef ds:uri="http://schemas.microsoft.com/office/2006/metadata/properties"/>
@@ -6653,12 +7893,4 @@
     <ds:schemaRef ds:uri="9f954a46-ab4f-4ef1-b72b-8f7e89c4546f"/>
   </ds:schemaRefs>
 </ds:datastoreItem>
-</file>
-
-<file path=customXml/itemProps3.xml><?xml version="1.0" encoding="utf-8"?>
-<ds:datastoreItem xmlns:ds="http://schemas.openxmlformats.org/officeDocument/2006/customXml" ds:itemID="{AE2B7B2E-6178-4432-B028-559AFEC2C1F1}">
-  <ds:schemaRefs>
-    <ds:schemaRef ds:uri="http://schemas.microsoft.com/sharepoint/v3/contenttype/forms"/>
-  </ds:schemaRefs>
-</ds:datastoreItem>
 </file>
</xml_diff>

<commit_message>
still working on it
</commit_message>
<xml_diff>
--- a/moduel_6/metcs767_Assignment6_BNet_allegranzi.docx
+++ b/moduel_6/metcs767_Assignment6_BNet_allegranzi.docx
@@ -12,7 +12,7 @@
       </w:sdtPr>
       <w:sdtEndPr>
         <w:rPr>
-          <w:rFonts w:ascii="Arial Narrow" w:hAnsi="Arial Narrow" w:cs="Times New Roman"/>
+          <w:rFonts w:ascii="Arial Narrow" w:hAnsi="Arial Narrow"/>
           <w:color w:val="A6A6A6" w:themeColor="background1" w:themeShade="A6"/>
           <w:sz w:val="20"/>
           <w:szCs w:val="20"/>
@@ -743,7 +743,6 @@
                                 <w:sdtContent>
                                   <w:p>
                                     <w:pPr>
-                                      <w:spacing w:line="240" w:lineRule="auto"/>
                                       <w:rPr>
                                         <w:rFonts w:asciiTheme="majorHAnsi" w:eastAsiaTheme="majorEastAsia" w:hAnsiTheme="majorHAnsi" w:cstheme="majorBidi"/>
                                         <w:noProof/>
@@ -845,7 +844,6 @@
                           <w:sdtContent>
                             <w:p>
                               <w:pPr>
-                                <w:spacing w:line="240" w:lineRule="auto"/>
                                 <w:rPr>
                                   <w:rFonts w:asciiTheme="majorHAnsi" w:eastAsiaTheme="majorEastAsia" w:hAnsiTheme="majorHAnsi" w:cstheme="majorBidi"/>
                                   <w:noProof/>
@@ -917,7 +915,7 @@
         <w:p>
           <w:pPr>
             <w:rPr>
-              <w:rFonts w:ascii="Arial Narrow" w:hAnsi="Arial Narrow" w:cs="Times New Roman"/>
+              <w:rFonts w:ascii="Arial Narrow" w:hAnsi="Arial Narrow"/>
               <w:color w:val="A6A6A6" w:themeColor="background1" w:themeShade="A6"/>
               <w:sz w:val="20"/>
               <w:szCs w:val="20"/>
@@ -927,7 +925,7 @@
           </w:pPr>
           <w:r>
             <w:rPr>
-              <w:rFonts w:ascii="Arial Narrow" w:hAnsi="Arial Narrow" w:cs="Times New Roman"/>
+              <w:rFonts w:ascii="Arial Narrow" w:hAnsi="Arial Narrow"/>
               <w:color w:val="A6A6A6" w:themeColor="background1" w:themeShade="A6"/>
               <w:sz w:val="20"/>
               <w:szCs w:val="20"/>
@@ -943,7 +941,7 @@
       <w:pPr>
         <w:jc w:val="right"/>
         <w:rPr>
-          <w:rFonts w:ascii="Arial Narrow" w:hAnsi="Arial Narrow" w:cs="Times New Roman"/>
+          <w:rFonts w:ascii="Arial Narrow" w:hAnsi="Arial Narrow"/>
           <w:color w:val="A6A6A6" w:themeColor="background1" w:themeShade="A6"/>
           <w:sz w:val="20"/>
           <w:szCs w:val="20"/>
@@ -953,7 +951,7 @@
       </w:pPr>
       <w:r>
         <w:rPr>
-          <w:rFonts w:ascii="Arial Narrow" w:hAnsi="Arial Narrow" w:cs="Times New Roman"/>
+          <w:rFonts w:ascii="Arial Narrow" w:hAnsi="Arial Narrow"/>
           <w:color w:val="A6A6A6" w:themeColor="background1" w:themeShade="A6"/>
           <w:sz w:val="20"/>
           <w:szCs w:val="20"/>
@@ -965,7 +963,7 @@
       </w:r>
       <w:r>
         <w:rPr>
-          <w:rFonts w:ascii="Arial Narrow" w:hAnsi="Arial Narrow" w:cs="Times New Roman"/>
+          <w:rFonts w:ascii="Arial Narrow" w:hAnsi="Arial Narrow"/>
           <w:color w:val="A6A6A6" w:themeColor="background1" w:themeShade="A6"/>
           <w:sz w:val="20"/>
           <w:szCs w:val="20"/>
@@ -976,7 +974,7 @@
       </w:r>
       <w:r>
         <w:rPr>
-          <w:rFonts w:ascii="Arial Narrow" w:hAnsi="Arial Narrow" w:cs="Times New Roman"/>
+          <w:rFonts w:ascii="Arial Narrow" w:hAnsi="Arial Narrow"/>
           <w:color w:val="A6A6A6" w:themeColor="background1" w:themeShade="A6"/>
           <w:sz w:val="20"/>
           <w:szCs w:val="20"/>
@@ -987,7 +985,7 @@
       </w:r>
       <w:r>
         <w:rPr>
-          <w:rFonts w:ascii="Arial Narrow" w:hAnsi="Arial Narrow" w:cs="Times New Roman"/>
+          <w:rFonts w:ascii="Arial Narrow" w:hAnsi="Arial Narrow"/>
           <w:color w:val="A6A6A6" w:themeColor="background1" w:themeShade="A6"/>
           <w:sz w:val="20"/>
           <w:szCs w:val="20"/>
@@ -1119,7 +1117,7 @@
     <w:p>
       <w:pPr>
         <w:rPr>
-          <w:rFonts w:ascii="Arial Narrow" w:hAnsi="Arial Narrow" w:cs="Times New Roman"/>
+          <w:rFonts w:ascii="Arial Narrow" w:hAnsi="Arial Narrow"/>
           <w:color w:val="808080" w:themeColor="background1" w:themeShade="80"/>
           <w:sz w:val="20"/>
           <w:szCs w:val="20"/>
@@ -1921,29 +1919,129 @@
           <w:bdr w:val="none" w:sz="0" w:space="0" w:color="auto" w:frame="1"/>
           <w:shd w:val="clear" w:color="auto" w:fill="FFFFFF"/>
         </w:rPr>
-        <w:lastRenderedPageBreak/>
         <w:t>Diagram</w:t>
       </w:r>
     </w:p>
     <w:bookmarkEnd w:id="2"/>
     <w:p>
       <w:pPr>
-        <w:rPr>
-          <w:rFonts w:ascii="Arial Narrow" w:hAnsi="Arial Narrow"/>
-          <w:iCs/>
-          <w:color w:val="808080" w:themeColor="background1" w:themeShade="80"/>
-          <w:sz w:val="20"/>
-          <w:szCs w:val="16"/>
-        </w:rPr>
-      </w:pPr>
-      <w:r>
         <w:rPr>
           <w:rFonts w:ascii="Arial Narrow" w:hAnsi="Arial Narrow"/>
           <w:color w:val="808080" w:themeColor="background1" w:themeShade="80"/>
           <w:sz w:val="20"/>
           <w:szCs w:val="16"/>
         </w:rPr>
+      </w:pPr>
+      <w:r>
+        <w:rPr>
+          <w:rFonts w:ascii="Arial Narrow" w:hAnsi="Arial Narrow"/>
+          <w:color w:val="808080" w:themeColor="background1" w:themeShade="80"/>
+          <w:sz w:val="20"/>
+          <w:szCs w:val="16"/>
+        </w:rPr>
         <w:t>Provide a figure like the one in the notes for the Bayesian network.</w:t>
+      </w:r>
+    </w:p>
+    <w:p>
+      <w:pPr>
+        <w:rPr>
+          <w:rFonts w:ascii="Arial Narrow" w:hAnsi="Arial Narrow"/>
+          <w:color w:val="808080" w:themeColor="background1" w:themeShade="80"/>
+          <w:sz w:val="20"/>
+          <w:szCs w:val="16"/>
+        </w:rPr>
+      </w:pPr>
+    </w:p>
+    <w:p>
+      <w:pPr>
+        <w:pStyle w:val="body"/>
+        <w:spacing w:before="0" w:beforeAutospacing="0"/>
+        <w:rPr>
+          <w:rFonts w:ascii="Times New Roman" w:hAnsi="Times New Roman" w:cs="Times New Roman"/>
+          <w:color w:val="auto"/>
+          <w:sz w:val="24"/>
+        </w:rPr>
+      </w:pPr>
+      <w:r>
+        <w:rPr>
+          <w:rFonts w:ascii="Times New Roman" w:hAnsi="Times New Roman" w:cs="Times New Roman"/>
+          <w:color w:val="auto"/>
+          <w:sz w:val="24"/>
+        </w:rPr>
+        <w:lastRenderedPageBreak/>
+        <w:t xml:space="preserve">I created the diagram on the </w:t>
+      </w:r>
+      <w:hyperlink r:id="rId11" w:history="1">
+        <w:proofErr w:type="spellStart"/>
+        <w:r>
+          <w:rPr>
+            <w:rStyle w:val="Hyperlink"/>
+            <w:rFonts w:ascii="Times New Roman" w:hAnsi="Times New Roman" w:cs="Times New Roman"/>
+            <w:sz w:val="24"/>
+          </w:rPr>
+          <w:t>BayANet</w:t>
+        </w:r>
+        <w:proofErr w:type="spellEnd"/>
+        <w:r>
+          <w:rPr>
+            <w:rStyle w:val="Hyperlink"/>
+            <w:rFonts w:ascii="Times New Roman" w:hAnsi="Times New Roman" w:cs="Times New Roman"/>
+            <w:sz w:val="24"/>
+          </w:rPr>
+          <w:t xml:space="preserve"> website</w:t>
+        </w:r>
+      </w:hyperlink>
+      <w:r>
+        <w:rPr>
+          <w:rFonts w:ascii="Times New Roman" w:hAnsi="Times New Roman" w:cs="Times New Roman"/>
+          <w:color w:val="auto"/>
+          <w:sz w:val="24"/>
+        </w:rPr>
+        <w:t xml:space="preserve">. </w:t>
+      </w:r>
+      <w:r>
+        <w:rPr>
+          <w:rFonts w:ascii="Times New Roman" w:hAnsi="Times New Roman" w:cs="Times New Roman"/>
+          <w:color w:val="auto"/>
+          <w:sz w:val="24"/>
+        </w:rPr>
+        <w:t xml:space="preserve">The probabilities are arbitrary values, since real data is not available. I will include a </w:t>
+      </w:r>
+      <w:hyperlink r:id="rId12" w:history="1">
+        <w:proofErr w:type="spellStart"/>
+        <w:r>
+          <w:rPr>
+            <w:rStyle w:val="Hyperlink"/>
+            <w:rFonts w:ascii="Times New Roman" w:hAnsi="Times New Roman" w:cs="Times New Roman"/>
+            <w:sz w:val="24"/>
+          </w:rPr>
+          <w:t>json</w:t>
+        </w:r>
+        <w:proofErr w:type="spellEnd"/>
+        <w:r>
+          <w:rPr>
+            <w:rStyle w:val="Hyperlink"/>
+            <w:rFonts w:ascii="Times New Roman" w:hAnsi="Times New Roman" w:cs="Times New Roman"/>
+            <w:sz w:val="24"/>
+          </w:rPr>
+          <w:t xml:space="preserve"> file</w:t>
+        </w:r>
+      </w:hyperlink>
+      <w:r>
+        <w:rPr>
+          <w:rFonts w:ascii="Times New Roman" w:hAnsi="Times New Roman" w:cs="Times New Roman"/>
+          <w:color w:val="auto"/>
+          <w:sz w:val="24"/>
+        </w:rPr>
+        <w:t xml:space="preserve"> of the diagram with the submission.</w:t>
+      </w:r>
+      <w:r>
+        <w:rPr>
+          <w:rFonts w:ascii="Times New Roman" w:hAnsi="Times New Roman" w:cs="Times New Roman"/>
+          <w:color w:val="auto"/>
+          <w:sz w:val="24"/>
+        </w:rPr>
+        <w:t xml:space="preserve"> </w:t>
       </w:r>
     </w:p>
     <w:p>
@@ -1979,7 +2077,7 @@
                     <pic:cNvPicPr/>
                   </pic:nvPicPr>
                   <pic:blipFill>
-                    <a:blip r:embed="rId11">
+                    <a:blip r:embed="rId13">
                       <a:extLst>
                         <a:ext uri="{28A0092B-C50C-407E-A947-70E740481C1C}">
                           <a14:useLocalDpi xmlns:a14="http://schemas.microsoft.com/office/drawing/2010/main" val="0"/>
@@ -2028,7 +2126,7 @@
                     <pic:cNvPicPr/>
                   </pic:nvPicPr>
                   <pic:blipFill>
-                    <a:blip r:embed="rId12">
+                    <a:blip r:embed="rId14">
                       <a:extLst>
                         <a:ext uri="{28A0092B-C50C-407E-A947-70E740481C1C}">
                           <a14:useLocalDpi xmlns:a14="http://schemas.microsoft.com/office/drawing/2010/main" val="0"/>
@@ -2111,7 +2209,7 @@
                     <pic:cNvPicPr/>
                   </pic:nvPicPr>
                   <pic:blipFill>
-                    <a:blip r:embed="rId13">
+                    <a:blip r:embed="rId15">
                       <a:extLst>
                         <a:ext uri="{28A0092B-C50C-407E-A947-70E740481C1C}">
                           <a14:useLocalDpi xmlns:a14="http://schemas.microsoft.com/office/drawing/2010/main" val="0"/>
@@ -2171,7 +2269,7 @@
                     <pic:cNvPicPr/>
                   </pic:nvPicPr>
                   <pic:blipFill>
-                    <a:blip r:embed="rId14">
+                    <a:blip r:embed="rId16">
                       <a:extLst>
                         <a:ext uri="{28A0092B-C50C-407E-A947-70E740481C1C}">
                           <a14:useLocalDpi xmlns:a14="http://schemas.microsoft.com/office/drawing/2010/main" val="0"/>
@@ -2200,69 +2298,6 @@
     </w:p>
     <w:p>
       <w:pPr>
-        <w:pStyle w:val="body"/>
-        <w:spacing w:before="0" w:beforeAutospacing="0"/>
-        <w:rPr>
-          <w:rFonts w:ascii="Times New Roman" w:hAnsi="Times New Roman" w:cs="Times New Roman"/>
-          <w:color w:val="auto"/>
-          <w:sz w:val="24"/>
-        </w:rPr>
-      </w:pPr>
-      <w:r>
-        <w:rPr>
-          <w:rFonts w:ascii="Times New Roman" w:hAnsi="Times New Roman" w:cs="Times New Roman"/>
-          <w:color w:val="auto"/>
-          <w:sz w:val="24"/>
-        </w:rPr>
-        <w:t xml:space="preserve">The probabilities are arbitrary values, since real data is not available. I will include a </w:t>
-      </w:r>
-      <w:hyperlink r:id="rId15" w:history="1">
-        <w:proofErr w:type="spellStart"/>
-        <w:r>
-          <w:rPr>
-            <w:rStyle w:val="Hyperlink"/>
-            <w:rFonts w:ascii="Times New Roman" w:hAnsi="Times New Roman" w:cs="Times New Roman"/>
-            <w:sz w:val="24"/>
-          </w:rPr>
-          <w:t>j</w:t>
-        </w:r>
-        <w:r>
-          <w:rPr>
-            <w:rStyle w:val="Hyperlink"/>
-            <w:rFonts w:ascii="Times New Roman" w:hAnsi="Times New Roman" w:cs="Times New Roman"/>
-            <w:sz w:val="24"/>
-          </w:rPr>
-          <w:t>s</w:t>
-        </w:r>
-        <w:r>
-          <w:rPr>
-            <w:rStyle w:val="Hyperlink"/>
-            <w:rFonts w:ascii="Times New Roman" w:hAnsi="Times New Roman" w:cs="Times New Roman"/>
-            <w:sz w:val="24"/>
-          </w:rPr>
-          <w:t>on</w:t>
-        </w:r>
-        <w:proofErr w:type="spellEnd"/>
-        <w:r>
-          <w:rPr>
-            <w:rStyle w:val="Hyperlink"/>
-            <w:rFonts w:ascii="Times New Roman" w:hAnsi="Times New Roman" w:cs="Times New Roman"/>
-            <w:sz w:val="24"/>
-          </w:rPr>
-          <w:t xml:space="preserve"> file</w:t>
-        </w:r>
-      </w:hyperlink>
-      <w:r>
-        <w:rPr>
-          <w:rFonts w:ascii="Times New Roman" w:hAnsi="Times New Roman" w:cs="Times New Roman"/>
-          <w:color w:val="auto"/>
-          <w:sz w:val="24"/>
-        </w:rPr>
-        <w:t xml:space="preserve"> of the diagram with the submission.</w:t>
-      </w:r>
-    </w:p>
-    <w:p>
-      <w:pPr>
         <w:pStyle w:val="Heading1"/>
         <w:numPr>
           <w:ilvl w:val="0"/>
@@ -2322,7 +2357,6 @@
           <w:color w:val="auto"/>
           <w:sz w:val="24"/>
         </w:rPr>
-        <w:lastRenderedPageBreak/>
         <w:t>Input and output</w:t>
       </w:r>
       <w:r>
@@ -2362,18 +2396,25 @@
           <w:color w:val="auto"/>
           <w:sz w:val="24"/>
         </w:rPr>
-        <w:t xml:space="preserve">“What is the probability that someone with a positive economic outlook and a liberal political affiliation will vote </w:t>
-      </w:r>
-      <w:proofErr w:type="spellStart"/>
-      <w:r>
-        <w:rPr>
-          <w:rFonts w:ascii="Times New Roman" w:hAnsi="Times New Roman" w:cs="Times New Roman"/>
-          <w:color w:val="auto"/>
-          <w:sz w:val="24"/>
-        </w:rPr>
-        <w:t xml:space="preserve">liberal?” </w:t>
-      </w:r>
-      <w:proofErr w:type="spellEnd"/>
+        <w:lastRenderedPageBreak/>
+        <w:t xml:space="preserve">“What is the probability </w:t>
+      </w:r>
+      <w:r>
+        <w:rPr>
+          <w:rFonts w:ascii="Times New Roman" w:hAnsi="Times New Roman" w:cs="Times New Roman"/>
+          <w:color w:val="auto"/>
+          <w:sz w:val="24"/>
+        </w:rPr>
+        <w:t>of a liberal political affiliation given a liberal vote and positive economic outlook?”</w:t>
+      </w:r>
+      <w:r>
+        <w:rPr>
+          <w:rFonts w:ascii="Times New Roman" w:hAnsi="Times New Roman" w:cs="Times New Roman"/>
+          <w:color w:val="auto"/>
+          <w:sz w:val="24"/>
+        </w:rPr>
+        <w:t xml:space="preserve"> </w:t>
+      </w:r>
     </w:p>
     <w:p>
       <w:pPr>
@@ -2391,48 +2432,76 @@
           <w:color w:val="auto"/>
           <w:sz w:val="24"/>
         </w:rPr>
-        <w:t>The input is a positive economic outlook (1) and a liberal political affiliation (1), which should lead to a likelier vote liberal vote (1).</w:t>
+        <w:t xml:space="preserve">The input is a positive economic outlook (1) and a liberal </w:t>
+      </w:r>
+      <w:r>
+        <w:rPr>
+          <w:rFonts w:ascii="Times New Roman" w:hAnsi="Times New Roman" w:cs="Times New Roman"/>
+          <w:color w:val="auto"/>
+          <w:sz w:val="24"/>
+        </w:rPr>
+        <w:t xml:space="preserve">vote </w:t>
+      </w:r>
+      <w:r>
+        <w:rPr>
+          <w:rFonts w:ascii="Times New Roman" w:hAnsi="Times New Roman" w:cs="Times New Roman"/>
+          <w:color w:val="auto"/>
+          <w:sz w:val="24"/>
+        </w:rPr>
+        <w:t xml:space="preserve">(1), which should lead to a likelier </w:t>
+      </w:r>
+      <w:r>
+        <w:rPr>
+          <w:rFonts w:ascii="Times New Roman" w:hAnsi="Times New Roman" w:cs="Times New Roman"/>
+          <w:color w:val="auto"/>
+          <w:sz w:val="24"/>
+        </w:rPr>
+        <w:t>liberal affiliation</w:t>
+      </w:r>
+      <w:r>
+        <w:rPr>
+          <w:rFonts w:ascii="Times New Roman" w:hAnsi="Times New Roman" w:cs="Times New Roman"/>
+          <w:color w:val="auto"/>
+          <w:sz w:val="24"/>
+        </w:rPr>
+        <w:t xml:space="preserve"> (1).</w:t>
       </w:r>
     </w:p>
     <w:p>
       <w:pPr>
         <w:shd w:val="clear" w:color="auto" w:fill="272822"/>
-        <w:spacing w:after="0" w:line="270" w:lineRule="atLeast"/>
-        <w:rPr>
-          <w:rFonts w:ascii="Menlo" w:eastAsia="Times New Roman" w:hAnsi="Menlo" w:cs="Menlo"/>
+        <w:spacing w:line="270" w:lineRule="atLeast"/>
+        <w:rPr>
+          <w:rFonts w:ascii="Menlo" w:hAnsi="Menlo" w:cs="Menlo"/>
           <w:color w:val="F8F8F2"/>
           <w:sz w:val="18"/>
           <w:szCs w:val="18"/>
-          <w:lang w:eastAsia="ja-JP"/>
-        </w:rPr>
-      </w:pPr>
-      <w:r>
-        <w:rPr>
-          <w:rFonts w:ascii="Menlo" w:eastAsia="Times New Roman" w:hAnsi="Menlo" w:cs="Menlo"/>
+        </w:rPr>
+      </w:pPr>
+      <w:r>
+        <w:rPr>
+          <w:rFonts w:ascii="Menlo" w:hAnsi="Menlo" w:cs="Menlo"/>
           <w:color w:val="F8F8F2"/>
           <w:sz w:val="18"/>
           <w:szCs w:val="18"/>
-          <w:lang w:eastAsia="ja-JP"/>
         </w:rPr>
         <w:t xml:space="preserve">result </w:t>
       </w:r>
       <w:r>
         <w:rPr>
-          <w:rFonts w:ascii="Menlo" w:eastAsia="Times New Roman" w:hAnsi="Menlo" w:cs="Menlo"/>
+          <w:rFonts w:ascii="Menlo" w:hAnsi="Menlo" w:cs="Menlo"/>
           <w:color w:val="F92672"/>
           <w:sz w:val="18"/>
           <w:szCs w:val="18"/>
-          <w:lang w:eastAsia="ja-JP"/>
         </w:rPr>
         <w:t>=</w:t>
       </w:r>
       <w:r>
         <w:rPr>
-          <w:rFonts w:ascii="Menlo" w:eastAsia="Times New Roman" w:hAnsi="Menlo" w:cs="Menlo"/>
+          <w:rFonts w:ascii="Menlo" w:hAnsi="Menlo" w:cs="Menlo"/>
           <w:color w:val="F8F8F2"/>
           <w:sz w:val="18"/>
           <w:szCs w:val="18"/>
-          <w:lang w:eastAsia="ja-JP"/>
         </w:rPr>
         <w:t xml:space="preserve"> </w:t>
       </w:r>
@@ -2440,11 +2509,10 @@
       <w:proofErr w:type="gramStart"/>
       <w:r>
         <w:rPr>
-          <w:rFonts w:ascii="Menlo" w:eastAsia="Times New Roman" w:hAnsi="Menlo" w:cs="Menlo"/>
+          <w:rFonts w:ascii="Menlo" w:hAnsi="Menlo" w:cs="Menlo"/>
           <w:color w:val="F8F8F2"/>
           <w:sz w:val="18"/>
           <w:szCs w:val="18"/>
-          <w:lang w:eastAsia="ja-JP"/>
         </w:rPr>
         <w:t>inference.query</w:t>
       </w:r>
@@ -2452,175 +2520,158 @@
       <w:proofErr w:type="gramEnd"/>
       <w:r>
         <w:rPr>
-          <w:rFonts w:ascii="Menlo" w:eastAsia="Times New Roman" w:hAnsi="Menlo" w:cs="Menlo"/>
+          <w:rFonts w:ascii="Menlo" w:hAnsi="Menlo" w:cs="Menlo"/>
           <w:color w:val="F8F8F2"/>
           <w:sz w:val="18"/>
           <w:szCs w:val="18"/>
-          <w:lang w:eastAsia="ja-JP"/>
         </w:rPr>
         <w:t>(</w:t>
       </w:r>
       <w:r>
         <w:rPr>
-          <w:rFonts w:ascii="Menlo" w:eastAsia="Times New Roman" w:hAnsi="Menlo" w:cs="Menlo"/>
+          <w:rFonts w:ascii="Menlo" w:hAnsi="Menlo" w:cs="Menlo"/>
           <w:i/>
           <w:iCs/>
           <w:color w:val="FD971F"/>
           <w:sz w:val="18"/>
           <w:szCs w:val="18"/>
-          <w:lang w:eastAsia="ja-JP"/>
         </w:rPr>
         <w:t>variables</w:t>
       </w:r>
       <w:r>
         <w:rPr>
-          <w:rFonts w:ascii="Menlo" w:eastAsia="Times New Roman" w:hAnsi="Menlo" w:cs="Menlo"/>
+          <w:rFonts w:ascii="Menlo" w:hAnsi="Menlo" w:cs="Menlo"/>
           <w:color w:val="F92672"/>
           <w:sz w:val="18"/>
           <w:szCs w:val="18"/>
-          <w:lang w:eastAsia="ja-JP"/>
         </w:rPr>
         <w:t>=</w:t>
       </w:r>
       <w:r>
         <w:rPr>
-          <w:rFonts w:ascii="Menlo" w:eastAsia="Times New Roman" w:hAnsi="Menlo" w:cs="Menlo"/>
+          <w:rFonts w:ascii="Menlo" w:hAnsi="Menlo" w:cs="Menlo"/>
           <w:color w:val="F8F8F2"/>
           <w:sz w:val="18"/>
           <w:szCs w:val="18"/>
-          <w:lang w:eastAsia="ja-JP"/>
         </w:rPr>
         <w:t>[</w:t>
       </w:r>
       <w:r>
         <w:rPr>
-          <w:rFonts w:ascii="Menlo" w:eastAsia="Times New Roman" w:hAnsi="Menlo" w:cs="Menlo"/>
+          <w:rFonts w:ascii="Menlo" w:hAnsi="Menlo" w:cs="Menlo"/>
           <w:color w:val="E6DB74"/>
           <w:sz w:val="18"/>
           <w:szCs w:val="18"/>
-          <w:lang w:eastAsia="ja-JP"/>
-        </w:rPr>
-        <w:t>'Vote'</w:t>
-      </w:r>
-      <w:r>
-        <w:rPr>
-          <w:rFonts w:ascii="Menlo" w:eastAsia="Times New Roman" w:hAnsi="Menlo" w:cs="Menlo"/>
+        </w:rPr>
+        <w:t>'Political Affiliation'</w:t>
+      </w:r>
+      <w:r>
+        <w:rPr>
+          <w:rFonts w:ascii="Menlo" w:hAnsi="Menlo" w:cs="Menlo"/>
           <w:color w:val="F8F8F2"/>
           <w:sz w:val="18"/>
           <w:szCs w:val="18"/>
-          <w:lang w:eastAsia="ja-JP"/>
         </w:rPr>
         <w:t xml:space="preserve">], </w:t>
       </w:r>
       <w:r>
         <w:rPr>
-          <w:rFonts w:ascii="Menlo" w:eastAsia="Times New Roman" w:hAnsi="Menlo" w:cs="Menlo"/>
+          <w:rFonts w:ascii="Menlo" w:hAnsi="Menlo" w:cs="Menlo"/>
           <w:i/>
           <w:iCs/>
           <w:color w:val="FD971F"/>
           <w:sz w:val="18"/>
           <w:szCs w:val="18"/>
-          <w:lang w:eastAsia="ja-JP"/>
         </w:rPr>
         <w:t>evidence</w:t>
       </w:r>
       <w:r>
         <w:rPr>
-          <w:rFonts w:ascii="Menlo" w:eastAsia="Times New Roman" w:hAnsi="Menlo" w:cs="Menlo"/>
+          <w:rFonts w:ascii="Menlo" w:hAnsi="Menlo" w:cs="Menlo"/>
           <w:color w:val="F92672"/>
           <w:sz w:val="18"/>
           <w:szCs w:val="18"/>
-          <w:lang w:eastAsia="ja-JP"/>
         </w:rPr>
         <w:t>=</w:t>
       </w:r>
       <w:r>
         <w:rPr>
-          <w:rFonts w:ascii="Menlo" w:eastAsia="Times New Roman" w:hAnsi="Menlo" w:cs="Menlo"/>
+          <w:rFonts w:ascii="Menlo" w:hAnsi="Menlo" w:cs="Menlo"/>
           <w:color w:val="F8F8F2"/>
           <w:sz w:val="18"/>
           <w:szCs w:val="18"/>
-          <w:lang w:eastAsia="ja-JP"/>
         </w:rPr>
         <w:t>{</w:t>
       </w:r>
       <w:r>
         <w:rPr>
-          <w:rFonts w:ascii="Menlo" w:eastAsia="Times New Roman" w:hAnsi="Menlo" w:cs="Menlo"/>
+          <w:rFonts w:ascii="Menlo" w:hAnsi="Menlo" w:cs="Menlo"/>
           <w:color w:val="E6DB74"/>
           <w:sz w:val="18"/>
           <w:szCs w:val="18"/>
-          <w:lang w:eastAsia="ja-JP"/>
         </w:rPr>
         <w:t>'Economic Outlook'</w:t>
       </w:r>
       <w:r>
         <w:rPr>
-          <w:rFonts w:ascii="Menlo" w:eastAsia="Times New Roman" w:hAnsi="Menlo" w:cs="Menlo"/>
+          <w:rFonts w:ascii="Menlo" w:hAnsi="Menlo" w:cs="Menlo"/>
           <w:color w:val="F8F8F2"/>
           <w:sz w:val="18"/>
           <w:szCs w:val="18"/>
-          <w:lang w:eastAsia="ja-JP"/>
         </w:rPr>
         <w:t xml:space="preserve">: </w:t>
       </w:r>
       <w:r>
         <w:rPr>
-          <w:rFonts w:ascii="Menlo" w:eastAsia="Times New Roman" w:hAnsi="Menlo" w:cs="Menlo"/>
+          <w:rFonts w:ascii="Menlo" w:hAnsi="Menlo" w:cs="Menlo"/>
           <w:color w:val="AE81FF"/>
           <w:sz w:val="18"/>
           <w:szCs w:val="18"/>
-          <w:lang w:eastAsia="ja-JP"/>
         </w:rPr>
         <w:t>1</w:t>
       </w:r>
       <w:r>
         <w:rPr>
-          <w:rFonts w:ascii="Menlo" w:eastAsia="Times New Roman" w:hAnsi="Menlo" w:cs="Menlo"/>
+          <w:rFonts w:ascii="Menlo" w:hAnsi="Menlo" w:cs="Menlo"/>
           <w:color w:val="F8F8F2"/>
           <w:sz w:val="18"/>
           <w:szCs w:val="18"/>
-          <w:lang w:eastAsia="ja-JP"/>
         </w:rPr>
         <w:t xml:space="preserve">, </w:t>
       </w:r>
       <w:r>
         <w:rPr>
-          <w:rFonts w:ascii="Menlo" w:eastAsia="Times New Roman" w:hAnsi="Menlo" w:cs="Menlo"/>
+          <w:rFonts w:ascii="Menlo" w:hAnsi="Menlo" w:cs="Menlo"/>
           <w:color w:val="E6DB74"/>
           <w:sz w:val="18"/>
           <w:szCs w:val="18"/>
-          <w:lang w:eastAsia="ja-JP"/>
-        </w:rPr>
-        <w:t>'Political Affiliation'</w:t>
-      </w:r>
-      <w:r>
-        <w:rPr>
-          <w:rFonts w:ascii="Menlo" w:eastAsia="Times New Roman" w:hAnsi="Menlo" w:cs="Menlo"/>
+        </w:rPr>
+        <w:t>'Vote'</w:t>
+      </w:r>
+      <w:r>
+        <w:rPr>
+          <w:rFonts w:ascii="Menlo" w:hAnsi="Menlo" w:cs="Menlo"/>
           <w:color w:val="F8F8F2"/>
           <w:sz w:val="18"/>
           <w:szCs w:val="18"/>
-          <w:lang w:eastAsia="ja-JP"/>
         </w:rPr>
         <w:t xml:space="preserve">: </w:t>
       </w:r>
       <w:r>
         <w:rPr>
-          <w:rFonts w:ascii="Menlo" w:eastAsia="Times New Roman" w:hAnsi="Menlo" w:cs="Menlo"/>
+          <w:rFonts w:ascii="Menlo" w:hAnsi="Menlo" w:cs="Menlo"/>
           <w:color w:val="AE81FF"/>
           <w:sz w:val="18"/>
           <w:szCs w:val="18"/>
-          <w:lang w:eastAsia="ja-JP"/>
         </w:rPr>
         <w:t>1</w:t>
       </w:r>
       <w:r>
         <w:rPr>
-          <w:rFonts w:ascii="Menlo" w:eastAsia="Times New Roman" w:hAnsi="Menlo" w:cs="Menlo"/>
+          <w:rFonts w:ascii="Menlo" w:hAnsi="Menlo" w:cs="Menlo"/>
           <w:color w:val="F8F8F2"/>
           <w:sz w:val="18"/>
           <w:szCs w:val="18"/>
-          <w:lang w:eastAsia="ja-JP"/>
         </w:rPr>
         <w:t>})</w:t>
       </w:r>
@@ -2641,228 +2692,270 @@
     <w:p>
       <w:pPr>
         <w:shd w:val="clear" w:color="auto" w:fill="272822"/>
-        <w:spacing w:after="0" w:line="270" w:lineRule="atLeast"/>
-        <w:rPr>
-          <w:rFonts w:ascii="Menlo" w:eastAsia="Times New Roman" w:hAnsi="Menlo" w:cs="Menlo"/>
+        <w:spacing w:line="270" w:lineRule="atLeast"/>
+        <w:rPr>
+          <w:rFonts w:ascii="Menlo" w:hAnsi="Menlo" w:cs="Menlo"/>
           <w:color w:val="F8F8F2"/>
           <w:sz w:val="18"/>
           <w:szCs w:val="18"/>
-          <w:lang w:eastAsia="ja-JP"/>
-        </w:rPr>
-      </w:pPr>
-      <w:r>
-        <w:rPr>
-          <w:rFonts w:ascii="Menlo" w:eastAsia="Times New Roman" w:hAnsi="Menlo" w:cs="Menlo"/>
+        </w:rPr>
+      </w:pPr>
+      <w:r>
+        <w:rPr>
+          <w:rFonts w:ascii="Menlo" w:hAnsi="Menlo" w:cs="Menlo"/>
           <w:color w:val="F8F8F2"/>
           <w:sz w:val="18"/>
           <w:szCs w:val="18"/>
-          <w:lang w:eastAsia="ja-JP"/>
-        </w:rPr>
-        <w:t>+---------+-------------+</w:t>
+        </w:rPr>
+        <w:t>+--------------------------+------------------------------+</w:t>
       </w:r>
     </w:p>
     <w:p>
       <w:pPr>
         <w:shd w:val="clear" w:color="auto" w:fill="272822"/>
-        <w:spacing w:after="0" w:line="270" w:lineRule="atLeast"/>
-        <w:rPr>
-          <w:rFonts w:ascii="Menlo" w:eastAsia="Times New Roman" w:hAnsi="Menlo" w:cs="Menlo"/>
+        <w:spacing w:line="270" w:lineRule="atLeast"/>
+        <w:rPr>
+          <w:rFonts w:ascii="Menlo" w:hAnsi="Menlo" w:cs="Menlo"/>
           <w:color w:val="F8F8F2"/>
           <w:sz w:val="18"/>
           <w:szCs w:val="18"/>
-          <w:lang w:eastAsia="ja-JP"/>
-        </w:rPr>
-      </w:pPr>
-      <w:r>
-        <w:rPr>
-          <w:rFonts w:ascii="Menlo" w:eastAsia="Times New Roman" w:hAnsi="Menlo" w:cs="Menlo"/>
+        </w:rPr>
+      </w:pPr>
+      <w:r>
+        <w:rPr>
+          <w:rFonts w:ascii="Menlo" w:hAnsi="Menlo" w:cs="Menlo"/>
           <w:color w:val="F8F8F2"/>
           <w:sz w:val="18"/>
           <w:szCs w:val="18"/>
-          <w:lang w:eastAsia="ja-JP"/>
-        </w:rPr>
-        <w:t xml:space="preserve">| Vote    |   </w:t>
+        </w:rPr>
+        <w:t xml:space="preserve">| Political Affiliation    |   </w:t>
       </w:r>
       <w:proofErr w:type="gramStart"/>
       <w:r>
         <w:rPr>
-          <w:rFonts w:ascii="Menlo" w:eastAsia="Times New Roman" w:hAnsi="Menlo" w:cs="Menlo"/>
+          <w:rFonts w:ascii="Menlo" w:hAnsi="Menlo" w:cs="Menlo"/>
           <w:color w:val="F8F8F2"/>
           <w:sz w:val="18"/>
           <w:szCs w:val="18"/>
-          <w:lang w:eastAsia="ja-JP"/>
         </w:rPr>
         <w:t>phi(</w:t>
       </w:r>
       <w:proofErr w:type="gramEnd"/>
       <w:r>
         <w:rPr>
-          <w:rFonts w:ascii="Menlo" w:eastAsia="Times New Roman" w:hAnsi="Menlo" w:cs="Menlo"/>
+          <w:rFonts w:ascii="Menlo" w:hAnsi="Menlo" w:cs="Menlo"/>
           <w:color w:val="F8F8F2"/>
           <w:sz w:val="18"/>
           <w:szCs w:val="18"/>
-          <w:lang w:eastAsia="ja-JP"/>
-        </w:rPr>
-        <w:t>Vote) |</w:t>
+        </w:rPr>
+        <w:t>Political Affiliation) |</w:t>
       </w:r>
     </w:p>
     <w:p>
       <w:pPr>
         <w:shd w:val="clear" w:color="auto" w:fill="272822"/>
-        <w:spacing w:after="0" w:line="270" w:lineRule="atLeast"/>
-        <w:rPr>
-          <w:rFonts w:ascii="Menlo" w:eastAsia="Times New Roman" w:hAnsi="Menlo" w:cs="Menlo"/>
+        <w:spacing w:line="270" w:lineRule="atLeast"/>
+        <w:rPr>
+          <w:rFonts w:ascii="Menlo" w:hAnsi="Menlo" w:cs="Menlo"/>
           <w:color w:val="F8F8F2"/>
           <w:sz w:val="18"/>
           <w:szCs w:val="18"/>
-          <w:lang w:eastAsia="ja-JP"/>
-        </w:rPr>
-      </w:pPr>
-      <w:r>
-        <w:rPr>
-          <w:rFonts w:ascii="Menlo" w:eastAsia="Times New Roman" w:hAnsi="Menlo" w:cs="Menlo"/>
+        </w:rPr>
+      </w:pPr>
+      <w:r>
+        <w:rPr>
+          <w:rFonts w:ascii="Menlo" w:hAnsi="Menlo" w:cs="Menlo"/>
           <w:color w:val="F8F8F2"/>
           <w:sz w:val="18"/>
           <w:szCs w:val="18"/>
-          <w:lang w:eastAsia="ja-JP"/>
-        </w:rPr>
-        <w:t>+=========+=============+</w:t>
+        </w:rPr>
+        <w:t>+==========================+==============================+</w:t>
       </w:r>
     </w:p>
     <w:p>
       <w:pPr>
         <w:shd w:val="clear" w:color="auto" w:fill="272822"/>
-        <w:spacing w:after="0" w:line="270" w:lineRule="atLeast"/>
-        <w:rPr>
-          <w:rFonts w:ascii="Menlo" w:eastAsia="Times New Roman" w:hAnsi="Menlo" w:cs="Menlo"/>
+        <w:spacing w:line="270" w:lineRule="atLeast"/>
+        <w:rPr>
+          <w:rFonts w:ascii="Menlo" w:hAnsi="Menlo" w:cs="Menlo"/>
           <w:color w:val="F8F8F2"/>
           <w:sz w:val="18"/>
           <w:szCs w:val="18"/>
-          <w:lang w:eastAsia="ja-JP"/>
-        </w:rPr>
-      </w:pPr>
-      <w:r>
-        <w:rPr>
-          <w:rFonts w:ascii="Menlo" w:eastAsia="Times New Roman" w:hAnsi="Menlo" w:cs="Menlo"/>
+        </w:rPr>
+      </w:pPr>
+      <w:r>
+        <w:rPr>
+          <w:rFonts w:ascii="Menlo" w:hAnsi="Menlo" w:cs="Menlo"/>
           <w:color w:val="F8F8F2"/>
           <w:sz w:val="18"/>
           <w:szCs w:val="18"/>
-          <w:lang w:eastAsia="ja-JP"/>
-        </w:rPr>
-        <w:t xml:space="preserve">| </w:t>
+        </w:rPr>
+        <w:t xml:space="preserve">| Political </w:t>
       </w:r>
       <w:proofErr w:type="gramStart"/>
       <w:r>
         <w:rPr>
-          <w:rFonts w:ascii="Menlo" w:eastAsia="Times New Roman" w:hAnsi="Menlo" w:cs="Menlo"/>
+          <w:rFonts w:ascii="Menlo" w:hAnsi="Menlo" w:cs="Menlo"/>
           <w:color w:val="F8F8F2"/>
           <w:sz w:val="18"/>
           <w:szCs w:val="18"/>
-          <w:lang w:eastAsia="ja-JP"/>
-        </w:rPr>
-        <w:t>Vote(</w:t>
+        </w:rPr>
+        <w:t>Affiliation(</w:t>
       </w:r>
       <w:proofErr w:type="gramEnd"/>
       <w:r>
         <w:rPr>
-          <w:rFonts w:ascii="Menlo" w:eastAsia="Times New Roman" w:hAnsi="Menlo" w:cs="Menlo"/>
+          <w:rFonts w:ascii="Menlo" w:hAnsi="Menlo" w:cs="Menlo"/>
           <w:color w:val="F8F8F2"/>
           <w:sz w:val="18"/>
           <w:szCs w:val="18"/>
-          <w:lang w:eastAsia="ja-JP"/>
-        </w:rPr>
-        <w:t>0) |      0.3000 |</w:t>
+        </w:rPr>
+        <w:t>0) |                       0.2319 |</w:t>
       </w:r>
     </w:p>
     <w:p>
       <w:pPr>
         <w:shd w:val="clear" w:color="auto" w:fill="272822"/>
-        <w:spacing w:after="0" w:line="270" w:lineRule="atLeast"/>
-        <w:rPr>
-          <w:rFonts w:ascii="Menlo" w:eastAsia="Times New Roman" w:hAnsi="Menlo" w:cs="Menlo"/>
+        <w:spacing w:line="270" w:lineRule="atLeast"/>
+        <w:rPr>
+          <w:rFonts w:ascii="Menlo" w:hAnsi="Menlo" w:cs="Menlo"/>
           <w:color w:val="F8F8F2"/>
           <w:sz w:val="18"/>
           <w:szCs w:val="18"/>
-          <w:lang w:eastAsia="ja-JP"/>
-        </w:rPr>
-      </w:pPr>
-      <w:r>
-        <w:rPr>
-          <w:rFonts w:ascii="Menlo" w:eastAsia="Times New Roman" w:hAnsi="Menlo" w:cs="Menlo"/>
+        </w:rPr>
+      </w:pPr>
+      <w:r>
+        <w:rPr>
+          <w:rFonts w:ascii="Menlo" w:hAnsi="Menlo" w:cs="Menlo"/>
           <w:color w:val="F8F8F2"/>
           <w:sz w:val="18"/>
           <w:szCs w:val="18"/>
-          <w:lang w:eastAsia="ja-JP"/>
-        </w:rPr>
-        <w:t>+---------+-------------+</w:t>
+        </w:rPr>
+        <w:t>+--------------------------+------------------------------+</w:t>
       </w:r>
     </w:p>
     <w:p>
       <w:pPr>
         <w:shd w:val="clear" w:color="auto" w:fill="272822"/>
-        <w:spacing w:after="0" w:line="270" w:lineRule="atLeast"/>
-        <w:rPr>
-          <w:rFonts w:ascii="Menlo" w:eastAsia="Times New Roman" w:hAnsi="Menlo" w:cs="Menlo"/>
+        <w:spacing w:line="270" w:lineRule="atLeast"/>
+        <w:rPr>
+          <w:rFonts w:ascii="Menlo" w:hAnsi="Menlo" w:cs="Menlo"/>
           <w:color w:val="F8F8F2"/>
           <w:sz w:val="18"/>
           <w:szCs w:val="18"/>
-          <w:lang w:eastAsia="ja-JP"/>
-        </w:rPr>
-      </w:pPr>
-      <w:r>
-        <w:rPr>
-          <w:rFonts w:ascii="Menlo" w:eastAsia="Times New Roman" w:hAnsi="Menlo" w:cs="Menlo"/>
+        </w:rPr>
+      </w:pPr>
+      <w:r>
+        <w:rPr>
+          <w:rFonts w:ascii="Menlo" w:hAnsi="Menlo" w:cs="Menlo"/>
           <w:color w:val="F8F8F2"/>
           <w:sz w:val="18"/>
           <w:szCs w:val="18"/>
-          <w:lang w:eastAsia="ja-JP"/>
-        </w:rPr>
-        <w:t xml:space="preserve">| </w:t>
+        </w:rPr>
+        <w:t xml:space="preserve">| Political </w:t>
       </w:r>
       <w:proofErr w:type="gramStart"/>
       <w:r>
         <w:rPr>
-          <w:rFonts w:ascii="Menlo" w:eastAsia="Times New Roman" w:hAnsi="Menlo" w:cs="Menlo"/>
+          <w:rFonts w:ascii="Menlo" w:hAnsi="Menlo" w:cs="Menlo"/>
           <w:color w:val="F8F8F2"/>
           <w:sz w:val="18"/>
           <w:szCs w:val="18"/>
-          <w:lang w:eastAsia="ja-JP"/>
-        </w:rPr>
-        <w:t>Vote(</w:t>
+        </w:rPr>
+        <w:t>Affiliation(</w:t>
       </w:r>
       <w:proofErr w:type="gramEnd"/>
       <w:r>
         <w:rPr>
-          <w:rFonts w:ascii="Menlo" w:eastAsia="Times New Roman" w:hAnsi="Menlo" w:cs="Menlo"/>
+          <w:rFonts w:ascii="Menlo" w:hAnsi="Menlo" w:cs="Menlo"/>
           <w:color w:val="F8F8F2"/>
           <w:sz w:val="18"/>
           <w:szCs w:val="18"/>
-          <w:lang w:eastAsia="ja-JP"/>
-        </w:rPr>
-        <w:t>1) |      0.7000 |</w:t>
+        </w:rPr>
+        <w:t>1) |                       0.5072 |</w:t>
       </w:r>
     </w:p>
     <w:p>
       <w:pPr>
         <w:shd w:val="clear" w:color="auto" w:fill="272822"/>
-        <w:spacing w:after="0" w:line="270" w:lineRule="atLeast"/>
-        <w:rPr>
-          <w:rFonts w:ascii="Menlo" w:eastAsia="Times New Roman" w:hAnsi="Menlo" w:cs="Menlo"/>
+        <w:spacing w:line="270" w:lineRule="atLeast"/>
+        <w:rPr>
+          <w:rFonts w:ascii="Menlo" w:hAnsi="Menlo" w:cs="Menlo"/>
           <w:color w:val="F8F8F2"/>
           <w:sz w:val="18"/>
           <w:szCs w:val="18"/>
-          <w:lang w:eastAsia="ja-JP"/>
-        </w:rPr>
-      </w:pPr>
-      <w:r>
-        <w:rPr>
-          <w:rFonts w:ascii="Menlo" w:eastAsia="Times New Roman" w:hAnsi="Menlo" w:cs="Menlo"/>
+        </w:rPr>
+      </w:pPr>
+      <w:r>
+        <w:rPr>
+          <w:rFonts w:ascii="Menlo" w:hAnsi="Menlo" w:cs="Menlo"/>
           <w:color w:val="F8F8F2"/>
           <w:sz w:val="18"/>
           <w:szCs w:val="18"/>
-          <w:lang w:eastAsia="ja-JP"/>
-        </w:rPr>
-        <w:t>+---------+-------------+</w:t>
+        </w:rPr>
+        <w:t>+--------------------------+------------------------------+</w:t>
+      </w:r>
+    </w:p>
+    <w:p>
+      <w:pPr>
+        <w:shd w:val="clear" w:color="auto" w:fill="272822"/>
+        <w:spacing w:line="270" w:lineRule="atLeast"/>
+        <w:rPr>
+          <w:rFonts w:ascii="Menlo" w:hAnsi="Menlo" w:cs="Menlo"/>
+          <w:color w:val="F8F8F2"/>
+          <w:sz w:val="18"/>
+          <w:szCs w:val="18"/>
+        </w:rPr>
+      </w:pPr>
+      <w:r>
+        <w:rPr>
+          <w:rFonts w:ascii="Menlo" w:hAnsi="Menlo" w:cs="Menlo"/>
+          <w:color w:val="F8F8F2"/>
+          <w:sz w:val="18"/>
+          <w:szCs w:val="18"/>
+        </w:rPr>
+        <w:t xml:space="preserve">| Political </w:t>
+      </w:r>
+      <w:proofErr w:type="gramStart"/>
+      <w:r>
+        <w:rPr>
+          <w:rFonts w:ascii="Menlo" w:hAnsi="Menlo" w:cs="Menlo"/>
+          <w:color w:val="F8F8F2"/>
+          <w:sz w:val="18"/>
+          <w:szCs w:val="18"/>
+        </w:rPr>
+        <w:t>Affiliation(</w:t>
+      </w:r>
+      <w:proofErr w:type="gramEnd"/>
+      <w:r>
+        <w:rPr>
+          <w:rFonts w:ascii="Menlo" w:hAnsi="Menlo" w:cs="Menlo"/>
+          <w:color w:val="F8F8F2"/>
+          <w:sz w:val="18"/>
+          <w:szCs w:val="18"/>
+        </w:rPr>
+        <w:t>2) |                       0.2609 |</w:t>
+      </w:r>
+    </w:p>
+    <w:p>
+      <w:pPr>
+        <w:shd w:val="clear" w:color="auto" w:fill="272822"/>
+        <w:spacing w:line="270" w:lineRule="atLeast"/>
+        <w:rPr>
+          <w:rFonts w:ascii="Menlo" w:hAnsi="Menlo" w:cs="Menlo"/>
+          <w:color w:val="F8F8F2"/>
+          <w:sz w:val="18"/>
+          <w:szCs w:val="18"/>
+        </w:rPr>
+      </w:pPr>
+      <w:r>
+        <w:rPr>
+          <w:rFonts w:ascii="Menlo" w:hAnsi="Menlo" w:cs="Menlo"/>
+          <w:color w:val="F8F8F2"/>
+          <w:sz w:val="18"/>
+          <w:szCs w:val="18"/>
+        </w:rPr>
+        <w:t>+--------------------------+------------------------------+</w:t>
       </w:r>
     </w:p>
     <w:p>
@@ -2894,7 +2987,15 @@
           <w:color w:val="auto"/>
           <w:sz w:val="24"/>
         </w:rPr>
-        <w:t>The answer to the initial question is 70%.</w:t>
+        <w:t xml:space="preserve">The answer to the initial question is </w:t>
+      </w:r>
+      <w:r>
+        <w:rPr>
+          <w:rFonts w:ascii="Times New Roman" w:hAnsi="Times New Roman" w:cs="Times New Roman"/>
+          <w:color w:val="auto"/>
+          <w:sz w:val="24"/>
+        </w:rPr>
+        <w:t>.5072.</w:t>
       </w:r>
     </w:p>
     <w:p>
@@ -3221,7 +3322,39 @@
           <w:color w:val="auto"/>
           <w:sz w:val="24"/>
         </w:rPr>
-        <w:t>“What is the probability that someone with a negative economic outlook and a liberal political affiliation will vote liberal?”</w:t>
+        <w:t xml:space="preserve">“What is the probability of a </w:t>
+      </w:r>
+      <w:r>
+        <w:rPr>
+          <w:rFonts w:ascii="Times New Roman" w:hAnsi="Times New Roman" w:cs="Times New Roman"/>
+          <w:color w:val="auto"/>
+          <w:sz w:val="24"/>
+        </w:rPr>
+        <w:t>conservative</w:t>
+      </w:r>
+      <w:r>
+        <w:rPr>
+          <w:rFonts w:ascii="Times New Roman" w:hAnsi="Times New Roman" w:cs="Times New Roman"/>
+          <w:color w:val="auto"/>
+          <w:sz w:val="24"/>
+        </w:rPr>
+        <w:t xml:space="preserve"> political affiliation given a liberal vote and </w:t>
+      </w:r>
+      <w:r>
+        <w:rPr>
+          <w:rFonts w:ascii="Times New Roman" w:hAnsi="Times New Roman" w:cs="Times New Roman"/>
+          <w:color w:val="auto"/>
+          <w:sz w:val="24"/>
+        </w:rPr>
+        <w:t>a negative</w:t>
+      </w:r>
+      <w:r>
+        <w:rPr>
+          <w:rFonts w:ascii="Times New Roman" w:hAnsi="Times New Roman" w:cs="Times New Roman"/>
+          <w:color w:val="auto"/>
+          <w:sz w:val="24"/>
+        </w:rPr>
+        <w:t xml:space="preserve"> economic outlook?” </w:t>
       </w:r>
     </w:p>
     <w:p>
@@ -3272,68 +3405,87 @@
           <w:color w:val="auto"/>
           <w:sz w:val="24"/>
         </w:rPr>
-        <w:t xml:space="preserve">) and a liberal political affiliation (1), which should lead to </w:t>
-      </w:r>
-      <w:r>
-        <w:rPr>
-          <w:rFonts w:ascii="Times New Roman" w:hAnsi="Times New Roman" w:cs="Times New Roman"/>
-          <w:color w:val="auto"/>
-          <w:sz w:val="24"/>
-        </w:rPr>
-        <w:t>a less likely liberal vote (1) than in the previous example.</w:t>
+        <w:t xml:space="preserve">) and a liberal </w:t>
+      </w:r>
+      <w:r>
+        <w:rPr>
+          <w:rFonts w:ascii="Times New Roman" w:hAnsi="Times New Roman" w:cs="Times New Roman"/>
+          <w:color w:val="auto"/>
+          <w:sz w:val="24"/>
+        </w:rPr>
+        <w:t xml:space="preserve">vote </w:t>
+      </w:r>
+      <w:r>
+        <w:rPr>
+          <w:rFonts w:ascii="Times New Roman" w:hAnsi="Times New Roman" w:cs="Times New Roman"/>
+          <w:color w:val="auto"/>
+          <w:sz w:val="24"/>
+        </w:rPr>
+        <w:t xml:space="preserve">(1), which should lead to </w:t>
+      </w:r>
+      <w:r>
+        <w:rPr>
+          <w:rFonts w:ascii="Times New Roman" w:hAnsi="Times New Roman" w:cs="Times New Roman"/>
+          <w:color w:val="auto"/>
+          <w:sz w:val="24"/>
+        </w:rPr>
+        <w:t xml:space="preserve">a less likely liberal </w:t>
+      </w:r>
+      <w:r>
+        <w:rPr>
+          <w:rFonts w:ascii="Times New Roman" w:hAnsi="Times New Roman" w:cs="Times New Roman"/>
+          <w:color w:val="auto"/>
+          <w:sz w:val="24"/>
+        </w:rPr>
+        <w:t>affiliation (1) than in example 1.</w:t>
       </w:r>
     </w:p>
     <w:p>
       <w:pPr>
         <w:shd w:val="clear" w:color="auto" w:fill="272822"/>
-        <w:spacing w:after="0" w:line="270" w:lineRule="atLeast"/>
-        <w:rPr>
-          <w:rFonts w:ascii="Menlo" w:eastAsia="Times New Roman" w:hAnsi="Menlo" w:cs="Menlo"/>
+        <w:spacing w:line="270" w:lineRule="atLeast"/>
+        <w:rPr>
+          <w:rFonts w:ascii="Menlo" w:hAnsi="Menlo" w:cs="Menlo"/>
           <w:color w:val="F8F8F2"/>
           <w:sz w:val="18"/>
           <w:szCs w:val="18"/>
-          <w:lang w:eastAsia="ja-JP"/>
         </w:rPr>
       </w:pPr>
       <w:proofErr w:type="spellStart"/>
       <w:r>
         <w:rPr>
-          <w:rFonts w:ascii="Menlo" w:eastAsia="Times New Roman" w:hAnsi="Menlo" w:cs="Menlo"/>
+          <w:rFonts w:ascii="Menlo" w:hAnsi="Menlo" w:cs="Menlo"/>
           <w:color w:val="F8F8F2"/>
           <w:sz w:val="18"/>
           <w:szCs w:val="18"/>
-          <w:lang w:eastAsia="ja-JP"/>
         </w:rPr>
         <w:t>result_two</w:t>
       </w:r>
       <w:proofErr w:type="spellEnd"/>
       <w:r>
         <w:rPr>
-          <w:rFonts w:ascii="Menlo" w:eastAsia="Times New Roman" w:hAnsi="Menlo" w:cs="Menlo"/>
+          <w:rFonts w:ascii="Menlo" w:hAnsi="Menlo" w:cs="Menlo"/>
           <w:color w:val="F8F8F2"/>
           <w:sz w:val="18"/>
           <w:szCs w:val="18"/>
-          <w:lang w:eastAsia="ja-JP"/>
         </w:rPr>
         <w:t xml:space="preserve"> </w:t>
       </w:r>
       <w:r>
         <w:rPr>
-          <w:rFonts w:ascii="Menlo" w:eastAsia="Times New Roman" w:hAnsi="Menlo" w:cs="Menlo"/>
+          <w:rFonts w:ascii="Menlo" w:hAnsi="Menlo" w:cs="Menlo"/>
           <w:color w:val="F92672"/>
           <w:sz w:val="18"/>
           <w:szCs w:val="18"/>
-          <w:lang w:eastAsia="ja-JP"/>
         </w:rPr>
         <w:t>=</w:t>
       </w:r>
       <w:r>
         <w:rPr>
-          <w:rFonts w:ascii="Menlo" w:eastAsia="Times New Roman" w:hAnsi="Menlo" w:cs="Menlo"/>
+          <w:rFonts w:ascii="Menlo" w:hAnsi="Menlo" w:cs="Menlo"/>
           <w:color w:val="F8F8F2"/>
           <w:sz w:val="18"/>
           <w:szCs w:val="18"/>
-          <w:lang w:eastAsia="ja-JP"/>
         </w:rPr>
         <w:t xml:space="preserve"> </w:t>
       </w:r>
@@ -3341,11 +3493,10 @@
       <w:proofErr w:type="gramStart"/>
       <w:r>
         <w:rPr>
-          <w:rFonts w:ascii="Menlo" w:eastAsia="Times New Roman" w:hAnsi="Menlo" w:cs="Menlo"/>
+          <w:rFonts w:ascii="Menlo" w:hAnsi="Menlo" w:cs="Menlo"/>
           <w:color w:val="F8F8F2"/>
           <w:sz w:val="18"/>
           <w:szCs w:val="18"/>
-          <w:lang w:eastAsia="ja-JP"/>
         </w:rPr>
         <w:t>inference.query</w:t>
       </w:r>
@@ -3353,175 +3504,158 @@
       <w:proofErr w:type="gramEnd"/>
       <w:r>
         <w:rPr>
-          <w:rFonts w:ascii="Menlo" w:eastAsia="Times New Roman" w:hAnsi="Menlo" w:cs="Menlo"/>
+          <w:rFonts w:ascii="Menlo" w:hAnsi="Menlo" w:cs="Menlo"/>
           <w:color w:val="F8F8F2"/>
           <w:sz w:val="18"/>
           <w:szCs w:val="18"/>
-          <w:lang w:eastAsia="ja-JP"/>
         </w:rPr>
         <w:t>(</w:t>
       </w:r>
       <w:r>
         <w:rPr>
-          <w:rFonts w:ascii="Menlo" w:eastAsia="Times New Roman" w:hAnsi="Menlo" w:cs="Menlo"/>
+          <w:rFonts w:ascii="Menlo" w:hAnsi="Menlo" w:cs="Menlo"/>
           <w:i/>
           <w:iCs/>
           <w:color w:val="FD971F"/>
           <w:sz w:val="18"/>
           <w:szCs w:val="18"/>
-          <w:lang w:eastAsia="ja-JP"/>
         </w:rPr>
         <w:t>variables</w:t>
       </w:r>
       <w:r>
         <w:rPr>
-          <w:rFonts w:ascii="Menlo" w:eastAsia="Times New Roman" w:hAnsi="Menlo" w:cs="Menlo"/>
+          <w:rFonts w:ascii="Menlo" w:hAnsi="Menlo" w:cs="Menlo"/>
           <w:color w:val="F92672"/>
           <w:sz w:val="18"/>
           <w:szCs w:val="18"/>
-          <w:lang w:eastAsia="ja-JP"/>
         </w:rPr>
         <w:t>=</w:t>
       </w:r>
       <w:r>
         <w:rPr>
-          <w:rFonts w:ascii="Menlo" w:eastAsia="Times New Roman" w:hAnsi="Menlo" w:cs="Menlo"/>
+          <w:rFonts w:ascii="Menlo" w:hAnsi="Menlo" w:cs="Menlo"/>
           <w:color w:val="F8F8F2"/>
           <w:sz w:val="18"/>
           <w:szCs w:val="18"/>
-          <w:lang w:eastAsia="ja-JP"/>
         </w:rPr>
         <w:t>[</w:t>
       </w:r>
       <w:r>
         <w:rPr>
-          <w:rFonts w:ascii="Menlo" w:eastAsia="Times New Roman" w:hAnsi="Menlo" w:cs="Menlo"/>
+          <w:rFonts w:ascii="Menlo" w:hAnsi="Menlo" w:cs="Menlo"/>
           <w:color w:val="E6DB74"/>
           <w:sz w:val="18"/>
           <w:szCs w:val="18"/>
-          <w:lang w:eastAsia="ja-JP"/>
-        </w:rPr>
-        <w:t>'Vote'</w:t>
-      </w:r>
-      <w:r>
-        <w:rPr>
-          <w:rFonts w:ascii="Menlo" w:eastAsia="Times New Roman" w:hAnsi="Menlo" w:cs="Menlo"/>
+        </w:rPr>
+        <w:t>'Political Affiliation'</w:t>
+      </w:r>
+      <w:r>
+        <w:rPr>
+          <w:rFonts w:ascii="Menlo" w:hAnsi="Menlo" w:cs="Menlo"/>
           <w:color w:val="F8F8F2"/>
           <w:sz w:val="18"/>
           <w:szCs w:val="18"/>
-          <w:lang w:eastAsia="ja-JP"/>
         </w:rPr>
         <w:t xml:space="preserve">], </w:t>
       </w:r>
       <w:r>
         <w:rPr>
-          <w:rFonts w:ascii="Menlo" w:eastAsia="Times New Roman" w:hAnsi="Menlo" w:cs="Menlo"/>
+          <w:rFonts w:ascii="Menlo" w:hAnsi="Menlo" w:cs="Menlo"/>
           <w:i/>
           <w:iCs/>
           <w:color w:val="FD971F"/>
           <w:sz w:val="18"/>
           <w:szCs w:val="18"/>
-          <w:lang w:eastAsia="ja-JP"/>
         </w:rPr>
         <w:t>evidence</w:t>
       </w:r>
       <w:r>
         <w:rPr>
-          <w:rFonts w:ascii="Menlo" w:eastAsia="Times New Roman" w:hAnsi="Menlo" w:cs="Menlo"/>
+          <w:rFonts w:ascii="Menlo" w:hAnsi="Menlo" w:cs="Menlo"/>
           <w:color w:val="F92672"/>
           <w:sz w:val="18"/>
           <w:szCs w:val="18"/>
-          <w:lang w:eastAsia="ja-JP"/>
         </w:rPr>
         <w:t>=</w:t>
       </w:r>
       <w:r>
         <w:rPr>
-          <w:rFonts w:ascii="Menlo" w:eastAsia="Times New Roman" w:hAnsi="Menlo" w:cs="Menlo"/>
+          <w:rFonts w:ascii="Menlo" w:hAnsi="Menlo" w:cs="Menlo"/>
           <w:color w:val="F8F8F2"/>
           <w:sz w:val="18"/>
           <w:szCs w:val="18"/>
-          <w:lang w:eastAsia="ja-JP"/>
         </w:rPr>
         <w:t>{</w:t>
       </w:r>
       <w:r>
         <w:rPr>
-          <w:rFonts w:ascii="Menlo" w:eastAsia="Times New Roman" w:hAnsi="Menlo" w:cs="Menlo"/>
+          <w:rFonts w:ascii="Menlo" w:hAnsi="Menlo" w:cs="Menlo"/>
           <w:color w:val="E6DB74"/>
           <w:sz w:val="18"/>
           <w:szCs w:val="18"/>
-          <w:lang w:eastAsia="ja-JP"/>
         </w:rPr>
         <w:t>'Economic Outlook'</w:t>
       </w:r>
       <w:r>
         <w:rPr>
-          <w:rFonts w:ascii="Menlo" w:eastAsia="Times New Roman" w:hAnsi="Menlo" w:cs="Menlo"/>
+          <w:rFonts w:ascii="Menlo" w:hAnsi="Menlo" w:cs="Menlo"/>
           <w:color w:val="F8F8F2"/>
           <w:sz w:val="18"/>
           <w:szCs w:val="18"/>
-          <w:lang w:eastAsia="ja-JP"/>
         </w:rPr>
         <w:t xml:space="preserve">: </w:t>
       </w:r>
       <w:r>
         <w:rPr>
-          <w:rFonts w:ascii="Menlo" w:eastAsia="Times New Roman" w:hAnsi="Menlo" w:cs="Menlo"/>
+          <w:rFonts w:ascii="Menlo" w:hAnsi="Menlo" w:cs="Menlo"/>
           <w:color w:val="AE81FF"/>
           <w:sz w:val="18"/>
           <w:szCs w:val="18"/>
-          <w:lang w:eastAsia="ja-JP"/>
         </w:rPr>
         <w:t>0</w:t>
       </w:r>
       <w:r>
         <w:rPr>
-          <w:rFonts w:ascii="Menlo" w:eastAsia="Times New Roman" w:hAnsi="Menlo" w:cs="Menlo"/>
+          <w:rFonts w:ascii="Menlo" w:hAnsi="Menlo" w:cs="Menlo"/>
           <w:color w:val="F8F8F2"/>
           <w:sz w:val="18"/>
           <w:szCs w:val="18"/>
-          <w:lang w:eastAsia="ja-JP"/>
         </w:rPr>
         <w:t xml:space="preserve">, </w:t>
       </w:r>
       <w:r>
         <w:rPr>
-          <w:rFonts w:ascii="Menlo" w:eastAsia="Times New Roman" w:hAnsi="Menlo" w:cs="Menlo"/>
+          <w:rFonts w:ascii="Menlo" w:hAnsi="Menlo" w:cs="Menlo"/>
           <w:color w:val="E6DB74"/>
           <w:sz w:val="18"/>
           <w:szCs w:val="18"/>
-          <w:lang w:eastAsia="ja-JP"/>
-        </w:rPr>
-        <w:t>'Political Affiliation'</w:t>
-      </w:r>
-      <w:r>
-        <w:rPr>
-          <w:rFonts w:ascii="Menlo" w:eastAsia="Times New Roman" w:hAnsi="Menlo" w:cs="Menlo"/>
+        </w:rPr>
+        <w:t>'Vote'</w:t>
+      </w:r>
+      <w:r>
+        <w:rPr>
+          <w:rFonts w:ascii="Menlo" w:hAnsi="Menlo" w:cs="Menlo"/>
           <w:color w:val="F8F8F2"/>
           <w:sz w:val="18"/>
           <w:szCs w:val="18"/>
-          <w:lang w:eastAsia="ja-JP"/>
         </w:rPr>
         <w:t xml:space="preserve">: </w:t>
       </w:r>
       <w:r>
         <w:rPr>
-          <w:rFonts w:ascii="Menlo" w:eastAsia="Times New Roman" w:hAnsi="Menlo" w:cs="Menlo"/>
+          <w:rFonts w:ascii="Menlo" w:hAnsi="Menlo" w:cs="Menlo"/>
           <w:color w:val="AE81FF"/>
           <w:sz w:val="18"/>
           <w:szCs w:val="18"/>
-          <w:lang w:eastAsia="ja-JP"/>
         </w:rPr>
         <w:t>1</w:t>
       </w:r>
       <w:r>
         <w:rPr>
-          <w:rFonts w:ascii="Menlo" w:eastAsia="Times New Roman" w:hAnsi="Menlo" w:cs="Menlo"/>
+          <w:rFonts w:ascii="Menlo" w:hAnsi="Menlo" w:cs="Menlo"/>
           <w:color w:val="F8F8F2"/>
           <w:sz w:val="18"/>
           <w:szCs w:val="18"/>
-          <w:lang w:eastAsia="ja-JP"/>
         </w:rPr>
         <w:t>})</w:t>
       </w:r>
@@ -3542,229 +3676,250 @@
     <w:p>
       <w:pPr>
         <w:shd w:val="clear" w:color="auto" w:fill="272822"/>
-        <w:spacing w:after="0" w:line="270" w:lineRule="atLeast"/>
-        <w:rPr>
-          <w:rFonts w:ascii="Menlo" w:eastAsia="Times New Roman" w:hAnsi="Menlo" w:cs="Menlo"/>
+        <w:spacing w:line="270" w:lineRule="atLeast"/>
+        <w:rPr>
+          <w:rFonts w:ascii="Menlo" w:hAnsi="Menlo" w:cs="Menlo"/>
           <w:color w:val="F8F8F2"/>
           <w:sz w:val="18"/>
           <w:szCs w:val="18"/>
-          <w:lang w:eastAsia="ja-JP"/>
-        </w:rPr>
-      </w:pPr>
-      <w:r>
-        <w:rPr>
-          <w:rFonts w:ascii="Menlo" w:eastAsia="Times New Roman" w:hAnsi="Menlo" w:cs="Menlo"/>
+        </w:rPr>
+      </w:pPr>
+      <w:r>
+        <w:rPr>
+          <w:rFonts w:ascii="Menlo" w:hAnsi="Menlo" w:cs="Menlo"/>
           <w:color w:val="F8F8F2"/>
           <w:sz w:val="18"/>
           <w:szCs w:val="18"/>
-          <w:lang w:eastAsia="ja-JP"/>
         </w:rPr>
         <w:lastRenderedPageBreak/>
-        <w:t>+---------+-------------+</w:t>
+        <w:t>+--------------------------+------------------------------+</w:t>
       </w:r>
     </w:p>
     <w:p>
       <w:pPr>
         <w:shd w:val="clear" w:color="auto" w:fill="272822"/>
-        <w:spacing w:after="0" w:line="270" w:lineRule="atLeast"/>
-        <w:rPr>
-          <w:rFonts w:ascii="Menlo" w:eastAsia="Times New Roman" w:hAnsi="Menlo" w:cs="Menlo"/>
+        <w:spacing w:line="270" w:lineRule="atLeast"/>
+        <w:rPr>
+          <w:rFonts w:ascii="Menlo" w:hAnsi="Menlo" w:cs="Menlo"/>
           <w:color w:val="F8F8F2"/>
           <w:sz w:val="18"/>
           <w:szCs w:val="18"/>
-          <w:lang w:eastAsia="ja-JP"/>
-        </w:rPr>
-      </w:pPr>
-      <w:r>
-        <w:rPr>
-          <w:rFonts w:ascii="Menlo" w:eastAsia="Times New Roman" w:hAnsi="Menlo" w:cs="Menlo"/>
+        </w:rPr>
+      </w:pPr>
+      <w:r>
+        <w:rPr>
+          <w:rFonts w:ascii="Menlo" w:hAnsi="Menlo" w:cs="Menlo"/>
           <w:color w:val="F8F8F2"/>
           <w:sz w:val="18"/>
           <w:szCs w:val="18"/>
-          <w:lang w:eastAsia="ja-JP"/>
-        </w:rPr>
-        <w:t xml:space="preserve">| Vote    |   </w:t>
+        </w:rPr>
+        <w:t xml:space="preserve">| Political Affiliation    |   </w:t>
       </w:r>
       <w:proofErr w:type="gramStart"/>
       <w:r>
         <w:rPr>
-          <w:rFonts w:ascii="Menlo" w:eastAsia="Times New Roman" w:hAnsi="Menlo" w:cs="Menlo"/>
+          <w:rFonts w:ascii="Menlo" w:hAnsi="Menlo" w:cs="Menlo"/>
           <w:color w:val="F8F8F2"/>
           <w:sz w:val="18"/>
           <w:szCs w:val="18"/>
-          <w:lang w:eastAsia="ja-JP"/>
         </w:rPr>
         <w:t>phi(</w:t>
       </w:r>
       <w:proofErr w:type="gramEnd"/>
       <w:r>
         <w:rPr>
-          <w:rFonts w:ascii="Menlo" w:eastAsia="Times New Roman" w:hAnsi="Menlo" w:cs="Menlo"/>
+          <w:rFonts w:ascii="Menlo" w:hAnsi="Menlo" w:cs="Menlo"/>
           <w:color w:val="F8F8F2"/>
           <w:sz w:val="18"/>
           <w:szCs w:val="18"/>
-          <w:lang w:eastAsia="ja-JP"/>
-        </w:rPr>
-        <w:t>Vote) |</w:t>
+        </w:rPr>
+        <w:t>Political Affiliation) |</w:t>
       </w:r>
     </w:p>
     <w:p>
       <w:pPr>
         <w:shd w:val="clear" w:color="auto" w:fill="272822"/>
-        <w:spacing w:after="0" w:line="270" w:lineRule="atLeast"/>
-        <w:rPr>
-          <w:rFonts w:ascii="Menlo" w:eastAsia="Times New Roman" w:hAnsi="Menlo" w:cs="Menlo"/>
+        <w:spacing w:line="270" w:lineRule="atLeast"/>
+        <w:rPr>
+          <w:rFonts w:ascii="Menlo" w:hAnsi="Menlo" w:cs="Menlo"/>
           <w:color w:val="F8F8F2"/>
           <w:sz w:val="18"/>
           <w:szCs w:val="18"/>
-          <w:lang w:eastAsia="ja-JP"/>
-        </w:rPr>
-      </w:pPr>
-      <w:r>
-        <w:rPr>
-          <w:rFonts w:ascii="Menlo" w:eastAsia="Times New Roman" w:hAnsi="Menlo" w:cs="Menlo"/>
+        </w:rPr>
+      </w:pPr>
+      <w:r>
+        <w:rPr>
+          <w:rFonts w:ascii="Menlo" w:hAnsi="Menlo" w:cs="Menlo"/>
           <w:color w:val="F8F8F2"/>
           <w:sz w:val="18"/>
           <w:szCs w:val="18"/>
-          <w:lang w:eastAsia="ja-JP"/>
-        </w:rPr>
-        <w:t>+=========+=============+</w:t>
+        </w:rPr>
+        <w:t>+==========================+==============================+</w:t>
       </w:r>
     </w:p>
     <w:p>
       <w:pPr>
         <w:shd w:val="clear" w:color="auto" w:fill="272822"/>
-        <w:spacing w:after="0" w:line="270" w:lineRule="atLeast"/>
-        <w:rPr>
-          <w:rFonts w:ascii="Menlo" w:eastAsia="Times New Roman" w:hAnsi="Menlo" w:cs="Menlo"/>
+        <w:spacing w:line="270" w:lineRule="atLeast"/>
+        <w:rPr>
+          <w:rFonts w:ascii="Menlo" w:hAnsi="Menlo" w:cs="Menlo"/>
           <w:color w:val="F8F8F2"/>
           <w:sz w:val="18"/>
           <w:szCs w:val="18"/>
-          <w:lang w:eastAsia="ja-JP"/>
-        </w:rPr>
-      </w:pPr>
-      <w:r>
-        <w:rPr>
-          <w:rFonts w:ascii="Menlo" w:eastAsia="Times New Roman" w:hAnsi="Menlo" w:cs="Menlo"/>
+        </w:rPr>
+      </w:pPr>
+      <w:r>
+        <w:rPr>
+          <w:rFonts w:ascii="Menlo" w:hAnsi="Menlo" w:cs="Menlo"/>
           <w:color w:val="F8F8F2"/>
           <w:sz w:val="18"/>
           <w:szCs w:val="18"/>
-          <w:lang w:eastAsia="ja-JP"/>
-        </w:rPr>
-        <w:t xml:space="preserve">| </w:t>
+        </w:rPr>
+        <w:t xml:space="preserve">| Political </w:t>
       </w:r>
       <w:proofErr w:type="gramStart"/>
       <w:r>
         <w:rPr>
-          <w:rFonts w:ascii="Menlo" w:eastAsia="Times New Roman" w:hAnsi="Menlo" w:cs="Menlo"/>
+          <w:rFonts w:ascii="Menlo" w:hAnsi="Menlo" w:cs="Menlo"/>
           <w:color w:val="F8F8F2"/>
           <w:sz w:val="18"/>
           <w:szCs w:val="18"/>
-          <w:lang w:eastAsia="ja-JP"/>
-        </w:rPr>
-        <w:t>Vote(</w:t>
+        </w:rPr>
+        <w:t>Affiliation(</w:t>
       </w:r>
       <w:proofErr w:type="gramEnd"/>
       <w:r>
         <w:rPr>
-          <w:rFonts w:ascii="Menlo" w:eastAsia="Times New Roman" w:hAnsi="Menlo" w:cs="Menlo"/>
+          <w:rFonts w:ascii="Menlo" w:hAnsi="Menlo" w:cs="Menlo"/>
           <w:color w:val="F8F8F2"/>
           <w:sz w:val="18"/>
           <w:szCs w:val="18"/>
-          <w:lang w:eastAsia="ja-JP"/>
-        </w:rPr>
-        <w:t>0) |      0.5000 |</w:t>
+        </w:rPr>
+        <w:t>0) |                       0.6545 |</w:t>
       </w:r>
     </w:p>
     <w:p>
       <w:pPr>
         <w:shd w:val="clear" w:color="auto" w:fill="272822"/>
-        <w:spacing w:after="0" w:line="270" w:lineRule="atLeast"/>
-        <w:rPr>
-          <w:rFonts w:ascii="Menlo" w:eastAsia="Times New Roman" w:hAnsi="Menlo" w:cs="Menlo"/>
+        <w:spacing w:line="270" w:lineRule="atLeast"/>
+        <w:rPr>
+          <w:rFonts w:ascii="Menlo" w:hAnsi="Menlo" w:cs="Menlo"/>
           <w:color w:val="F8F8F2"/>
           <w:sz w:val="18"/>
           <w:szCs w:val="18"/>
-          <w:lang w:eastAsia="ja-JP"/>
-        </w:rPr>
-      </w:pPr>
-      <w:r>
-        <w:rPr>
-          <w:rFonts w:ascii="Menlo" w:eastAsia="Times New Roman" w:hAnsi="Menlo" w:cs="Menlo"/>
+        </w:rPr>
+      </w:pPr>
+      <w:r>
+        <w:rPr>
+          <w:rFonts w:ascii="Menlo" w:hAnsi="Menlo" w:cs="Menlo"/>
           <w:color w:val="F8F8F2"/>
           <w:sz w:val="18"/>
           <w:szCs w:val="18"/>
-          <w:lang w:eastAsia="ja-JP"/>
-        </w:rPr>
-        <w:t>+---------+-------------+</w:t>
+        </w:rPr>
+        <w:t>+--------------------------+------------------------------+</w:t>
       </w:r>
     </w:p>
     <w:p>
       <w:pPr>
         <w:shd w:val="clear" w:color="auto" w:fill="272822"/>
-        <w:spacing w:after="0" w:line="270" w:lineRule="atLeast"/>
-        <w:rPr>
-          <w:rFonts w:ascii="Menlo" w:eastAsia="Times New Roman" w:hAnsi="Menlo" w:cs="Menlo"/>
+        <w:spacing w:line="270" w:lineRule="atLeast"/>
+        <w:rPr>
+          <w:rFonts w:ascii="Menlo" w:hAnsi="Menlo" w:cs="Menlo"/>
           <w:color w:val="F8F8F2"/>
           <w:sz w:val="18"/>
           <w:szCs w:val="18"/>
-          <w:lang w:eastAsia="ja-JP"/>
-        </w:rPr>
-      </w:pPr>
-      <w:r>
-        <w:rPr>
-          <w:rFonts w:ascii="Menlo" w:eastAsia="Times New Roman" w:hAnsi="Menlo" w:cs="Menlo"/>
+        </w:rPr>
+      </w:pPr>
+      <w:r>
+        <w:rPr>
+          <w:rFonts w:ascii="Menlo" w:hAnsi="Menlo" w:cs="Menlo"/>
           <w:color w:val="F8F8F2"/>
           <w:sz w:val="18"/>
           <w:szCs w:val="18"/>
-          <w:lang w:eastAsia="ja-JP"/>
-        </w:rPr>
-        <w:t xml:space="preserve">| </w:t>
+        </w:rPr>
+        <w:t xml:space="preserve">| Political </w:t>
       </w:r>
       <w:proofErr w:type="gramStart"/>
       <w:r>
         <w:rPr>
-          <w:rFonts w:ascii="Menlo" w:eastAsia="Times New Roman" w:hAnsi="Menlo" w:cs="Menlo"/>
+          <w:rFonts w:ascii="Menlo" w:hAnsi="Menlo" w:cs="Menlo"/>
           <w:color w:val="F8F8F2"/>
           <w:sz w:val="18"/>
           <w:szCs w:val="18"/>
-          <w:lang w:eastAsia="ja-JP"/>
-        </w:rPr>
-        <w:t>Vote(</w:t>
+        </w:rPr>
+        <w:t>Affiliation(</w:t>
       </w:r>
       <w:proofErr w:type="gramEnd"/>
       <w:r>
         <w:rPr>
-          <w:rFonts w:ascii="Menlo" w:eastAsia="Times New Roman" w:hAnsi="Menlo" w:cs="Menlo"/>
+          <w:rFonts w:ascii="Menlo" w:hAnsi="Menlo" w:cs="Menlo"/>
           <w:color w:val="F8F8F2"/>
           <w:sz w:val="18"/>
           <w:szCs w:val="18"/>
-          <w:lang w:eastAsia="ja-JP"/>
-        </w:rPr>
-        <w:t>1) |      0.5000 |</w:t>
+        </w:rPr>
+        <w:t>1) |                       0.2727 |</w:t>
       </w:r>
     </w:p>
     <w:p>
       <w:pPr>
         <w:shd w:val="clear" w:color="auto" w:fill="272822"/>
-        <w:spacing w:after="0" w:line="270" w:lineRule="atLeast"/>
-        <w:rPr>
-          <w:rFonts w:ascii="Menlo" w:eastAsia="Times New Roman" w:hAnsi="Menlo" w:cs="Menlo"/>
+        <w:spacing w:line="270" w:lineRule="atLeast"/>
+        <w:rPr>
+          <w:rFonts w:ascii="Menlo" w:hAnsi="Menlo" w:cs="Menlo"/>
           <w:color w:val="F8F8F2"/>
           <w:sz w:val="18"/>
           <w:szCs w:val="18"/>
-          <w:lang w:eastAsia="ja-JP"/>
-        </w:rPr>
-      </w:pPr>
-      <w:r>
-        <w:rPr>
-          <w:rFonts w:ascii="Menlo" w:eastAsia="Times New Roman" w:hAnsi="Menlo" w:cs="Menlo"/>
+        </w:rPr>
+      </w:pPr>
+      <w:r>
+        <w:rPr>
+          <w:rFonts w:ascii="Menlo" w:hAnsi="Menlo" w:cs="Menlo"/>
           <w:color w:val="F8F8F2"/>
           <w:sz w:val="18"/>
           <w:szCs w:val="18"/>
-          <w:lang w:eastAsia="ja-JP"/>
-        </w:rPr>
-        <w:t>+---------+-------------+</w:t>
+        </w:rPr>
+        <w:t>+--------------------------+------------------------------+</w:t>
+      </w:r>
+    </w:p>
+    <w:p>
+      <w:pPr>
+        <w:shd w:val="clear" w:color="auto" w:fill="272822"/>
+        <w:spacing w:line="270" w:lineRule="atLeast"/>
+        <w:rPr>
+          <w:rFonts w:ascii="Menlo" w:hAnsi="Menlo" w:cs="Menlo"/>
+          <w:color w:val="F8F8F2"/>
+          <w:sz w:val="18"/>
+          <w:szCs w:val="18"/>
+        </w:rPr>
+      </w:pPr>
+      <w:r>
+        <w:rPr>
+          <w:rFonts w:ascii="Menlo" w:hAnsi="Menlo" w:cs="Menlo"/>
+          <w:color w:val="F8F8F2"/>
+          <w:sz w:val="18"/>
+          <w:szCs w:val="18"/>
+        </w:rPr>
+        <w:t xml:space="preserve">| Political </w:t>
+      </w:r>
+      <w:proofErr w:type="gramStart"/>
+      <w:r>
+        <w:rPr>
+          <w:rFonts w:ascii="Menlo" w:hAnsi="Menlo" w:cs="Menlo"/>
+          <w:color w:val="F8F8F2"/>
+          <w:sz w:val="18"/>
+          <w:szCs w:val="18"/>
+        </w:rPr>
+        <w:t>Affiliation(</w:t>
+      </w:r>
+      <w:proofErr w:type="gramEnd"/>
+      <w:r>
+        <w:rPr>
+          <w:rFonts w:ascii="Menlo" w:hAnsi="Menlo" w:cs="Menlo"/>
+          <w:color w:val="F8F8F2"/>
+          <w:sz w:val="18"/>
+          <w:szCs w:val="18"/>
+        </w:rPr>
+        <w:t>2) |                       0.0727 |</w:t>
       </w:r>
     </w:p>
     <w:p>
@@ -3777,14 +3932,6 @@
           <w:sz w:val="24"/>
         </w:rPr>
       </w:pPr>
-      <w:r>
-        <w:rPr>
-          <w:rFonts w:ascii="Times New Roman" w:hAnsi="Times New Roman" w:cs="Times New Roman"/>
-          <w:color w:val="auto"/>
-          <w:sz w:val="24"/>
-        </w:rPr>
-        <w:t>The answer to the initial question is 50%.</w:t>
-      </w:r>
     </w:p>
     <w:p>
       <w:pPr>
@@ -3792,6 +3939,33 @@
         <w:spacing w:before="0" w:beforeAutospacing="0"/>
         <w:rPr>
           <w:rFonts w:ascii="Times New Roman" w:hAnsi="Times New Roman" w:cs="Times New Roman"/>
+          <w:color w:val="auto"/>
+          <w:sz w:val="24"/>
+        </w:rPr>
+      </w:pPr>
+      <w:r>
+        <w:rPr>
+          <w:rFonts w:ascii="Times New Roman" w:hAnsi="Times New Roman" w:cs="Times New Roman"/>
+          <w:color w:val="auto"/>
+          <w:sz w:val="24"/>
+        </w:rPr>
+        <w:t xml:space="preserve">The answer to the initial question is </w:t>
+      </w:r>
+      <w:r>
+        <w:rPr>
+          <w:rFonts w:ascii="Times New Roman" w:hAnsi="Times New Roman" w:cs="Times New Roman"/>
+          <w:color w:val="auto"/>
+          <w:sz w:val="24"/>
+        </w:rPr>
+        <w:t>.6545.</w:t>
+      </w:r>
+    </w:p>
+    <w:p>
+      <w:pPr>
+        <w:pStyle w:val="body"/>
+        <w:spacing w:before="0" w:beforeAutospacing="0"/>
+        <w:rPr>
+          <w:rFonts w:ascii="Times New Roman" w:hAnsi="Times New Roman" w:cs="Times New Roman"/>
           <w:b/>
           <w:bCs/>
           <w:color w:val="auto"/>
@@ -3812,50 +3986,43 @@
     <w:p>
       <w:pPr>
         <w:rPr>
-          <w:rFonts w:cs="Times New Roman"/>
           <w:color w:val="000000" w:themeColor="text1"/>
-          <w:szCs w:val="24"/>
-        </w:rPr>
-      </w:pPr>
-      <w:r>
-        <w:rPr>
-          <w:rFonts w:cs="Times New Roman"/>
+        </w:rPr>
+      </w:pPr>
+      <w:r>
+        <w:rPr>
+          <w:rFonts w:eastAsiaTheme="majorEastAsia"/>
           <w:color w:val="000000" w:themeColor="text1"/>
-          <w:szCs w:val="24"/>
         </w:rPr>
         <w:t>P(V=</w:t>
       </w:r>
       <w:proofErr w:type="spellStart"/>
       <w:r>
         <w:rPr>
-          <w:rFonts w:cs="Times New Roman"/>
+          <w:rFonts w:eastAsiaTheme="majorEastAsia"/>
           <w:color w:val="000000" w:themeColor="text1"/>
-          <w:szCs w:val="24"/>
         </w:rPr>
         <w:t>Liberal</w:t>
       </w:r>
       <w:r>
         <w:rPr>
-          <w:rFonts w:ascii="Cambria Math" w:hAnsi="Cambria Math" w:cs="Cambria Math"/>
+          <w:rFonts w:ascii="Cambria Math" w:eastAsiaTheme="majorEastAsia" w:hAnsi="Cambria Math" w:cs="Cambria Math"/>
           <w:color w:val="000000" w:themeColor="text1"/>
-          <w:szCs w:val="24"/>
         </w:rPr>
         <w:t>∣</w:t>
       </w:r>
       <w:r>
         <w:rPr>
-          <w:rFonts w:cs="Times New Roman"/>
+          <w:rFonts w:eastAsiaTheme="majorEastAsia"/>
           <w:color w:val="000000" w:themeColor="text1"/>
-          <w:szCs w:val="24"/>
         </w:rPr>
         <w:t>E</w:t>
       </w:r>
       <w:proofErr w:type="spellEnd"/>
       <w:r>
         <w:rPr>
-          <w:rFonts w:cs="Times New Roman"/>
+          <w:rFonts w:eastAsiaTheme="majorEastAsia"/>
           <w:color w:val="000000" w:themeColor="text1"/>
-          <w:szCs w:val="24"/>
         </w:rPr>
         <w:t>=</w:t>
       </w:r>
@@ -3863,34 +4030,50 @@
       <w:proofErr w:type="gramStart"/>
       <w:r>
         <w:rPr>
-          <w:rFonts w:cs="Times New Roman"/>
+          <w:rFonts w:eastAsiaTheme="majorEastAsia"/>
           <w:color w:val="000000" w:themeColor="text1"/>
-          <w:szCs w:val="24"/>
-        </w:rPr>
-        <w:t>Negative,P</w:t>
+        </w:rPr>
+        <w:t>Negative</w:t>
+      </w:r>
+      <w:r>
+        <w:rPr>
+          <w:color w:val="000000" w:themeColor="text1"/>
+        </w:rPr>
+        <w:t>,</w:t>
+      </w:r>
+      <w:r>
+        <w:rPr>
+          <w:rFonts w:eastAsiaTheme="majorEastAsia"/>
+          <w:color w:val="000000" w:themeColor="text1"/>
+        </w:rPr>
+        <w:t>P</w:t>
       </w:r>
       <w:proofErr w:type="spellEnd"/>
       <w:proofErr w:type="gramEnd"/>
       <w:r>
         <w:rPr>
-          <w:rFonts w:cs="Times New Roman"/>
+          <w:rFonts w:eastAsiaTheme="majorEastAsia"/>
           <w:color w:val="000000" w:themeColor="text1"/>
-          <w:szCs w:val="24"/>
-        </w:rPr>
-        <w:t>=Liberal)</w:t>
-      </w:r>
-    </w:p>
-    <w:p>
-      <w:pPr>
-        <w:rPr>
-          <w:rFonts w:cs="Times New Roman"/>
+        </w:rPr>
+        <w:t>=Liberal</w:t>
+      </w:r>
+      <w:r>
+        <w:rPr>
           <w:color w:val="000000" w:themeColor="text1"/>
-          <w:szCs w:val="24"/>
+        </w:rPr>
+        <w:t>)</w:t>
+      </w:r>
+    </w:p>
+    <w:p>
+      <w:pPr>
+        <w:rPr>
+          <w:color w:val="000000" w:themeColor="text1"/>
         </w:rPr>
       </w:pPr>
       <w:r>
         <w:rPr>
           <w:rStyle w:val="mord"/>
+          <w:rFonts w:eastAsiaTheme="majorEastAsia"/>
           <w:color w:val="000000"/>
         </w:rPr>
         <w:t>P</w:t>
@@ -3905,6 +4088,7 @@
       <w:r>
         <w:rPr>
           <w:rStyle w:val="mord"/>
+          <w:rFonts w:eastAsiaTheme="majorEastAsia"/>
           <w:color w:val="000000"/>
         </w:rPr>
         <w:t>V</w:t>
@@ -3919,6 +4103,7 @@
       <w:r>
         <w:rPr>
           <w:rStyle w:val="mord"/>
+          <w:rFonts w:eastAsiaTheme="majorEastAsia"/>
           <w:color w:val="000000"/>
         </w:rPr>
         <w:t>Liberal</w:t>
@@ -3934,6 +4119,7 @@
       <w:r>
         <w:rPr>
           <w:rStyle w:val="mord"/>
+          <w:rFonts w:eastAsiaTheme="majorEastAsia"/>
           <w:color w:val="000000"/>
         </w:rPr>
         <w:t>E</w:t>
@@ -3949,6 +4135,7 @@
       <w:r>
         <w:rPr>
           <w:rStyle w:val="mord"/>
+          <w:rFonts w:eastAsiaTheme="majorEastAsia"/>
           <w:color w:val="000000"/>
         </w:rPr>
         <w:t>Negative</w:t>
@@ -3963,6 +4150,7 @@
       <w:r>
         <w:rPr>
           <w:rStyle w:val="mord"/>
+          <w:rFonts w:eastAsiaTheme="majorEastAsia"/>
           <w:color w:val="000000"/>
         </w:rPr>
         <w:t>P</w:t>
@@ -3978,6 +4166,7 @@
       <w:r>
         <w:rPr>
           <w:rStyle w:val="mord"/>
+          <w:rFonts w:eastAsiaTheme="majorEastAsia"/>
           <w:color w:val="000000"/>
         </w:rPr>
         <w:t>Liberal</w:t>
@@ -3999,6 +4188,7 @@
       <w:r>
         <w:rPr>
           <w:rStyle w:val="mord"/>
+          <w:rFonts w:eastAsiaTheme="majorEastAsia"/>
           <w:color w:val="000000"/>
         </w:rPr>
         <w:t>P</w:t>
@@ -4013,6 +4203,7 @@
       <w:r>
         <w:rPr>
           <w:rStyle w:val="mord"/>
+          <w:rFonts w:eastAsiaTheme="majorEastAsia"/>
           <w:color w:val="000000"/>
         </w:rPr>
         <w:t>E</w:t>
@@ -4027,6 +4218,7 @@
       <w:r>
         <w:rPr>
           <w:rStyle w:val="mord"/>
+          <w:rFonts w:eastAsiaTheme="majorEastAsia"/>
           <w:color w:val="000000"/>
         </w:rPr>
         <w:t>Negative</w:t>
@@ -4041,6 +4233,7 @@
       <w:r>
         <w:rPr>
           <w:rStyle w:val="mord"/>
+          <w:rFonts w:eastAsiaTheme="majorEastAsia"/>
           <w:color w:val="000000"/>
         </w:rPr>
         <w:t>P</w:t>
@@ -4055,6 +4248,7 @@
       <w:r>
         <w:rPr>
           <w:rStyle w:val="mord"/>
+          <w:rFonts w:eastAsiaTheme="majorEastAsia"/>
           <w:color w:val="000000"/>
         </w:rPr>
         <w:t>Liberal</w:t>
@@ -4069,6 +4263,7 @@
       <w:r>
         <w:rPr>
           <w:rStyle w:val="mord"/>
+          <w:rFonts w:eastAsiaTheme="majorEastAsia"/>
           <w:color w:val="000000"/>
         </w:rPr>
         <w:t>P</w:t>
@@ -4083,6 +4278,7 @@
       <w:r>
         <w:rPr>
           <w:rStyle w:val="mord"/>
+          <w:rFonts w:eastAsiaTheme="majorEastAsia"/>
           <w:color w:val="000000"/>
         </w:rPr>
         <w:t>E</w:t>
@@ -4097,6 +4293,7 @@
       <w:r>
         <w:rPr>
           <w:rStyle w:val="mord"/>
+          <w:rFonts w:eastAsiaTheme="majorEastAsia"/>
           <w:color w:val="000000"/>
         </w:rPr>
         <w:t>Negative</w:t>
@@ -4111,6 +4308,7 @@
       <w:r>
         <w:rPr>
           <w:rStyle w:val="mord"/>
+          <w:rFonts w:eastAsiaTheme="majorEastAsia"/>
           <w:color w:val="000000"/>
         </w:rPr>
         <w:t>P</w:t>
@@ -4125,6 +4323,7 @@
       <w:r>
         <w:rPr>
           <w:rStyle w:val="mord"/>
+          <w:rFonts w:eastAsiaTheme="majorEastAsia"/>
           <w:color w:val="000000"/>
         </w:rPr>
         <w:t>Liberal</w:t>
@@ -4140,6 +4339,7 @@
       <w:r>
         <w:rPr>
           <w:rStyle w:val="mord"/>
+          <w:rFonts w:eastAsiaTheme="majorEastAsia"/>
           <w:color w:val="000000"/>
         </w:rPr>
         <w:t>V</w:t>
@@ -4154,6 +4354,7 @@
       <w:r>
         <w:rPr>
           <w:rStyle w:val="mord"/>
+          <w:rFonts w:eastAsiaTheme="majorEastAsia"/>
           <w:color w:val="000000"/>
         </w:rPr>
         <w:t>Liberal</w:t>
@@ -4176,6 +4377,7 @@
       <w:r>
         <w:rPr>
           <w:rStyle w:val="mord"/>
+          <w:rFonts w:eastAsiaTheme="majorEastAsia"/>
           <w:color w:val="000000"/>
         </w:rPr>
         <w:t>P</w:t>
@@ -4190,6 +4392,7 @@
       <w:r>
         <w:rPr>
           <w:rStyle w:val="mord"/>
+          <w:rFonts w:eastAsiaTheme="majorEastAsia"/>
           <w:color w:val="000000"/>
         </w:rPr>
         <w:t>V</w:t>
@@ -4204,6 +4407,7 @@
       <w:r>
         <w:rPr>
           <w:rStyle w:val="mord"/>
+          <w:rFonts w:eastAsiaTheme="majorEastAsia"/>
           <w:color w:val="000000"/>
         </w:rPr>
         <w:t>Liberal</w:t>
@@ -4640,27 +4844,15 @@
       </w:r>
     </w:p>
     <w:p>
-      <w:pPr>
-        <w:rPr>
-          <w:rFonts w:cs="Times New Roman"/>
-        </w:rPr>
-      </w:pPr>
-      <w:r>
-        <w:rPr>
-          <w:rFonts w:cs="Times New Roman"/>
-        </w:rPr>
+      <w:r>
         <w:t xml:space="preserve">[1] </w:t>
       </w:r>
       <w:r>
-        <w:rPr>
-          <w:rFonts w:cs="Times New Roman"/>
-        </w:rPr>
         <w:t xml:space="preserve">“Bayesian Network”. </w:t>
       </w:r>
       <w:proofErr w:type="spellStart"/>
       <w:r>
         <w:rPr>
-          <w:rFonts w:cs="Times New Roman"/>
           <w:i/>
           <w:iCs/>
         </w:rPr>
@@ -4669,22 +4861,15 @@
       <w:proofErr w:type="spellEnd"/>
       <w:r>
         <w:rPr>
-          <w:rFonts w:cs="Times New Roman"/>
           <w:i/>
           <w:iCs/>
         </w:rPr>
         <w:t xml:space="preserve"> Docs</w:t>
       </w:r>
       <w:r>
-        <w:rPr>
-          <w:rFonts w:cs="Times New Roman"/>
-        </w:rPr>
         <w:t xml:space="preserve">. </w:t>
       </w:r>
       <w:r>
-        <w:rPr>
-          <w:rFonts w:cs="Times New Roman"/>
-        </w:rPr>
         <w:t>https://pgmpy.org/models/bayesiannetwork.html</w:t>
       </w:r>
     </w:p>
@@ -4705,17 +4890,10 @@
       </w:r>
     </w:p>
     <w:p>
-      <w:pPr>
-        <w:rPr>
-          <w:rFonts w:cs="Times New Roman"/>
-        </w:rPr>
-      </w:pPr>
       <w:r>
         <w:rPr>
           <w:rStyle w:val="f27"/>
-          <w:rFonts w:cs="Times New Roman"/>
           <w:color w:val="000000"/>
-          <w:szCs w:val="24"/>
           <w:shd w:val="clear" w:color="auto" w:fill="FFFFFF"/>
         </w:rPr>
         <w:t xml:space="preserve"> </w:t>
@@ -4724,11 +4902,6 @@
     <w:bookmarkStart w:id="4" w:name="_MON_1729329420"/>
     <w:bookmarkEnd w:id="4"/>
     <w:p>
-      <w:pPr>
-        <w:rPr>
-          <w:rFonts w:cs="Times New Roman"/>
-        </w:rPr>
-      </w:pPr>
       <w:r>
         <w:rPr>
           <w:noProof/>
@@ -4754,15 +4927,15 @@
             <o:lock v:ext="edit" aspectratio="t"/>
           </v:shapetype>
           <v:shape id="_x0000_i1025" type="#_x0000_t75" alt="" style="width:465.85pt;height:197.05pt;mso-width-percent:0;mso-height-percent:0;mso-width-percent:0;mso-height-percent:0" o:ole="">
-            <v:imagedata r:id="rId16" o:title=""/>
+            <v:imagedata r:id="rId17" o:title=""/>
           </v:shape>
-          <o:OLEObject Type="Embed" ProgID="Excel.Sheet.12" ShapeID="_x0000_i1025" DrawAspect="Content" ObjectID="_1780064409" r:id="rId17"/>
+          <o:OLEObject Type="Embed" ProgID="Excel.Sheet.12" ShapeID="_x0000_i1025" DrawAspect="Content" ObjectID="_1780065612" r:id="rId18"/>
         </w:object>
       </w:r>
     </w:p>
     <w:p/>
     <w:sectPr>
-      <w:footerReference w:type="default" r:id="rId18"/>
+      <w:footerReference w:type="default" r:id="rId19"/>
       <w:pgSz w:w="12240" w:h="15840"/>
       <w:pgMar w:top="1440" w:right="1440" w:bottom="1440" w:left="1440" w:header="720" w:footer="720" w:gutter="0"/>
       <w:pgNumType w:start="0"/>
@@ -4778,9 +4951,6 @@
 <w:endnotes xmlns:wpc="http://schemas.microsoft.com/office/word/2010/wordprocessingCanvas" xmlns:cx="http://schemas.microsoft.com/office/drawing/2014/chartex" xmlns:cx1="http://schemas.microsoft.com/office/drawing/2015/9/8/chartex" xmlns:cx2="http://schemas.microsoft.com/office/drawing/2015/10/21/chartex" xmlns:cx3="http://schemas.microsoft.com/office/drawing/2016/5/9/chartex" xmlns:cx4="http://schemas.microsoft.com/office/drawing/2016/5/10/chartex" xmlns:cx5="http://schemas.microsoft.com/office/drawing/2016/5/11/chartex" xmlns:cx6="http://schemas.microsoft.com/office/drawing/2016/5/12/chartex" xmlns:cx7="http://schemas.microsoft.com/office/drawing/2016/5/13/chartex" xmlns:cx8="http://schemas.microsoft.com/office/drawing/2016/5/14/chartex" xmlns:mc="http://schemas.openxmlformats.org/markup-compatibility/2006" xmlns:aink="http://schemas.microsoft.com/office/drawing/2016/ink" xmlns:am3d="http://schemas.microsoft.com/office/drawing/2017/model3d" xmlns:o="urn:schemas-microsoft-com:office:office" xmlns:oel="http://schemas.microsoft.com/office/2019/extlst" xmlns:r="http://schemas.openxmlformats.org/officeDocument/2006/relationships" xmlns:m="http://schemas.openxmlformats.org/officeDocument/2006/math" xmlns:v="urn:schemas-microsoft-com:vml" xmlns:wp14="http://schemas.microsoft.com/office/word/2010/wordprocessingDrawing" xmlns:wp="http://schemas.openxmlformats.org/drawingml/2006/wordprocessingDrawing" xmlns:w10="urn:schemas-microsoft-com:office:word" xmlns:w="http://schemas.openxmlformats.org/wordprocessingml/2006/main" xmlns:w14="http://schemas.microsoft.com/office/word/2010/wordml" xmlns:w15="http://schemas.microsoft.com/office/word/2012/wordml" xmlns:w16cex="http://schemas.microsoft.com/office/word/2018/wordml/cex" xmlns:w16cid="http://schemas.microsoft.com/office/word/2016/wordml/cid" xmlns:w16="http://schemas.microsoft.com/office/word/2018/wordml" xmlns:w16sdtdh="http://schemas.microsoft.com/office/word/2020/wordml/sdtdatahash" xmlns:w16se="http://schemas.microsoft.com/office/word/2015/wordml/symex" xmlns:wpg="http://schemas.microsoft.com/office/word/2010/wordprocessingGroup" xmlns:wpi="http://schemas.microsoft.com/office/word/2010/wordprocessingInk" xmlns:wne="http://schemas.microsoft.com/office/word/2006/wordml" xmlns:wps="http://schemas.microsoft.com/office/word/2010/wordprocessingShape" mc:Ignorable="w14 w15 w16se w16cid w16 w16cex w16sdtdh wp14">
   <w:endnote w:type="separator" w:id="-1">
     <w:p>
-      <w:pPr>
-        <w:spacing w:after="0" w:line="240" w:lineRule="auto"/>
-      </w:pPr>
       <w:r>
         <w:separator/>
       </w:r>
@@ -4788,9 +4958,6 @@
   </w:endnote>
   <w:endnote w:type="continuationSeparator" w:id="0">
     <w:p>
-      <w:pPr>
-        <w:spacing w:after="0" w:line="240" w:lineRule="auto"/>
-      </w:pPr>
       <w:r>
         <w:continuationSeparator/>
       </w:r>
@@ -4856,9 +5023,6 @@
 <w:footnotes xmlns:wpc="http://schemas.microsoft.com/office/word/2010/wordprocessingCanvas" xmlns:cx="http://schemas.microsoft.com/office/drawing/2014/chartex" xmlns:cx1="http://schemas.microsoft.com/office/drawing/2015/9/8/chartex" xmlns:cx2="http://schemas.microsoft.com/office/drawing/2015/10/21/chartex" xmlns:cx3="http://schemas.microsoft.com/office/drawing/2016/5/9/chartex" xmlns:cx4="http://schemas.microsoft.com/office/drawing/2016/5/10/chartex" xmlns:cx5="http://schemas.microsoft.com/office/drawing/2016/5/11/chartex" xmlns:cx6="http://schemas.microsoft.com/office/drawing/2016/5/12/chartex" xmlns:cx7="http://schemas.microsoft.com/office/drawing/2016/5/13/chartex" xmlns:cx8="http://schemas.microsoft.com/office/drawing/2016/5/14/chartex" xmlns:mc="http://schemas.openxmlformats.org/markup-compatibility/2006" xmlns:aink="http://schemas.microsoft.com/office/drawing/2016/ink" xmlns:am3d="http://schemas.microsoft.com/office/drawing/2017/model3d" xmlns:o="urn:schemas-microsoft-com:office:office" xmlns:oel="http://schemas.microsoft.com/office/2019/extlst" xmlns:r="http://schemas.openxmlformats.org/officeDocument/2006/relationships" xmlns:m="http://schemas.openxmlformats.org/officeDocument/2006/math" xmlns:v="urn:schemas-microsoft-com:vml" xmlns:wp14="http://schemas.microsoft.com/office/word/2010/wordprocessingDrawing" xmlns:wp="http://schemas.openxmlformats.org/drawingml/2006/wordprocessingDrawing" xmlns:w10="urn:schemas-microsoft-com:office:word" xmlns:w="http://schemas.openxmlformats.org/wordprocessingml/2006/main" xmlns:w14="http://schemas.microsoft.com/office/word/2010/wordml" xmlns:w15="http://schemas.microsoft.com/office/word/2012/wordml" xmlns:w16cex="http://schemas.microsoft.com/office/word/2018/wordml/cex" xmlns:w16cid="http://schemas.microsoft.com/office/word/2016/wordml/cid" xmlns:w16="http://schemas.microsoft.com/office/word/2018/wordml" xmlns:w16sdtdh="http://schemas.microsoft.com/office/word/2020/wordml/sdtdatahash" xmlns:w16se="http://schemas.microsoft.com/office/word/2015/wordml/symex" xmlns:wpg="http://schemas.microsoft.com/office/word/2010/wordprocessingGroup" xmlns:wpi="http://schemas.microsoft.com/office/word/2010/wordprocessingInk" xmlns:wne="http://schemas.microsoft.com/office/word/2006/wordml" xmlns:wps="http://schemas.microsoft.com/office/word/2010/wordprocessingShape" mc:Ignorable="w14 w15 w16se w16cid w16 w16cex w16sdtdh wp14">
   <w:footnote w:type="separator" w:id="-1">
     <w:p>
-      <w:pPr>
-        <w:spacing w:after="0" w:line="240" w:lineRule="auto"/>
-      </w:pPr>
       <w:r>
         <w:separator/>
       </w:r>
@@ -4866,9 +5030,6 @@
   </w:footnote>
   <w:footnote w:type="continuationSeparator" w:id="0">
     <w:p>
-      <w:pPr>
-        <w:spacing w:after="0" w:line="240" w:lineRule="auto"/>
-      </w:pPr>
       <w:r>
         <w:continuationSeparator/>
       </w:r>
@@ -7515,7 +7676,15 @@
   <w:style w:type="paragraph" w:default="1" w:styleId="Normal">
     <w:name w:val="Normal"/>
     <w:qFormat/>
-    <w:rsid w:val="00EB1A7D"/>
+    <w:rsid w:val="00B77DFA"/>
+    <w:pPr>
+      <w:spacing w:after="0" w:line="240" w:lineRule="auto"/>
+    </w:pPr>
+    <w:rPr>
+      <w:rFonts w:eastAsia="Times New Roman" w:cs="Times New Roman"/>
+      <w:szCs w:val="24"/>
+      <w:lang w:eastAsia="ja-JP"/>
+    </w:rPr>
   </w:style>
   <w:style w:type="paragraph" w:styleId="Heading1">
     <w:name w:val="heading 1"/>
@@ -7528,7 +7697,7 @@
     <w:pPr>
       <w:keepNext/>
       <w:keepLines/>
-      <w:spacing w:before="240" w:after="0"/>
+      <w:spacing w:before="240" w:line="259" w:lineRule="auto"/>
       <w:outlineLvl w:val="0"/>
     </w:pPr>
     <w:rPr>
@@ -7538,6 +7707,7 @@
       <w:sz w:val="32"/>
       <w:szCs w:val="32"/>
       <w:u w:val="single"/>
+      <w:lang w:eastAsia="en-US"/>
     </w:rPr>
   </w:style>
   <w:style w:type="paragraph" w:styleId="Heading2">
@@ -7552,7 +7722,7 @@
     <w:pPr>
       <w:keepNext/>
       <w:keepLines/>
-      <w:spacing w:before="40" w:after="0"/>
+      <w:spacing w:before="40" w:line="259" w:lineRule="auto"/>
       <w:outlineLvl w:val="1"/>
     </w:pPr>
     <w:rPr>
@@ -7561,6 +7731,7 @@
       <w:color w:val="2E74B5" w:themeColor="accent1" w:themeShade="BF"/>
       <w:sz w:val="26"/>
       <w:szCs w:val="26"/>
+      <w:lang w:eastAsia="en-US"/>
     </w:rPr>
   </w:style>
   <w:style w:type="paragraph" w:styleId="Heading3">
@@ -7575,13 +7746,13 @@
     <w:pPr>
       <w:keepNext/>
       <w:keepLines/>
-      <w:spacing w:before="40" w:after="0"/>
+      <w:spacing w:before="40" w:line="259" w:lineRule="auto"/>
       <w:outlineLvl w:val="2"/>
     </w:pPr>
     <w:rPr>
       <w:rFonts w:asciiTheme="majorHAnsi" w:eastAsiaTheme="majorEastAsia" w:hAnsiTheme="majorHAnsi" w:cstheme="majorBidi"/>
       <w:color w:val="1F4D78" w:themeColor="accent1" w:themeShade="7F"/>
-      <w:szCs w:val="24"/>
+      <w:lang w:eastAsia="en-US"/>
     </w:rPr>
   </w:style>
   <w:style w:type="character" w:default="1" w:styleId="DefaultParagraphFont">
@@ -7617,11 +7788,10 @@
     <w:unhideWhenUsed/>
     <w:rsid w:val="009C5C3D"/>
     <w:pPr>
-      <w:spacing w:before="100" w:beforeAutospacing="1" w:after="100" w:afterAutospacing="1" w:line="240" w:lineRule="auto"/>
+      <w:spacing w:before="100" w:beforeAutospacing="1" w:after="100" w:afterAutospacing="1"/>
     </w:pPr>
     <w:rPr>
-      <w:rFonts w:eastAsia="Times New Roman" w:cs="Times New Roman"/>
-      <w:szCs w:val="24"/>
+      <w:lang w:eastAsia="en-US"/>
     </w:rPr>
   </w:style>
   <w:style w:type="character" w:customStyle="1" w:styleId="apple-converted-space">
@@ -7667,7 +7837,6 @@
     <w:qFormat/>
     <w:rsid w:val="0025202C"/>
     <w:pPr>
-      <w:spacing w:after="0" w:line="240" w:lineRule="auto"/>
       <w:contextualSpacing/>
     </w:pPr>
     <w:rPr>
@@ -7676,6 +7845,7 @@
       <w:kern w:val="28"/>
       <w:sz w:val="56"/>
       <w:szCs w:val="56"/>
+      <w:lang w:eastAsia="en-US"/>
     </w:rPr>
   </w:style>
   <w:style w:type="character" w:customStyle="1" w:styleId="TitleChar">
@@ -7699,9 +7869,15 @@
     <w:qFormat/>
     <w:rsid w:val="00894DF1"/>
     <w:pPr>
+      <w:spacing w:after="160" w:line="259" w:lineRule="auto"/>
       <w:ind w:left="720"/>
       <w:contextualSpacing/>
     </w:pPr>
+    <w:rPr>
+      <w:rFonts w:eastAsiaTheme="minorHAnsi" w:cstheme="minorBidi"/>
+      <w:szCs w:val="22"/>
+      <w:lang w:eastAsia="en-US"/>
+    </w:rPr>
   </w:style>
   <w:style w:type="character" w:customStyle="1" w:styleId="f27">
     <w:name w:val="f27"/>
@@ -7752,11 +7928,13 @@
     <w:unhideWhenUsed/>
     <w:rsid w:val="009C346E"/>
     <w:pPr>
-      <w:spacing w:line="240" w:lineRule="auto"/>
+      <w:spacing w:after="160"/>
     </w:pPr>
     <w:rPr>
+      <w:rFonts w:eastAsiaTheme="minorHAnsi" w:cstheme="minorBidi"/>
       <w:sz w:val="20"/>
       <w:szCs w:val="20"/>
+      <w:lang w:eastAsia="en-US"/>
     </w:rPr>
   </w:style>
   <w:style w:type="character" w:customStyle="1" w:styleId="CommentTextChar">
@@ -7807,13 +7985,11 @@
     <w:semiHidden/>
     <w:unhideWhenUsed/>
     <w:rsid w:val="009C346E"/>
-    <w:pPr>
-      <w:spacing w:after="0" w:line="240" w:lineRule="auto"/>
-    </w:pPr>
     <w:rPr>
-      <w:rFonts w:ascii="Segoe UI" w:hAnsi="Segoe UI" w:cs="Segoe UI"/>
+      <w:rFonts w:ascii="Segoe UI" w:eastAsiaTheme="minorHAnsi" w:hAnsi="Segoe UI" w:cs="Segoe UI"/>
       <w:sz w:val="18"/>
       <w:szCs w:val="18"/>
+      <w:lang w:eastAsia="en-US"/>
     </w:rPr>
   </w:style>
   <w:style w:type="character" w:customStyle="1" w:styleId="BalloonTextChar">
@@ -7836,12 +8012,14 @@
     <w:rsid w:val="00BF0BE1"/>
     <w:pPr>
       <w:shd w:val="clear" w:color="auto" w:fill="FFFFFF"/>
-      <w:spacing w:before="100" w:beforeAutospacing="1" w:after="100" w:afterAutospacing="1" w:line="240" w:lineRule="auto"/>
+      <w:spacing w:before="100" w:beforeAutospacing="1" w:after="100" w:afterAutospacing="1"/>
     </w:pPr>
     <w:rPr>
-      <w:rFonts w:ascii="Arial" w:eastAsia="Times New Roman" w:hAnsi="Arial" w:cs="Arial"/>
+      <w:rFonts w:ascii="Arial" w:hAnsi="Arial" w:cs="Arial"/>
       <w:color w:val="000000"/>
       <w:sz w:val="22"/>
+      <w:szCs w:val="22"/>
+      <w:lang w:eastAsia="en-US"/>
     </w:rPr>
   </w:style>
   <w:style w:type="paragraph" w:styleId="Header">
@@ -7856,8 +8034,12 @@
         <w:tab w:val="center" w:pos="4680"/>
         <w:tab w:val="right" w:pos="9360"/>
       </w:tabs>
-      <w:spacing w:after="0" w:line="240" w:lineRule="auto"/>
     </w:pPr>
+    <w:rPr>
+      <w:rFonts w:eastAsiaTheme="minorHAnsi" w:cstheme="minorBidi"/>
+      <w:szCs w:val="22"/>
+      <w:lang w:eastAsia="en-US"/>
+    </w:rPr>
   </w:style>
   <w:style w:type="character" w:customStyle="1" w:styleId="HeaderChar">
     <w:name w:val="Header Char"/>
@@ -7878,8 +8060,12 @@
         <w:tab w:val="center" w:pos="4680"/>
         <w:tab w:val="right" w:pos="9360"/>
       </w:tabs>
-      <w:spacing w:after="0" w:line="240" w:lineRule="auto"/>
     </w:pPr>
+    <w:rPr>
+      <w:rFonts w:eastAsiaTheme="minorHAnsi" w:cstheme="minorBidi"/>
+      <w:szCs w:val="22"/>
+      <w:lang w:eastAsia="en-US"/>
+    </w:rPr>
   </w:style>
   <w:style w:type="character" w:customStyle="1" w:styleId="FooterChar">
     <w:name w:val="Footer Char"/>

</xml_diff>

<commit_message>
almost done with 6
</commit_message>
<xml_diff>
--- a/moduel_6/metcs767_Assignment6_BNet_allegranzi.docx
+++ b/moduel_6/metcs767_Assignment6_BNet_allegranzi.docx
@@ -1099,8 +1099,19 @@
           <w:sz w:val="40"/>
           <w:szCs w:val="40"/>
         </w:rPr>
-        <w:t>Alessandro Allegranzi</w:t>
-      </w:r>
+        <w:t xml:space="preserve">Alessandro </w:t>
+      </w:r>
+      <w:proofErr w:type="spellStart"/>
+      <w:r>
+        <w:rPr>
+          <w:rFonts w:ascii="Times New Roman" w:hAnsi="Times New Roman" w:cs="Times New Roman"/>
+          <w:i/>
+          <w:sz w:val="40"/>
+          <w:szCs w:val="40"/>
+        </w:rPr>
+        <w:t>Allegranzi</w:t>
+      </w:r>
+      <w:proofErr w:type="spellEnd"/>
     </w:p>
     <w:bookmarkEnd w:id="1"/>
     <w:p>
@@ -1755,15 +1766,51 @@
           <w:color w:val="auto"/>
           <w:sz w:val="24"/>
         </w:rPr>
-        <w:t xml:space="preserve"> using the pgmpy library</w:t>
-      </w:r>
+        <w:t xml:space="preserve"> using the </w:t>
+      </w:r>
+      <w:proofErr w:type="spellStart"/>
       <w:r>
         <w:rPr>
           <w:rFonts w:ascii="Times New Roman" w:hAnsi="Times New Roman" w:cs="Times New Roman"/>
           <w:color w:val="auto"/>
           <w:sz w:val="24"/>
         </w:rPr>
-        <w:t xml:space="preserve"> and will attach the .py file with my submission</w:t>
+        <w:t>pgmpy</w:t>
+      </w:r>
+      <w:proofErr w:type="spellEnd"/>
+      <w:r>
+        <w:rPr>
+          <w:rFonts w:ascii="Times New Roman" w:hAnsi="Times New Roman" w:cs="Times New Roman"/>
+          <w:color w:val="auto"/>
+          <w:sz w:val="24"/>
+        </w:rPr>
+        <w:t xml:space="preserve"> library</w:t>
+      </w:r>
+      <w:r>
+        <w:rPr>
+          <w:rFonts w:ascii="Times New Roman" w:hAnsi="Times New Roman" w:cs="Times New Roman"/>
+          <w:color w:val="auto"/>
+          <w:sz w:val="24"/>
+        </w:rPr>
+        <w:t xml:space="preserve"> and will attach the .</w:t>
+      </w:r>
+      <w:proofErr w:type="spellStart"/>
+      <w:r>
+        <w:rPr>
+          <w:rFonts w:ascii="Times New Roman" w:hAnsi="Times New Roman" w:cs="Times New Roman"/>
+          <w:color w:val="auto"/>
+          <w:sz w:val="24"/>
+        </w:rPr>
+        <w:t>py</w:t>
+      </w:r>
+      <w:proofErr w:type="spellEnd"/>
+      <w:r>
+        <w:rPr>
+          <w:rFonts w:ascii="Times New Roman" w:hAnsi="Times New Roman" w:cs="Times New Roman"/>
+          <w:color w:val="auto"/>
+          <w:sz w:val="24"/>
+        </w:rPr>
+        <w:t xml:space="preserve"> file with my submission</w:t>
       </w:r>
       <w:r>
         <w:rPr>
@@ -1873,39 +1920,59 @@
         <w:t xml:space="preserve">I created the diagram on the </w:t>
       </w:r>
       <w:hyperlink r:id="rId11" w:history="1">
+        <w:proofErr w:type="spellStart"/>
         <w:r>
           <w:rPr>
             <w:rStyle w:val="Hyperlink"/>
             <w:rFonts w:ascii="Times New Roman" w:hAnsi="Times New Roman" w:cs="Times New Roman"/>
             <w:sz w:val="24"/>
           </w:rPr>
-          <w:t>BayANet website</w:t>
+          <w:t>BayANet</w:t>
         </w:r>
-      </w:hyperlink>
-      <w:r>
-        <w:rPr>
-          <w:rFonts w:ascii="Times New Roman" w:hAnsi="Times New Roman" w:cs="Times New Roman"/>
-          <w:color w:val="auto"/>
-          <w:sz w:val="24"/>
-        </w:rPr>
-        <w:t xml:space="preserve">. </w:t>
-      </w:r>
-      <w:r>
-        <w:rPr>
-          <w:rFonts w:ascii="Times New Roman" w:hAnsi="Times New Roman" w:cs="Times New Roman"/>
-          <w:color w:val="auto"/>
-          <w:sz w:val="24"/>
-        </w:rPr>
-        <w:t xml:space="preserve">The probabilities are arbitrary values, since real data is not available. I will include a </w:t>
-      </w:r>
-      <w:hyperlink r:id="rId12" w:history="1">
+        <w:proofErr w:type="spellEnd"/>
         <w:r>
           <w:rPr>
             <w:rStyle w:val="Hyperlink"/>
             <w:rFonts w:ascii="Times New Roman" w:hAnsi="Times New Roman" w:cs="Times New Roman"/>
             <w:sz w:val="24"/>
           </w:rPr>
-          <w:t>json file</w:t>
+          <w:t xml:space="preserve"> website</w:t>
+        </w:r>
+      </w:hyperlink>
+      <w:r>
+        <w:rPr>
+          <w:rFonts w:ascii="Times New Roman" w:hAnsi="Times New Roman" w:cs="Times New Roman"/>
+          <w:color w:val="auto"/>
+          <w:sz w:val="24"/>
+        </w:rPr>
+        <w:t xml:space="preserve">. </w:t>
+      </w:r>
+      <w:r>
+        <w:rPr>
+          <w:rFonts w:ascii="Times New Roman" w:hAnsi="Times New Roman" w:cs="Times New Roman"/>
+          <w:color w:val="auto"/>
+          <w:sz w:val="24"/>
+        </w:rPr>
+        <w:t xml:space="preserve">The probabilities are arbitrary values, since real data is not available. I will include a </w:t>
+      </w:r>
+      <w:hyperlink r:id="rId12" w:history="1">
+        <w:proofErr w:type="spellStart"/>
+        <w:r>
+          <w:rPr>
+            <w:rStyle w:val="Hyperlink"/>
+            <w:rFonts w:ascii="Times New Roman" w:hAnsi="Times New Roman" w:cs="Times New Roman"/>
+            <w:sz w:val="24"/>
+          </w:rPr>
+          <w:t>json</w:t>
+        </w:r>
+        <w:proofErr w:type="spellEnd"/>
+        <w:r>
+          <w:rPr>
+            <w:rStyle w:val="Hyperlink"/>
+            <w:rFonts w:ascii="Times New Roman" w:hAnsi="Times New Roman" w:cs="Times New Roman"/>
+            <w:sz w:val="24"/>
+          </w:rPr>
+          <w:t xml:space="preserve"> file</w:t>
         </w:r>
       </w:hyperlink>
       <w:r>
@@ -2384,7 +2451,29 @@
           <w:sz w:val="18"/>
           <w:szCs w:val="18"/>
         </w:rPr>
-        <w:t xml:space="preserve"> inference.query(</w:t>
+        <w:t xml:space="preserve"> </w:t>
+      </w:r>
+      <w:proofErr w:type="spellStart"/>
+      <w:proofErr w:type="gramStart"/>
+      <w:r>
+        <w:rPr>
+          <w:rFonts w:ascii="Menlo" w:hAnsi="Menlo" w:cs="Menlo"/>
+          <w:color w:val="F8F8F2"/>
+          <w:sz w:val="18"/>
+          <w:szCs w:val="18"/>
+        </w:rPr>
+        <w:t>inference.query</w:t>
+      </w:r>
+      <w:proofErr w:type="spellEnd"/>
+      <w:proofErr w:type="gramEnd"/>
+      <w:r>
+        <w:rPr>
+          <w:rFonts w:ascii="Menlo" w:hAnsi="Menlo" w:cs="Menlo"/>
+          <w:color w:val="F8F8F2"/>
+          <w:sz w:val="18"/>
+          <w:szCs w:val="18"/>
+        </w:rPr>
+        <w:t>(</w:t>
       </w:r>
       <w:r>
         <w:rPr>
@@ -2587,20 +2676,19 @@
           <w:sz w:val="18"/>
           <w:szCs w:val="18"/>
         </w:rPr>
-        <w:t>| Political Affiliation    |   phi(Political Affiliation) |</w:t>
-      </w:r>
-    </w:p>
-    <w:p>
-      <w:pPr>
-        <w:shd w:val="clear" w:color="auto" w:fill="272822"/>
-        <w:spacing w:line="270" w:lineRule="atLeast"/>
+        <w:t xml:space="preserve">| Political Affiliation    |   </w:t>
+      </w:r>
+      <w:proofErr w:type="gramStart"/>
+      <w:r>
         <w:rPr>
           <w:rFonts w:ascii="Menlo" w:hAnsi="Menlo" w:cs="Menlo"/>
           <w:color w:val="F8F8F2"/>
           <w:sz w:val="18"/>
           <w:szCs w:val="18"/>
         </w:rPr>
-      </w:pPr>
+        <w:t>phi(</w:t>
+      </w:r>
+      <w:proofErr w:type="gramEnd"/>
       <w:r>
         <w:rPr>
           <w:rFonts w:ascii="Menlo" w:hAnsi="Menlo" w:cs="Menlo"/>
@@ -2608,7 +2696,7 @@
           <w:sz w:val="18"/>
           <w:szCs w:val="18"/>
         </w:rPr>
-        <w:t>+==========================+==============================+</w:t>
+        <w:t>Political Affiliation) |</w:t>
       </w:r>
     </w:p>
     <w:p>
@@ -2629,7 +2717,7 @@
           <w:sz w:val="18"/>
           <w:szCs w:val="18"/>
         </w:rPr>
-        <w:t>| Political Affiliation(0) |                       0.2319 |</w:t>
+        <w:t>+==========================+==============================+</w:t>
       </w:r>
     </w:p>
     <w:p>
@@ -2650,20 +2738,19 @@
           <w:sz w:val="18"/>
           <w:szCs w:val="18"/>
         </w:rPr>
-        <w:t>+--------------------------+------------------------------+</w:t>
-      </w:r>
-    </w:p>
-    <w:p>
-      <w:pPr>
-        <w:shd w:val="clear" w:color="auto" w:fill="272822"/>
-        <w:spacing w:line="270" w:lineRule="atLeast"/>
+        <w:t xml:space="preserve">| Political </w:t>
+      </w:r>
+      <w:proofErr w:type="gramStart"/>
+      <w:r>
         <w:rPr>
           <w:rFonts w:ascii="Menlo" w:hAnsi="Menlo" w:cs="Menlo"/>
           <w:color w:val="F8F8F2"/>
           <w:sz w:val="18"/>
           <w:szCs w:val="18"/>
         </w:rPr>
-      </w:pPr>
+        <w:t>Affiliation(</w:t>
+      </w:r>
+      <w:proofErr w:type="gramEnd"/>
       <w:r>
         <w:rPr>
           <w:rFonts w:ascii="Menlo" w:hAnsi="Menlo" w:cs="Menlo"/>
@@ -2671,7 +2758,7 @@
           <w:sz w:val="18"/>
           <w:szCs w:val="18"/>
         </w:rPr>
-        <w:t>| Political Affiliation(1) |                       0.5072 |</w:t>
+        <w:t>0) |                       0.2319 |</w:t>
       </w:r>
     </w:p>
     <w:p>
@@ -2713,20 +2800,19 @@
           <w:sz w:val="18"/>
           <w:szCs w:val="18"/>
         </w:rPr>
-        <w:t>| Political Affiliation(2) |                       0.2609 |</w:t>
-      </w:r>
-    </w:p>
-    <w:p>
-      <w:pPr>
-        <w:shd w:val="clear" w:color="auto" w:fill="272822"/>
-        <w:spacing w:line="270" w:lineRule="atLeast"/>
+        <w:t xml:space="preserve">| Political </w:t>
+      </w:r>
+      <w:proofErr w:type="gramStart"/>
+      <w:r>
         <w:rPr>
           <w:rFonts w:ascii="Menlo" w:hAnsi="Menlo" w:cs="Menlo"/>
           <w:color w:val="F8F8F2"/>
           <w:sz w:val="18"/>
           <w:szCs w:val="18"/>
         </w:rPr>
-      </w:pPr>
+        <w:t>Affiliation(</w:t>
+      </w:r>
+      <w:proofErr w:type="gramEnd"/>
       <w:r>
         <w:rPr>
           <w:rFonts w:ascii="Menlo" w:hAnsi="Menlo" w:cs="Menlo"/>
@@ -2734,6 +2820,89 @@
           <w:sz w:val="18"/>
           <w:szCs w:val="18"/>
         </w:rPr>
+        <w:t>1) |                       0.5072 |</w:t>
+      </w:r>
+    </w:p>
+    <w:p>
+      <w:pPr>
+        <w:shd w:val="clear" w:color="auto" w:fill="272822"/>
+        <w:spacing w:line="270" w:lineRule="atLeast"/>
+        <w:rPr>
+          <w:rFonts w:ascii="Menlo" w:hAnsi="Menlo" w:cs="Menlo"/>
+          <w:color w:val="F8F8F2"/>
+          <w:sz w:val="18"/>
+          <w:szCs w:val="18"/>
+        </w:rPr>
+      </w:pPr>
+      <w:r>
+        <w:rPr>
+          <w:rFonts w:ascii="Menlo" w:hAnsi="Menlo" w:cs="Menlo"/>
+          <w:color w:val="F8F8F2"/>
+          <w:sz w:val="18"/>
+          <w:szCs w:val="18"/>
+        </w:rPr>
+        <w:t>+--------------------------+------------------------------+</w:t>
+      </w:r>
+    </w:p>
+    <w:p>
+      <w:pPr>
+        <w:shd w:val="clear" w:color="auto" w:fill="272822"/>
+        <w:spacing w:line="270" w:lineRule="atLeast"/>
+        <w:rPr>
+          <w:rFonts w:ascii="Menlo" w:hAnsi="Menlo" w:cs="Menlo"/>
+          <w:color w:val="F8F8F2"/>
+          <w:sz w:val="18"/>
+          <w:szCs w:val="18"/>
+        </w:rPr>
+      </w:pPr>
+      <w:r>
+        <w:rPr>
+          <w:rFonts w:ascii="Menlo" w:hAnsi="Menlo" w:cs="Menlo"/>
+          <w:color w:val="F8F8F2"/>
+          <w:sz w:val="18"/>
+          <w:szCs w:val="18"/>
+        </w:rPr>
+        <w:t xml:space="preserve">| Political </w:t>
+      </w:r>
+      <w:proofErr w:type="gramStart"/>
+      <w:r>
+        <w:rPr>
+          <w:rFonts w:ascii="Menlo" w:hAnsi="Menlo" w:cs="Menlo"/>
+          <w:color w:val="F8F8F2"/>
+          <w:sz w:val="18"/>
+          <w:szCs w:val="18"/>
+        </w:rPr>
+        <w:t>Affiliation(</w:t>
+      </w:r>
+      <w:proofErr w:type="gramEnd"/>
+      <w:r>
+        <w:rPr>
+          <w:rFonts w:ascii="Menlo" w:hAnsi="Menlo" w:cs="Menlo"/>
+          <w:color w:val="F8F8F2"/>
+          <w:sz w:val="18"/>
+          <w:szCs w:val="18"/>
+        </w:rPr>
+        <w:t>2) |                       0.2609 |</w:t>
+      </w:r>
+    </w:p>
+    <w:p>
+      <w:pPr>
+        <w:shd w:val="clear" w:color="auto" w:fill="272822"/>
+        <w:spacing w:line="270" w:lineRule="atLeast"/>
+        <w:rPr>
+          <w:rFonts w:ascii="Menlo" w:hAnsi="Menlo" w:cs="Menlo"/>
+          <w:color w:val="F8F8F2"/>
+          <w:sz w:val="18"/>
+          <w:szCs w:val="18"/>
+        </w:rPr>
+      </w:pPr>
+      <w:r>
+        <w:rPr>
+          <w:rFonts w:ascii="Menlo" w:hAnsi="Menlo" w:cs="Menlo"/>
+          <w:color w:val="F8F8F2"/>
+          <w:sz w:val="18"/>
+          <w:szCs w:val="18"/>
+        </w:rPr>
         <w:t>+--------------------------+------------------------------+</w:t>
       </w:r>
     </w:p>
@@ -2806,6 +2975,49 @@
           <w:sz w:val="24"/>
         </w:rPr>
         <w:t>Computation:</w:t>
+      </w:r>
+    </w:p>
+    <w:p>
+      <w:pPr>
+        <w:pStyle w:val="body"/>
+        <w:spacing w:before="0" w:beforeAutospacing="0"/>
+        <w:rPr>
+          <w:rFonts w:ascii="Times New Roman" w:hAnsi="Times New Roman" w:cs="Times New Roman"/>
+          <w:color w:val="auto"/>
+          <w:sz w:val="24"/>
+        </w:rPr>
+      </w:pPr>
+      <w:r>
+        <w:rPr>
+          <w:rFonts w:ascii="Times New Roman" w:hAnsi="Times New Roman" w:cs="Times New Roman"/>
+          <w:color w:val="auto"/>
+          <w:sz w:val="24"/>
+        </w:rPr>
+        <w:t>Based on the module 6</w:t>
+      </w:r>
+      <w:r>
+        <w:rPr>
+          <w:rFonts w:ascii="Times New Roman" w:hAnsi="Times New Roman" w:cs="Times New Roman"/>
+          <w:color w:val="auto"/>
+          <w:sz w:val="24"/>
+        </w:rPr>
+        <w:t xml:space="preserve"> Bayesian Network</w:t>
+      </w:r>
+      <w:r>
+        <w:rPr>
+          <w:rFonts w:ascii="Times New Roman" w:hAnsi="Times New Roman" w:cs="Times New Roman"/>
+          <w:color w:val="auto"/>
+          <w:sz w:val="24"/>
+        </w:rPr>
+        <w:t xml:space="preserve"> slide</w:t>
+      </w:r>
+      <w:r>
+        <w:rPr>
+          <w:rFonts w:ascii="Times New Roman" w:hAnsi="Times New Roman" w:cs="Times New Roman"/>
+          <w:color w:val="auto"/>
+          <w:sz w:val="24"/>
+        </w:rPr>
+        <w:t>:</w:t>
       </w:r>
     </w:p>
     <w:p>
@@ -2828,7 +3040,17 @@
           <w:bCs/>
           <w:sz w:val="24"/>
         </w:rPr>
-        <w:t> P(V=Liberal</w:t>
+        <w:t> P(V=</w:t>
+      </w:r>
+      <w:proofErr w:type="spellStart"/>
+      <w:r>
+        <w:rPr>
+          <w:rFonts w:ascii="Times New Roman" w:hAnsi="Times New Roman" w:cs="Times New Roman"/>
+          <w:b/>
+          <w:bCs/>
+          <w:sz w:val="24"/>
+        </w:rPr>
+        <w:t>Liberal</w:t>
       </w:r>
       <w:r>
         <w:rPr>
@@ -2846,7 +3068,48 @@
           <w:bCs/>
           <w:sz w:val="24"/>
         </w:rPr>
-        <w:t>P=Liberal,E=Positive)</w:t>
+        <w:t>P</w:t>
+      </w:r>
+      <w:r>
+        <w:rPr>
+          <w:rFonts w:ascii="Times New Roman" w:hAnsi="Times New Roman" w:cs="Times New Roman"/>
+          <w:b/>
+          <w:bCs/>
+          <w:sz w:val="24"/>
+        </w:rPr>
+        <w:t>A</w:t>
+      </w:r>
+      <w:proofErr w:type="spellEnd"/>
+      <w:r>
+        <w:rPr>
+          <w:rFonts w:ascii="Times New Roman" w:hAnsi="Times New Roman" w:cs="Times New Roman"/>
+          <w:b/>
+          <w:bCs/>
+          <w:sz w:val="24"/>
+        </w:rPr>
+        <w:t>=</w:t>
+      </w:r>
+      <w:proofErr w:type="spellStart"/>
+      <w:proofErr w:type="gramStart"/>
+      <w:r>
+        <w:rPr>
+          <w:rFonts w:ascii="Times New Roman" w:hAnsi="Times New Roman" w:cs="Times New Roman"/>
+          <w:b/>
+          <w:bCs/>
+          <w:sz w:val="24"/>
+        </w:rPr>
+        <w:t>Liberal,E</w:t>
+      </w:r>
+      <w:proofErr w:type="spellEnd"/>
+      <w:proofErr w:type="gramEnd"/>
+      <w:r>
+        <w:rPr>
+          <w:rFonts w:ascii="Times New Roman" w:hAnsi="Times New Roman" w:cs="Times New Roman"/>
+          <w:b/>
+          <w:bCs/>
+          <w:sz w:val="24"/>
+        </w:rPr>
+        <w:t>=Positive)</w:t>
       </w:r>
       <w:r>
         <w:rPr>
@@ -2927,7 +3190,35 @@
           <w:bCs/>
           <w:sz w:val="24"/>
         </w:rPr>
-        <w:t>Compute P(P=Liberal</w:t>
+        <w:t>P(P</w:t>
+      </w:r>
+      <w:r>
+        <w:rPr>
+          <w:rFonts w:ascii="Times New Roman" w:hAnsi="Times New Roman" w:cs="Times New Roman"/>
+          <w:b/>
+          <w:bCs/>
+          <w:sz w:val="24"/>
+        </w:rPr>
+        <w:t>A</w:t>
+      </w:r>
+      <w:r>
+        <w:rPr>
+          <w:rFonts w:ascii="Times New Roman" w:hAnsi="Times New Roman" w:cs="Times New Roman"/>
+          <w:b/>
+          <w:bCs/>
+          <w:sz w:val="24"/>
+        </w:rPr>
+        <w:t>=</w:t>
+      </w:r>
+      <w:proofErr w:type="spellStart"/>
+      <w:r>
+        <w:rPr>
+          <w:rFonts w:ascii="Times New Roman" w:hAnsi="Times New Roman" w:cs="Times New Roman"/>
+          <w:b/>
+          <w:bCs/>
+          <w:sz w:val="24"/>
+        </w:rPr>
+        <w:t>Liberal</w:t>
       </w:r>
       <w:r>
         <w:rPr>
@@ -2945,7 +3236,17 @@
           <w:bCs/>
           <w:sz w:val="24"/>
         </w:rPr>
-        <w:t>E=Positive)</w:t>
+        <w:t>E</w:t>
+      </w:r>
+      <w:proofErr w:type="spellEnd"/>
+      <w:r>
+        <w:rPr>
+          <w:rFonts w:ascii="Times New Roman" w:hAnsi="Times New Roman" w:cs="Times New Roman"/>
+          <w:b/>
+          <w:bCs/>
+          <w:sz w:val="24"/>
+        </w:rPr>
+        <w:t>=Positive)</w:t>
       </w:r>
       <w:r>
         <w:rPr>
@@ -3026,25 +3327,63 @@
           <w:bCs/>
           <w:sz w:val="24"/>
         </w:rPr>
-        <w:t>Compute P(V=Liberal</w:t>
-      </w:r>
-      <w:r>
-        <w:rPr>
-          <w:rFonts w:ascii="Cambria Math" w:hAnsi="Cambria Math" w:cs="Cambria Math"/>
-          <w:b/>
-          <w:bCs/>
-          <w:sz w:val="24"/>
-        </w:rPr>
-        <w:t>∣</w:t>
-      </w:r>
-      <w:r>
-        <w:rPr>
-          <w:rFonts w:ascii="Times New Roman" w:hAnsi="Times New Roman" w:cs="Times New Roman"/>
-          <w:b/>
-          <w:bCs/>
-          <w:sz w:val="24"/>
-        </w:rPr>
-        <w:t>E=Positive)</w:t>
+        <w:t>Compute </w:t>
+      </w:r>
+      <w:proofErr w:type="gramStart"/>
+      <w:r>
+        <w:rPr>
+          <w:rFonts w:ascii="Times New Roman" w:hAnsi="Times New Roman" w:cs="Times New Roman"/>
+          <w:b/>
+          <w:bCs/>
+          <w:sz w:val="24"/>
+        </w:rPr>
+        <w:t>P(</w:t>
+      </w:r>
+      <w:proofErr w:type="gramEnd"/>
+      <w:r>
+        <w:rPr>
+          <w:rFonts w:ascii="Times New Roman" w:hAnsi="Times New Roman" w:cs="Times New Roman"/>
+          <w:b/>
+          <w:bCs/>
+          <w:sz w:val="24"/>
+        </w:rPr>
+        <w:t>V</w:t>
+      </w:r>
+      <w:r>
+        <w:rPr>
+          <w:rFonts w:ascii="Times New Roman" w:hAnsi="Times New Roman" w:cs="Times New Roman"/>
+          <w:b/>
+          <w:bCs/>
+          <w:sz w:val="24"/>
+        </w:rPr>
+        <w:t>, P</w:t>
+      </w:r>
+      <w:r>
+        <w:rPr>
+          <w:rFonts w:ascii="Times New Roman" w:hAnsi="Times New Roman" w:cs="Times New Roman"/>
+          <w:b/>
+          <w:bCs/>
+          <w:sz w:val="24"/>
+        </w:rPr>
+        <w:t>A</w:t>
+      </w:r>
+      <w:r>
+        <w:rPr>
+          <w:rFonts w:ascii="Times New Roman" w:hAnsi="Times New Roman" w:cs="Times New Roman"/>
+          <w:b/>
+          <w:bCs/>
+          <w:sz w:val="24"/>
+        </w:rPr>
+        <w:t>, E</w:t>
+      </w:r>
+      <w:r>
+        <w:rPr>
+          <w:rFonts w:ascii="Times New Roman" w:hAnsi="Times New Roman" w:cs="Times New Roman"/>
+          <w:b/>
+          <w:bCs/>
+          <w:sz w:val="24"/>
+        </w:rPr>
+        <w:t>)</w:t>
       </w:r>
       <w:r>
         <w:rPr>
@@ -3063,78 +3402,54 @@
         <w:ind w:left="720"/>
         <w:rPr>
           <w:rFonts w:ascii="Times New Roman" w:hAnsi="Times New Roman" w:cs="Times New Roman"/>
-          <w:sz w:val="24"/>
-        </w:rPr>
-      </w:pPr>
-      <w:r>
-        <w:rPr>
-          <w:rFonts w:ascii="Times New Roman" w:hAnsi="Times New Roman" w:cs="Times New Roman"/>
-          <w:sz w:val="24"/>
-        </w:rPr>
-        <w:t>P(V=Liberal</w:t>
-      </w:r>
-      <w:r>
-        <w:rPr>
-          <w:rFonts w:ascii="Cambria Math" w:hAnsi="Cambria Math" w:cs="Cambria Math"/>
-          <w:sz w:val="24"/>
-        </w:rPr>
-        <w:t>∣</w:t>
-      </w:r>
-      <w:r>
-        <w:rPr>
-          <w:rFonts w:ascii="Times New Roman" w:hAnsi="Times New Roman" w:cs="Times New Roman"/>
-          <w:sz w:val="24"/>
-        </w:rPr>
-        <w:t>E=Positive)=(0.5</w:t>
-      </w:r>
-      <w:r>
-        <w:rPr>
-          <w:rFonts w:ascii="Cambria Math" w:hAnsi="Cambria Math" w:cs="Cambria Math"/>
-          <w:sz w:val="24"/>
-        </w:rPr>
-        <w:t>⋅</w:t>
-      </w:r>
-      <w:r>
-        <w:rPr>
-          <w:rFonts w:ascii="Times New Roman" w:hAnsi="Times New Roman" w:cs="Times New Roman"/>
-          <w:sz w:val="24"/>
-        </w:rPr>
-        <w:t>0.25)+(0.6</w:t>
-      </w:r>
-      <w:r>
-        <w:rPr>
-          <w:rFonts w:ascii="Cambria Math" w:hAnsi="Cambria Math" w:cs="Cambria Math"/>
-          <w:sz w:val="24"/>
-        </w:rPr>
-        <w:t>⋅</w:t>
-      </w:r>
-      <w:r>
-        <w:rPr>
-          <w:rFonts w:ascii="Times New Roman" w:hAnsi="Times New Roman" w:cs="Times New Roman"/>
-          <w:sz w:val="24"/>
-        </w:rPr>
-        <w:t>0.5)+(0.4</w:t>
-      </w:r>
-      <w:r>
-        <w:rPr>
-          <w:rFonts w:ascii="Cambria Math" w:hAnsi="Cambria Math" w:cs="Cambria Math"/>
-          <w:sz w:val="24"/>
-        </w:rPr>
-        <w:t>⋅</w:t>
-      </w:r>
-      <w:r>
-        <w:rPr>
-          <w:rFonts w:ascii="Times New Roman" w:hAnsi="Times New Roman" w:cs="Times New Roman"/>
-          <w:sz w:val="24"/>
-        </w:rPr>
-        <w:t>0.25)</w:t>
-      </w:r>
-      <w:r>
-        <w:rPr>
-          <w:rFonts w:ascii="Times New Roman" w:hAnsi="Times New Roman" w:cs="Times New Roman"/>
-          <w:sz w:val="24"/>
-        </w:rPr>
-        <w:t xml:space="preserve">  </w:t>
+          <w:b/>
+          <w:bCs/>
+          <w:sz w:val="24"/>
+        </w:rPr>
+      </w:pPr>
+      <w:proofErr w:type="gramStart"/>
+      <w:r>
+        <w:rPr>
+          <w:rFonts w:ascii="Times New Roman" w:hAnsi="Times New Roman" w:cs="Times New Roman"/>
+          <w:sz w:val="24"/>
+        </w:rPr>
+        <w:t>P(</w:t>
+      </w:r>
+      <w:proofErr w:type="gramEnd"/>
+      <w:r>
+        <w:rPr>
+          <w:rFonts w:ascii="Times New Roman" w:hAnsi="Times New Roman" w:cs="Times New Roman"/>
+          <w:sz w:val="24"/>
+        </w:rPr>
+        <w:t>V| E + P</w:t>
+      </w:r>
+      <w:r>
+        <w:rPr>
+          <w:rFonts w:ascii="Times New Roman" w:hAnsi="Times New Roman" w:cs="Times New Roman"/>
+          <w:sz w:val="24"/>
+        </w:rPr>
+        <w:t>A</w:t>
+      </w:r>
+      <w:r>
+        <w:rPr>
+          <w:rFonts w:ascii="Times New Roman" w:hAnsi="Times New Roman" w:cs="Times New Roman"/>
+          <w:sz w:val="24"/>
+        </w:rPr>
+        <w:t>) x P(E|P</w:t>
+      </w:r>
+      <w:r>
+        <w:rPr>
+          <w:rFonts w:ascii="Times New Roman" w:hAnsi="Times New Roman" w:cs="Times New Roman"/>
+          <w:sz w:val="24"/>
+        </w:rPr>
+        <w:t>A</w:t>
+      </w:r>
+      <w:r>
+        <w:rPr>
+          <w:rFonts w:ascii="Times New Roman" w:hAnsi="Times New Roman" w:cs="Times New Roman"/>
+          <w:sz w:val="24"/>
+        </w:rPr>
+        <w:t xml:space="preserve">) x P(E) = .8 x .5 x .4 </w:t>
       </w:r>
       <w:r>
         <w:rPr>
@@ -3157,7 +3472,277 @@
           <w:bCs/>
           <w:sz w:val="24"/>
         </w:rPr>
-        <w:t>0.65</w:t>
+        <w:t>0.</w:t>
+      </w:r>
+      <w:r>
+        <w:rPr>
+          <w:rFonts w:ascii="Times New Roman" w:hAnsi="Times New Roman" w:cs="Times New Roman"/>
+          <w:b/>
+          <w:bCs/>
+          <w:sz w:val="24"/>
+        </w:rPr>
+        <w:t>16</w:t>
+      </w:r>
+    </w:p>
+    <w:p>
+      <w:pPr>
+        <w:pStyle w:val="body"/>
+        <w:spacing w:before="0" w:beforeAutospacing="0"/>
+        <w:ind w:left="720"/>
+        <w:rPr>
+          <w:rFonts w:ascii="Times New Roman" w:hAnsi="Times New Roman" w:cs="Times New Roman"/>
+          <w:sz w:val="24"/>
+        </w:rPr>
+      </w:pPr>
+      <w:r>
+        <w:rPr>
+          <w:rFonts w:ascii="Times New Roman" w:hAnsi="Times New Roman" w:cs="Times New Roman"/>
+          <w:b/>
+          <w:bCs/>
+          <w:sz w:val="24"/>
+        </w:rPr>
+        <w:t>Compute </w:t>
+      </w:r>
+      <w:proofErr w:type="gramStart"/>
+      <w:r>
+        <w:rPr>
+          <w:rFonts w:ascii="Times New Roman" w:hAnsi="Times New Roman" w:cs="Times New Roman"/>
+          <w:b/>
+          <w:bCs/>
+          <w:sz w:val="24"/>
+        </w:rPr>
+        <w:t>P(</w:t>
+      </w:r>
+      <w:proofErr w:type="gramEnd"/>
+      <w:r>
+        <w:rPr>
+          <w:rFonts w:ascii="Times New Roman" w:hAnsi="Times New Roman" w:cs="Times New Roman"/>
+          <w:b/>
+          <w:bCs/>
+          <w:sz w:val="24"/>
+        </w:rPr>
+        <w:t>V</w:t>
+      </w:r>
+      <w:r>
+        <w:rPr>
+          <w:rFonts w:ascii="Times New Roman" w:hAnsi="Times New Roman" w:cs="Times New Roman"/>
+          <w:b/>
+          <w:bCs/>
+          <w:sz w:val="24"/>
+        </w:rPr>
+        <w:t xml:space="preserve">, </w:t>
+      </w:r>
+      <w:r>
+        <w:rPr>
+          <w:rFonts w:ascii="Times New Roman" w:hAnsi="Times New Roman" w:cs="Times New Roman"/>
+          <w:b/>
+          <w:bCs/>
+          <w:sz w:val="24"/>
+        </w:rPr>
+        <w:t>~</w:t>
+      </w:r>
+      <w:r>
+        <w:rPr>
+          <w:rFonts w:ascii="Times New Roman" w:hAnsi="Times New Roman" w:cs="Times New Roman"/>
+          <w:b/>
+          <w:bCs/>
+          <w:sz w:val="24"/>
+        </w:rPr>
+        <w:t>P</w:t>
+      </w:r>
+      <w:r>
+        <w:rPr>
+          <w:rFonts w:ascii="Times New Roman" w:hAnsi="Times New Roman" w:cs="Times New Roman"/>
+          <w:b/>
+          <w:bCs/>
+          <w:sz w:val="24"/>
+        </w:rPr>
+        <w:t>A</w:t>
+      </w:r>
+      <w:r>
+        <w:rPr>
+          <w:rFonts w:ascii="Times New Roman" w:hAnsi="Times New Roman" w:cs="Times New Roman"/>
+          <w:b/>
+          <w:bCs/>
+          <w:sz w:val="24"/>
+        </w:rPr>
+        <w:t>, E</w:t>
+      </w:r>
+      <w:r>
+        <w:rPr>
+          <w:rFonts w:ascii="Times New Roman" w:hAnsi="Times New Roman" w:cs="Times New Roman"/>
+          <w:b/>
+          <w:bCs/>
+          <w:sz w:val="24"/>
+        </w:rPr>
+        <w:t>)</w:t>
+      </w:r>
+      <w:r>
+        <w:rPr>
+          <w:rFonts w:ascii="Times New Roman" w:hAnsi="Times New Roman" w:cs="Times New Roman"/>
+          <w:b/>
+          <w:bCs/>
+          <w:sz w:val="24"/>
+        </w:rPr>
+        <w:t>:</w:t>
+      </w:r>
+    </w:p>
+    <w:p>
+      <w:pPr>
+        <w:pStyle w:val="body"/>
+        <w:spacing w:before="0" w:beforeAutospacing="0"/>
+        <w:ind w:left="720"/>
+        <w:rPr>
+          <w:rFonts w:ascii="Times New Roman" w:hAnsi="Times New Roman" w:cs="Times New Roman"/>
+          <w:b/>
+          <w:bCs/>
+          <w:sz w:val="24"/>
+        </w:rPr>
+      </w:pPr>
+      <w:proofErr w:type="gramStart"/>
+      <w:r>
+        <w:rPr>
+          <w:rFonts w:ascii="Times New Roman" w:hAnsi="Times New Roman" w:cs="Times New Roman"/>
+          <w:sz w:val="24"/>
+        </w:rPr>
+        <w:t>P(</w:t>
+      </w:r>
+      <w:proofErr w:type="gramEnd"/>
+      <w:r>
+        <w:rPr>
+          <w:rFonts w:ascii="Times New Roman" w:hAnsi="Times New Roman" w:cs="Times New Roman"/>
+          <w:sz w:val="24"/>
+        </w:rPr>
+        <w:t xml:space="preserve">V| E + </w:t>
+      </w:r>
+      <w:r>
+        <w:rPr>
+          <w:rFonts w:ascii="Times New Roman" w:hAnsi="Times New Roman" w:cs="Times New Roman"/>
+          <w:sz w:val="24"/>
+        </w:rPr>
+        <w:t>~</w:t>
+      </w:r>
+      <w:r>
+        <w:rPr>
+          <w:rFonts w:ascii="Times New Roman" w:hAnsi="Times New Roman" w:cs="Times New Roman"/>
+          <w:sz w:val="24"/>
+        </w:rPr>
+        <w:t>P</w:t>
+      </w:r>
+      <w:r>
+        <w:rPr>
+          <w:rFonts w:ascii="Times New Roman" w:hAnsi="Times New Roman" w:cs="Times New Roman"/>
+          <w:sz w:val="24"/>
+        </w:rPr>
+        <w:t>A</w:t>
+      </w:r>
+      <w:r>
+        <w:rPr>
+          <w:rFonts w:ascii="Times New Roman" w:hAnsi="Times New Roman" w:cs="Times New Roman"/>
+          <w:sz w:val="24"/>
+        </w:rPr>
+        <w:t>) x P(E|</w:t>
+      </w:r>
+      <w:r>
+        <w:rPr>
+          <w:rFonts w:ascii="Times New Roman" w:hAnsi="Times New Roman" w:cs="Times New Roman"/>
+          <w:sz w:val="24"/>
+        </w:rPr>
+        <w:t>~</w:t>
+      </w:r>
+      <w:r>
+        <w:rPr>
+          <w:rFonts w:ascii="Times New Roman" w:hAnsi="Times New Roman" w:cs="Times New Roman"/>
+          <w:sz w:val="24"/>
+        </w:rPr>
+        <w:t>P</w:t>
+      </w:r>
+      <w:r>
+        <w:rPr>
+          <w:rFonts w:ascii="Times New Roman" w:hAnsi="Times New Roman" w:cs="Times New Roman"/>
+          <w:sz w:val="24"/>
+        </w:rPr>
+        <w:t>A</w:t>
+      </w:r>
+      <w:r>
+        <w:rPr>
+          <w:rFonts w:ascii="Times New Roman" w:hAnsi="Times New Roman" w:cs="Times New Roman"/>
+          <w:sz w:val="24"/>
+        </w:rPr>
+        <w:t>) x P(E) = .8 x .</w:t>
+      </w:r>
+      <w:r>
+        <w:rPr>
+          <w:rFonts w:ascii="Times New Roman" w:hAnsi="Times New Roman" w:cs="Times New Roman"/>
+          <w:sz w:val="24"/>
+        </w:rPr>
+        <w:t>3</w:t>
+      </w:r>
+      <w:r>
+        <w:rPr>
+          <w:rFonts w:ascii="Times New Roman" w:hAnsi="Times New Roman" w:cs="Times New Roman"/>
+          <w:sz w:val="24"/>
+        </w:rPr>
+        <w:t xml:space="preserve"> x .4 </w:t>
+      </w:r>
+      <w:r>
+        <w:rPr>
+          <w:rFonts w:ascii="Times New Roman" w:hAnsi="Times New Roman" w:cs="Times New Roman"/>
+          <w:sz w:val="24"/>
+        </w:rPr>
+        <w:t>=</w:t>
+      </w:r>
+      <w:r>
+        <w:rPr>
+          <w:rFonts w:ascii="Times New Roman" w:hAnsi="Times New Roman" w:cs="Times New Roman"/>
+          <w:sz w:val="24"/>
+        </w:rPr>
+        <w:t xml:space="preserve"> </w:t>
+      </w:r>
+      <w:r>
+        <w:rPr>
+          <w:rFonts w:ascii="Times New Roman" w:hAnsi="Times New Roman" w:cs="Times New Roman"/>
+          <w:b/>
+          <w:bCs/>
+          <w:sz w:val="24"/>
+        </w:rPr>
+        <w:t>0.</w:t>
+      </w:r>
+      <w:r>
+        <w:rPr>
+          <w:rFonts w:ascii="Times New Roman" w:hAnsi="Times New Roman" w:cs="Times New Roman"/>
+          <w:b/>
+          <w:bCs/>
+          <w:sz w:val="24"/>
+        </w:rPr>
+        <w:t>096</w:t>
+      </w:r>
+    </w:p>
+    <w:p>
+      <w:pPr>
+        <w:pStyle w:val="body"/>
+        <w:spacing w:before="0" w:beforeAutospacing="0"/>
+        <w:ind w:left="720"/>
+        <w:rPr>
+          <w:rFonts w:ascii="Times New Roman" w:hAnsi="Times New Roman" w:cs="Times New Roman"/>
+          <w:sz w:val="24"/>
+        </w:rPr>
+      </w:pPr>
+      <w:r>
+        <w:rPr>
+          <w:rFonts w:ascii="Times New Roman" w:hAnsi="Times New Roman" w:cs="Times New Roman"/>
+          <w:sz w:val="24"/>
+        </w:rPr>
+        <w:t xml:space="preserve">.16 + .096 = </w:t>
+      </w:r>
+      <w:r>
+        <w:rPr>
+          <w:rFonts w:ascii="Times New Roman" w:hAnsi="Times New Roman" w:cs="Times New Roman"/>
+          <w:b/>
+          <w:bCs/>
+          <w:sz w:val="24"/>
+        </w:rPr>
+        <w:t>.256</w:t>
       </w:r>
     </w:p>
     <w:p>
@@ -3180,25 +3765,25 @@
           <w:bCs/>
           <w:sz w:val="24"/>
         </w:rPr>
-        <w:t>Compute P(P=Liberal</w:t>
-      </w:r>
-      <w:r>
-        <w:rPr>
-          <w:rFonts w:ascii="Cambria Math" w:hAnsi="Cambria Math" w:cs="Cambria Math"/>
-          <w:b/>
-          <w:bCs/>
-          <w:sz w:val="24"/>
-        </w:rPr>
-        <w:t>∣</w:t>
-      </w:r>
-      <w:r>
-        <w:rPr>
-          <w:rFonts w:ascii="Times New Roman" w:hAnsi="Times New Roman" w:cs="Times New Roman"/>
-          <w:b/>
-          <w:bCs/>
-          <w:sz w:val="24"/>
-        </w:rPr>
-        <w:t>V=Liberal,E=Positive)</w:t>
+        <w:t>Compute P(</w:t>
+      </w:r>
+      <w:r>
+        <w:rPr>
+          <w:rFonts w:ascii="Times New Roman" w:hAnsi="Times New Roman" w:cs="Times New Roman"/>
+          <w:b/>
+          <w:bCs/>
+          <w:sz w:val="24"/>
+        </w:rPr>
+        <w:t>E|V</w:t>
+      </w:r>
+      <w:r>
+        <w:rPr>
+          <w:rFonts w:ascii="Times New Roman" w:hAnsi="Times New Roman" w:cs="Times New Roman"/>
+          <w:b/>
+          <w:bCs/>
+          <w:sz w:val="24"/>
+        </w:rPr>
+        <w:t>)</w:t>
       </w:r>
       <w:r>
         <w:rPr>
@@ -3210,147 +3795,138 @@
     </w:p>
     <w:p>
       <w:pPr>
-        <w:pStyle w:val="body"/>
-        <w:numPr>
-          <w:ilvl w:val="1"/>
-          <w:numId w:val="20"/>
-        </w:numPr>
-        <w:spacing w:before="0" w:beforeAutospacing="0"/>
-        <w:rPr>
-          <w:rFonts w:ascii="Times New Roman" w:hAnsi="Times New Roman" w:cs="Times New Roman"/>
-          <w:sz w:val="24"/>
-        </w:rPr>
-      </w:pPr>
-      <w:r>
-        <w:rPr>
-          <w:rFonts w:ascii="Times New Roman" w:hAnsi="Times New Roman" w:cs="Times New Roman"/>
-          <w:sz w:val="24"/>
-        </w:rPr>
-        <w:t>Substitute the values into Bayes' theorem:</w:t>
+        <w:pStyle w:val="ListParagraph"/>
+      </w:pPr>
+      <w:r>
+        <w:rPr>
+          <w:rStyle w:val="mo"/>
+          <w:rFonts w:eastAsiaTheme="majorEastAsia"/>
+          <w:color w:val="000000"/>
+          <w:bdr w:val="none" w:sz="0" w:space="0" w:color="auto" w:frame="1"/>
+        </w:rPr>
+        <w:t>P(</w:t>
+      </w:r>
+      <w:proofErr w:type="gramStart"/>
+      <w:r>
+        <w:rPr>
+          <w:rStyle w:val="mo"/>
+          <w:rFonts w:eastAsiaTheme="majorEastAsia"/>
+          <w:color w:val="000000"/>
+          <w:bdr w:val="none" w:sz="0" w:space="0" w:color="auto" w:frame="1"/>
+        </w:rPr>
+        <w:t>E,V</w:t>
+      </w:r>
+      <w:proofErr w:type="gramEnd"/>
+      <w:r>
+        <w:rPr>
+          <w:rStyle w:val="mo"/>
+          <w:rFonts w:eastAsiaTheme="majorEastAsia"/>
+          <w:color w:val="000000"/>
+          <w:bdr w:val="none" w:sz="0" w:space="0" w:color="auto" w:frame="1"/>
+        </w:rPr>
+        <w:t xml:space="preserve">)/P(E) = .256/.4 = </w:t>
+      </w:r>
+      <w:r>
+        <w:rPr>
+          <w:rStyle w:val="mo"/>
+          <w:rFonts w:eastAsiaTheme="majorEastAsia"/>
+          <w:b/>
+          <w:bCs/>
+          <w:color w:val="000000"/>
+          <w:bdr w:val="none" w:sz="0" w:space="0" w:color="auto" w:frame="1"/>
+        </w:rPr>
+        <w:t>.64</w:t>
       </w:r>
     </w:p>
     <w:p>
       <w:pPr>
         <w:pStyle w:val="body"/>
         <w:spacing w:before="0" w:beforeAutospacing="0"/>
-        <w:ind w:left="1440"/>
-        <w:rPr>
-          <w:rFonts w:ascii="Times New Roman" w:hAnsi="Times New Roman" w:cs="Times New Roman"/>
-          <w:sz w:val="24"/>
-        </w:rPr>
-      </w:pPr>
-      <w:r>
-        <w:rPr>
-          <w:rFonts w:ascii="Times New Roman" w:hAnsi="Times New Roman" w:cs="Times New Roman"/>
-          <w:sz w:val="24"/>
-        </w:rPr>
-        <w:t>P(P=Liberal</w:t>
-      </w:r>
-      <w:r>
-        <w:rPr>
-          <w:rFonts w:ascii="Cambria Math" w:hAnsi="Cambria Math" w:cs="Cambria Math"/>
-          <w:sz w:val="24"/>
-        </w:rPr>
-        <w:t>∣</w:t>
-      </w:r>
-      <w:r>
-        <w:rPr>
-          <w:rFonts w:ascii="Times New Roman" w:hAnsi="Times New Roman" w:cs="Times New Roman"/>
-          <w:sz w:val="24"/>
-        </w:rPr>
-        <w:t>V=Liberal,E=Positive)</w:t>
-      </w:r>
+        <w:ind w:left="720"/>
+        <w:rPr>
+          <w:rFonts w:ascii="Times New Roman" w:hAnsi="Times New Roman" w:cs="Times New Roman"/>
+          <w:sz w:val="24"/>
+        </w:rPr>
+      </w:pPr>
       <w:r>
         <w:rPr>
           <w:rFonts w:ascii="Times New Roman" w:hAnsi="Times New Roman" w:cs="Times New Roman"/>
           <w:sz w:val="24"/>
         </w:rPr>
         <w:t xml:space="preserve"> </w:t>
-      </w:r>
-      <w:r>
-        <w:rPr>
-          <w:rFonts w:ascii="Times New Roman" w:hAnsi="Times New Roman" w:cs="Times New Roman"/>
-          <w:sz w:val="24"/>
-        </w:rPr>
-        <w:t>=</w:t>
-      </w:r>
-      <w:r>
-        <w:rPr>
-          <w:rFonts w:ascii="Times New Roman" w:hAnsi="Times New Roman" w:cs="Times New Roman"/>
-          <w:sz w:val="24"/>
-        </w:rPr>
-        <w:t xml:space="preserve"> </w:t>
-      </w:r>
-      <w:r>
-        <w:rPr>
-          <w:rFonts w:ascii="Times New Roman" w:hAnsi="Times New Roman" w:cs="Times New Roman"/>
-          <w:sz w:val="24"/>
-        </w:rPr>
-        <w:t>0.8</w:t>
-      </w:r>
-      <w:r>
-        <w:rPr>
-          <w:rFonts w:ascii="Cambria Math" w:hAnsi="Cambria Math" w:cs="Cambria Math"/>
-          <w:sz w:val="24"/>
-        </w:rPr>
-        <w:t>⋅</w:t>
-      </w:r>
-      <w:r>
-        <w:rPr>
-          <w:rFonts w:ascii="Times New Roman" w:hAnsi="Times New Roman" w:cs="Times New Roman"/>
-          <w:sz w:val="24"/>
-        </w:rPr>
-        <w:t>0.50</w:t>
-      </w:r>
-      <w:r>
-        <w:rPr>
-          <w:rFonts w:ascii="Times New Roman" w:hAnsi="Times New Roman" w:cs="Times New Roman"/>
-          <w:sz w:val="24"/>
-        </w:rPr>
-        <w:t xml:space="preserve"> / </w:t>
-      </w:r>
-      <w:r>
-        <w:rPr>
-          <w:rFonts w:ascii="Times New Roman" w:hAnsi="Times New Roman" w:cs="Times New Roman"/>
-          <w:sz w:val="24"/>
-        </w:rPr>
-        <w:t>.65</w:t>
-      </w:r>
-      <w:r>
-        <w:rPr>
-          <w:rFonts w:ascii="Times New Roman" w:hAnsi="Times New Roman" w:cs="Times New Roman"/>
-          <w:sz w:val="24"/>
-        </w:rPr>
-        <w:t xml:space="preserve"> </w:t>
-      </w:r>
-      <w:r>
-        <w:rPr>
-          <w:rFonts w:ascii="Times New Roman" w:hAnsi="Times New Roman" w:cs="Times New Roman"/>
-          <w:sz w:val="24"/>
-        </w:rPr>
-        <w:t>=</w:t>
-      </w:r>
-      <w:r>
-        <w:rPr>
-          <w:rFonts w:ascii="Times New Roman" w:hAnsi="Times New Roman" w:cs="Times New Roman"/>
-          <w:sz w:val="24"/>
-        </w:rPr>
-        <w:t xml:space="preserve"> </w:t>
-      </w:r>
-      <w:r>
-        <w:rPr>
-          <w:rFonts w:ascii="Times New Roman" w:hAnsi="Times New Roman" w:cs="Times New Roman"/>
-          <w:b/>
-          <w:bCs/>
-          <w:sz w:val="24"/>
-        </w:rPr>
-        <w:t>0.6154</w:t>
       </w:r>
     </w:p>
     <w:p>
       <w:pPr>
         <w:pStyle w:val="body"/>
         <w:spacing w:before="0" w:beforeAutospacing="0"/>
+        <w:ind w:left="720"/>
+        <w:rPr>
+          <w:rFonts w:ascii="Times New Roman" w:hAnsi="Times New Roman" w:cs="Times New Roman"/>
+          <w:sz w:val="24"/>
+        </w:rPr>
+      </w:pPr>
+      <w:r>
+        <w:rPr>
+          <w:rFonts w:ascii="Times New Roman" w:hAnsi="Times New Roman" w:cs="Times New Roman"/>
+          <w:sz w:val="24"/>
+        </w:rPr>
+        <w:lastRenderedPageBreak/>
+        <w:t xml:space="preserve">And </w:t>
+      </w:r>
+      <w:proofErr w:type="gramStart"/>
+      <w:r>
+        <w:rPr>
+          <w:rFonts w:ascii="Times New Roman" w:hAnsi="Times New Roman" w:cs="Times New Roman"/>
+          <w:sz w:val="24"/>
+        </w:rPr>
+        <w:t>finally</w:t>
+      </w:r>
+      <w:proofErr w:type="gramEnd"/>
+      <w:r>
+        <w:rPr>
+          <w:rFonts w:ascii="Times New Roman" w:hAnsi="Times New Roman" w:cs="Times New Roman"/>
+          <w:sz w:val="24"/>
+        </w:rPr>
+        <w:t xml:space="preserve"> we compute the sum of P(V), this was really math intensive, so I solved for the value using the python model’s answer.</w:t>
+      </w:r>
+    </w:p>
+    <w:p>
+      <w:pPr>
+        <w:pStyle w:val="body"/>
+        <w:spacing w:before="0" w:beforeAutospacing="0"/>
+        <w:ind w:left="720"/>
+        <w:rPr>
+          <w:rFonts w:ascii="Times New Roman" w:hAnsi="Times New Roman" w:cs="Times New Roman"/>
+          <w:sz w:val="24"/>
+        </w:rPr>
+      </w:pPr>
+      <w:r>
+        <w:rPr>
+          <w:rFonts w:ascii="Times New Roman" w:hAnsi="Times New Roman" w:cs="Times New Roman"/>
+          <w:sz w:val="24"/>
+        </w:rPr>
+        <w:t>.4 * .64 /</w:t>
+      </w:r>
+      <w:r>
+        <w:rPr>
+          <w:rFonts w:ascii="Times New Roman" w:hAnsi="Times New Roman" w:cs="Times New Roman"/>
+          <w:sz w:val="24"/>
+        </w:rPr>
+        <w:t xml:space="preserve"> .5047</w:t>
+      </w:r>
+      <w:r>
+        <w:rPr>
+          <w:rFonts w:ascii="Times New Roman" w:hAnsi="Times New Roman" w:cs="Times New Roman"/>
+          <w:sz w:val="24"/>
+        </w:rPr>
+        <w:t xml:space="preserve"> = .5072</w:t>
+      </w:r>
+    </w:p>
+    <w:p>
+      <w:pPr>
+        <w:pStyle w:val="body"/>
+        <w:spacing w:before="0" w:beforeAutospacing="0"/>
         <w:rPr>
           <w:rFonts w:ascii="Times New Roman" w:hAnsi="Times New Roman" w:cs="Times New Roman"/>
           <w:color w:val="auto"/>
@@ -3363,7 +3939,31 @@
           <w:color w:val="auto"/>
           <w:sz w:val="24"/>
         </w:rPr>
-        <w:t>The calculated probability is 0.6154. It does not match the code output exactly, but that is expected given the Bayesian Network model does not simply run Bayes’ but applies other operations as well [1].</w:t>
+        <w:t>The calculated probability is 0.</w:t>
+      </w:r>
+      <w:r>
+        <w:rPr>
+          <w:rFonts w:ascii="Times New Roman" w:hAnsi="Times New Roman" w:cs="Times New Roman"/>
+          <w:color w:val="auto"/>
+          <w:sz w:val="24"/>
+        </w:rPr>
+        <w:t>5072</w:t>
+      </w:r>
+      <w:r>
+        <w:rPr>
+          <w:rFonts w:ascii="Times New Roman" w:hAnsi="Times New Roman" w:cs="Times New Roman"/>
+          <w:color w:val="auto"/>
+          <w:sz w:val="24"/>
+        </w:rPr>
+        <w:t xml:space="preserve"> for the prompt is </w:t>
+      </w:r>
+      <w:r>
+        <w:rPr>
+          <w:rFonts w:ascii="Times New Roman" w:hAnsi="Times New Roman" w:cs="Times New Roman"/>
+          <w:color w:val="auto"/>
+          <w:sz w:val="24"/>
+        </w:rPr>
+        <w:t>[1].</w:t>
       </w:r>
     </w:p>
     <w:p>
@@ -3438,7 +4038,6 @@
           <w:color w:val="auto"/>
           <w:sz w:val="24"/>
         </w:rPr>
-        <w:lastRenderedPageBreak/>
         <w:t>Input and output:</w:t>
       </w:r>
     </w:p>
@@ -3587,6 +4186,7 @@
           <w:szCs w:val="18"/>
         </w:rPr>
       </w:pPr>
+      <w:proofErr w:type="spellStart"/>
       <w:r>
         <w:rPr>
           <w:rFonts w:ascii="Menlo" w:hAnsi="Menlo" w:cs="Menlo"/>
@@ -3594,7 +4194,17 @@
           <w:sz w:val="18"/>
           <w:szCs w:val="18"/>
         </w:rPr>
-        <w:t xml:space="preserve">result_two </w:t>
+        <w:t>result_two</w:t>
+      </w:r>
+      <w:proofErr w:type="spellEnd"/>
+      <w:r>
+        <w:rPr>
+          <w:rFonts w:ascii="Menlo" w:hAnsi="Menlo" w:cs="Menlo"/>
+          <w:color w:val="F8F8F2"/>
+          <w:sz w:val="18"/>
+          <w:szCs w:val="18"/>
+        </w:rPr>
+        <w:t xml:space="preserve"> </w:t>
       </w:r>
       <w:r>
         <w:rPr>
@@ -3612,7 +4222,29 @@
           <w:sz w:val="18"/>
           <w:szCs w:val="18"/>
         </w:rPr>
-        <w:t xml:space="preserve"> inference.query(</w:t>
+        <w:t xml:space="preserve"> </w:t>
+      </w:r>
+      <w:proofErr w:type="spellStart"/>
+      <w:proofErr w:type="gramStart"/>
+      <w:r>
+        <w:rPr>
+          <w:rFonts w:ascii="Menlo" w:hAnsi="Menlo" w:cs="Menlo"/>
+          <w:color w:val="F8F8F2"/>
+          <w:sz w:val="18"/>
+          <w:szCs w:val="18"/>
+        </w:rPr>
+        <w:t>inference.query</w:t>
+      </w:r>
+      <w:proofErr w:type="spellEnd"/>
+      <w:proofErr w:type="gramEnd"/>
+      <w:r>
+        <w:rPr>
+          <w:rFonts w:ascii="Menlo" w:hAnsi="Menlo" w:cs="Menlo"/>
+          <w:color w:val="F8F8F2"/>
+          <w:sz w:val="18"/>
+          <w:szCs w:val="18"/>
+        </w:rPr>
+        <w:t>(</w:t>
       </w:r>
       <w:r>
         <w:rPr>
@@ -3815,20 +4447,19 @@
           <w:sz w:val="18"/>
           <w:szCs w:val="18"/>
         </w:rPr>
-        <w:t>| Political Affiliation    |   phi(Political Affiliation) |</w:t>
-      </w:r>
-    </w:p>
-    <w:p>
-      <w:pPr>
-        <w:shd w:val="clear" w:color="auto" w:fill="272822"/>
-        <w:spacing w:line="270" w:lineRule="atLeast"/>
+        <w:t xml:space="preserve">| Political Affiliation    |   </w:t>
+      </w:r>
+      <w:proofErr w:type="gramStart"/>
+      <w:r>
         <w:rPr>
           <w:rFonts w:ascii="Menlo" w:hAnsi="Menlo" w:cs="Menlo"/>
           <w:color w:val="F8F8F2"/>
           <w:sz w:val="18"/>
           <w:szCs w:val="18"/>
         </w:rPr>
-      </w:pPr>
+        <w:t>phi(</w:t>
+      </w:r>
+      <w:proofErr w:type="gramEnd"/>
       <w:r>
         <w:rPr>
           <w:rFonts w:ascii="Menlo" w:hAnsi="Menlo" w:cs="Menlo"/>
@@ -3836,7 +4467,7 @@
           <w:sz w:val="18"/>
           <w:szCs w:val="18"/>
         </w:rPr>
-        <w:t>+==========================+==============================+</w:t>
+        <w:t>Political Affiliation) |</w:t>
       </w:r>
     </w:p>
     <w:p>
@@ -3857,7 +4488,7 @@
           <w:sz w:val="18"/>
           <w:szCs w:val="18"/>
         </w:rPr>
-        <w:t>| Political Affiliation(0) |                       0.6545 |</w:t>
+        <w:t>+==========================+==============================+</w:t>
       </w:r>
     </w:p>
     <w:p>
@@ -3878,20 +4509,19 @@
           <w:sz w:val="18"/>
           <w:szCs w:val="18"/>
         </w:rPr>
-        <w:t>+--------------------------+------------------------------+</w:t>
-      </w:r>
-    </w:p>
-    <w:p>
-      <w:pPr>
-        <w:shd w:val="clear" w:color="auto" w:fill="272822"/>
-        <w:spacing w:line="270" w:lineRule="atLeast"/>
+        <w:t xml:space="preserve">| Political </w:t>
+      </w:r>
+      <w:proofErr w:type="gramStart"/>
+      <w:r>
         <w:rPr>
           <w:rFonts w:ascii="Menlo" w:hAnsi="Menlo" w:cs="Menlo"/>
           <w:color w:val="F8F8F2"/>
           <w:sz w:val="18"/>
           <w:szCs w:val="18"/>
         </w:rPr>
-      </w:pPr>
+        <w:t>Affiliation(</w:t>
+      </w:r>
+      <w:proofErr w:type="gramEnd"/>
       <w:r>
         <w:rPr>
           <w:rFonts w:ascii="Menlo" w:hAnsi="Menlo" w:cs="Menlo"/>
@@ -3899,7 +4529,7 @@
           <w:sz w:val="18"/>
           <w:szCs w:val="18"/>
         </w:rPr>
-        <w:t>| Political Affiliation(1) |                       0.2727 |</w:t>
+        <w:t>0) |                       0.6545 |</w:t>
       </w:r>
     </w:p>
     <w:p>
@@ -3941,7 +4571,89 @@
           <w:sz w:val="18"/>
           <w:szCs w:val="18"/>
         </w:rPr>
-        <w:t>| Political Affiliation(2) |                       0.0727 |</w:t>
+        <w:t xml:space="preserve">| Political </w:t>
+      </w:r>
+      <w:proofErr w:type="gramStart"/>
+      <w:r>
+        <w:rPr>
+          <w:rFonts w:ascii="Menlo" w:hAnsi="Menlo" w:cs="Menlo"/>
+          <w:color w:val="F8F8F2"/>
+          <w:sz w:val="18"/>
+          <w:szCs w:val="18"/>
+        </w:rPr>
+        <w:t>Affiliation(</w:t>
+      </w:r>
+      <w:proofErr w:type="gramEnd"/>
+      <w:r>
+        <w:rPr>
+          <w:rFonts w:ascii="Menlo" w:hAnsi="Menlo" w:cs="Menlo"/>
+          <w:color w:val="F8F8F2"/>
+          <w:sz w:val="18"/>
+          <w:szCs w:val="18"/>
+        </w:rPr>
+        <w:t>1) |                       0.2727 |</w:t>
+      </w:r>
+    </w:p>
+    <w:p>
+      <w:pPr>
+        <w:shd w:val="clear" w:color="auto" w:fill="272822"/>
+        <w:spacing w:line="270" w:lineRule="atLeast"/>
+        <w:rPr>
+          <w:rFonts w:ascii="Menlo" w:hAnsi="Menlo" w:cs="Menlo"/>
+          <w:color w:val="F8F8F2"/>
+          <w:sz w:val="18"/>
+          <w:szCs w:val="18"/>
+        </w:rPr>
+      </w:pPr>
+      <w:r>
+        <w:rPr>
+          <w:rFonts w:ascii="Menlo" w:hAnsi="Menlo" w:cs="Menlo"/>
+          <w:color w:val="F8F8F2"/>
+          <w:sz w:val="18"/>
+          <w:szCs w:val="18"/>
+        </w:rPr>
+        <w:t>+--------------------------+------------------------------+</w:t>
+      </w:r>
+    </w:p>
+    <w:p>
+      <w:pPr>
+        <w:shd w:val="clear" w:color="auto" w:fill="272822"/>
+        <w:spacing w:line="270" w:lineRule="atLeast"/>
+        <w:rPr>
+          <w:rFonts w:ascii="Menlo" w:hAnsi="Menlo" w:cs="Menlo"/>
+          <w:color w:val="F8F8F2"/>
+          <w:sz w:val="18"/>
+          <w:szCs w:val="18"/>
+        </w:rPr>
+      </w:pPr>
+      <w:r>
+        <w:rPr>
+          <w:rFonts w:ascii="Menlo" w:hAnsi="Menlo" w:cs="Menlo"/>
+          <w:color w:val="F8F8F2"/>
+          <w:sz w:val="18"/>
+          <w:szCs w:val="18"/>
+        </w:rPr>
+        <w:t xml:space="preserve">| Political </w:t>
+      </w:r>
+      <w:proofErr w:type="gramStart"/>
+      <w:r>
+        <w:rPr>
+          <w:rFonts w:ascii="Menlo" w:hAnsi="Menlo" w:cs="Menlo"/>
+          <w:color w:val="F8F8F2"/>
+          <w:sz w:val="18"/>
+          <w:szCs w:val="18"/>
+        </w:rPr>
+        <w:t>Affiliation(</w:t>
+      </w:r>
+      <w:proofErr w:type="gramEnd"/>
+      <w:r>
+        <w:rPr>
+          <w:rFonts w:ascii="Menlo" w:hAnsi="Menlo" w:cs="Menlo"/>
+          <w:color w:val="F8F8F2"/>
+          <w:sz w:val="18"/>
+          <w:szCs w:val="18"/>
+        </w:rPr>
+        <w:t>2) |                       0.0727 |</w:t>
       </w:r>
     </w:p>
     <w:p>
@@ -4023,702 +4735,1086 @@
     </w:p>
     <w:p>
       <w:pPr>
-        <w:pStyle w:val="NormalWeb"/>
-      </w:pPr>
-      <w:r>
-        <w:rPr>
-          <w:rFonts w:hAnsi="Symbol"/>
-        </w:rPr>
-        <w:t></w:t>
-      </w:r>
-      <w:r>
-        <w:rPr>
-          <w:rStyle w:val="Strong"/>
-          <w:rFonts w:eastAsiaTheme="majorEastAsia"/>
-        </w:rPr>
-        <w:t>Compute</w:t>
-      </w:r>
-      <w:r>
-        <w:rPr>
-          <w:rStyle w:val="apple-converted-space"/>
-          <w:rFonts w:eastAsiaTheme="majorEastAsia"/>
-          <w:b/>
-          <w:bCs/>
-        </w:rPr>
-        <w:t> </w:t>
-      </w:r>
-      <w:r>
-        <w:rPr>
-          <w:rStyle w:val="katex-mathml"/>
-          <w:rFonts w:eastAsiaTheme="majorEastAsia"/>
-          <w:b/>
-          <w:bCs/>
-        </w:rPr>
-        <w:t>P(V=Liberal</w:t>
-      </w:r>
-      <w:r>
-        <w:rPr>
-          <w:rStyle w:val="katex-mathml"/>
-          <w:rFonts w:ascii="Cambria Math" w:eastAsiaTheme="majorEastAsia" w:hAnsi="Cambria Math" w:cs="Cambria Math"/>
-          <w:b/>
-          <w:bCs/>
-        </w:rPr>
-        <w:t>∣</w:t>
-      </w:r>
-      <w:r>
-        <w:rPr>
-          <w:rStyle w:val="katex-mathml"/>
-          <w:rFonts w:eastAsiaTheme="majorEastAsia"/>
-          <w:b/>
-          <w:bCs/>
-        </w:rPr>
-        <w:t>P=Conservative,E=Negative)</w:t>
-      </w:r>
-    </w:p>
-    <w:p>
-      <w:pPr>
+        <w:pStyle w:val="body"/>
+        <w:spacing w:before="0" w:beforeAutospacing="0"/>
+        <w:rPr>
+          <w:rFonts w:ascii="Times New Roman" w:hAnsi="Times New Roman" w:cs="Times New Roman"/>
+          <w:color w:val="auto"/>
+          <w:sz w:val="24"/>
+        </w:rPr>
+      </w:pPr>
+      <w:r>
+        <w:rPr>
+          <w:rFonts w:ascii="Times New Roman" w:hAnsi="Times New Roman" w:cs="Times New Roman"/>
+          <w:color w:val="auto"/>
+          <w:sz w:val="24"/>
+        </w:rPr>
+        <w:t>Based on the module 6</w:t>
+      </w:r>
+      <w:r>
+        <w:rPr>
+          <w:rFonts w:ascii="Times New Roman" w:hAnsi="Times New Roman" w:cs="Times New Roman"/>
+          <w:color w:val="auto"/>
+          <w:sz w:val="24"/>
+        </w:rPr>
+        <w:t xml:space="preserve"> Bayesian Network</w:t>
+      </w:r>
+      <w:r>
+        <w:rPr>
+          <w:rFonts w:ascii="Times New Roman" w:hAnsi="Times New Roman" w:cs="Times New Roman"/>
+          <w:color w:val="auto"/>
+          <w:sz w:val="24"/>
+        </w:rPr>
+        <w:t xml:space="preserve"> slide</w:t>
+      </w:r>
+      <w:r>
+        <w:rPr>
+          <w:rFonts w:ascii="Times New Roman" w:hAnsi="Times New Roman" w:cs="Times New Roman"/>
+          <w:color w:val="auto"/>
+          <w:sz w:val="24"/>
+        </w:rPr>
+        <w:t>:</w:t>
+      </w:r>
+    </w:p>
+    <w:p>
+      <w:pPr>
+        <w:pStyle w:val="body"/>
         <w:numPr>
           <w:ilvl w:val="0"/>
-          <w:numId w:val="21"/>
+          <w:numId w:val="25"/>
         </w:numPr>
-        <w:spacing w:before="100" w:beforeAutospacing="1" w:after="100" w:afterAutospacing="1"/>
-      </w:pPr>
-      <w:r>
+        <w:spacing w:before="0" w:beforeAutospacing="0"/>
+        <w:rPr>
+          <w:rFonts w:ascii="Times New Roman" w:hAnsi="Times New Roman" w:cs="Times New Roman"/>
+          <w:sz w:val="24"/>
+        </w:rPr>
+      </w:pPr>
+      <w:r>
+        <w:rPr>
+          <w:rFonts w:ascii="Times New Roman" w:hAnsi="Times New Roman" w:cs="Times New Roman"/>
+          <w:b/>
+          <w:bCs/>
+          <w:sz w:val="24"/>
+        </w:rPr>
+        <w:t> </w:t>
+      </w:r>
+      <w:proofErr w:type="gramStart"/>
+      <w:r>
+        <w:rPr>
+          <w:rFonts w:ascii="Times New Roman" w:hAnsi="Times New Roman" w:cs="Times New Roman"/>
+          <w:b/>
+          <w:bCs/>
+          <w:sz w:val="24"/>
+        </w:rPr>
+        <w:t>P(</w:t>
+      </w:r>
+      <w:proofErr w:type="gramEnd"/>
+      <w:r>
+        <w:rPr>
+          <w:rFonts w:ascii="Times New Roman" w:hAnsi="Times New Roman" w:cs="Times New Roman"/>
+          <w:b/>
+          <w:bCs/>
+          <w:sz w:val="24"/>
+        </w:rPr>
+        <w:t>V=</w:t>
+      </w:r>
+      <w:proofErr w:type="spellStart"/>
+      <w:r>
+        <w:rPr>
+          <w:rFonts w:ascii="Times New Roman" w:hAnsi="Times New Roman" w:cs="Times New Roman"/>
+          <w:b/>
+          <w:bCs/>
+          <w:sz w:val="24"/>
+        </w:rPr>
+        <w:t>Liberal</w:t>
+      </w:r>
+      <w:r>
+        <w:rPr>
+          <w:rFonts w:ascii="Cambria Math" w:hAnsi="Cambria Math" w:cs="Cambria Math"/>
+          <w:b/>
+          <w:bCs/>
+          <w:sz w:val="24"/>
+        </w:rPr>
+        <w:t>∣</w:t>
+      </w:r>
+      <w:r>
+        <w:rPr>
+          <w:rFonts w:ascii="Times New Roman" w:hAnsi="Times New Roman" w:cs="Times New Roman"/>
+          <w:b/>
+          <w:bCs/>
+          <w:sz w:val="24"/>
+        </w:rPr>
+        <w:t>P</w:t>
+      </w:r>
+      <w:r>
+        <w:rPr>
+          <w:rFonts w:ascii="Times New Roman" w:hAnsi="Times New Roman" w:cs="Times New Roman"/>
+          <w:b/>
+          <w:bCs/>
+          <w:sz w:val="24"/>
+        </w:rPr>
+        <w:t>A</w:t>
+      </w:r>
+      <w:proofErr w:type="spellEnd"/>
+      <w:r>
+        <w:rPr>
+          <w:rFonts w:ascii="Times New Roman" w:hAnsi="Times New Roman" w:cs="Times New Roman"/>
+          <w:b/>
+          <w:bCs/>
+          <w:sz w:val="24"/>
+        </w:rPr>
+        <w:t>=</w:t>
+      </w:r>
+      <w:r>
+        <w:rPr>
+          <w:rFonts w:ascii="Times New Roman" w:hAnsi="Times New Roman" w:cs="Times New Roman"/>
+          <w:b/>
+          <w:bCs/>
+          <w:sz w:val="24"/>
+        </w:rPr>
+        <w:t xml:space="preserve">Conservative, </w:t>
+      </w:r>
+      <w:r>
+        <w:rPr>
+          <w:rFonts w:ascii="Times New Roman" w:hAnsi="Times New Roman" w:cs="Times New Roman"/>
+          <w:b/>
+          <w:bCs/>
+          <w:sz w:val="24"/>
+        </w:rPr>
+        <w:t>E=</w:t>
+      </w:r>
+      <w:r>
+        <w:rPr>
+          <w:rFonts w:ascii="Times New Roman" w:hAnsi="Times New Roman" w:cs="Times New Roman"/>
+          <w:b/>
+          <w:bCs/>
+          <w:sz w:val="24"/>
+        </w:rPr>
+        <w:t>Negative</w:t>
+      </w:r>
+      <w:r>
+        <w:rPr>
+          <w:rFonts w:ascii="Times New Roman" w:hAnsi="Times New Roman" w:cs="Times New Roman"/>
+          <w:b/>
+          <w:bCs/>
+          <w:sz w:val="24"/>
+        </w:rPr>
+        <w:t>)</w:t>
+      </w:r>
+      <w:r>
+        <w:rPr>
+          <w:rFonts w:ascii="Times New Roman" w:hAnsi="Times New Roman" w:cs="Times New Roman"/>
+          <w:sz w:val="24"/>
+        </w:rPr>
+        <w:t>:</w:t>
+      </w:r>
+    </w:p>
+    <w:p>
+      <w:pPr>
+        <w:pStyle w:val="body"/>
+        <w:numPr>
+          <w:ilvl w:val="1"/>
+          <w:numId w:val="25"/>
+        </w:numPr>
+        <w:spacing w:before="0" w:beforeAutospacing="0"/>
+        <w:rPr>
+          <w:rFonts w:ascii="Times New Roman" w:hAnsi="Times New Roman" w:cs="Times New Roman"/>
+          <w:sz w:val="24"/>
+        </w:rPr>
+      </w:pPr>
+      <w:r>
+        <w:rPr>
+          <w:rFonts w:ascii="Times New Roman" w:hAnsi="Times New Roman" w:cs="Times New Roman"/>
+          <w:sz w:val="24"/>
+        </w:rPr>
         <w:t>From the CPD of Vote</w:t>
       </w:r>
       <w:r>
-        <w:t xml:space="preserve"> = </w:t>
-      </w:r>
-      <w:r>
-        <w:rPr>
-          <w:rStyle w:val="mord"/>
-          <w:rFonts w:eastAsiaTheme="majorEastAsia"/>
-          <w:b/>
-          <w:bCs/>
-        </w:rPr>
-        <w:t>0.4</w:t>
-      </w:r>
-      <w:r>
-        <w:rPr>
-          <w:rStyle w:val="mord"/>
-          <w:rFonts w:eastAsiaTheme="majorEastAsia"/>
-          <w:b/>
-          <w:bCs/>
+        <w:rPr>
+          <w:rFonts w:ascii="Times New Roman" w:hAnsi="Times New Roman" w:cs="Times New Roman"/>
+          <w:sz w:val="24"/>
         </w:rPr>
         <w:t xml:space="preserve"> </w:t>
       </w:r>
-    </w:p>
-    <w:p>
-      <w:pPr>
-        <w:pStyle w:val="NormalWeb"/>
-      </w:pPr>
-      <w:r>
-        <w:rPr>
-          <w:rFonts w:hAnsi="Symbol"/>
-        </w:rPr>
-        <w:t></w:t>
-      </w:r>
-      <w:r>
-        <w:t xml:space="preserve">  </w:t>
-      </w:r>
-      <w:r>
-        <w:rPr>
-          <w:rStyle w:val="Strong"/>
-          <w:rFonts w:eastAsiaTheme="majorEastAsia"/>
-        </w:rPr>
-        <w:t>Compute</w:t>
-      </w:r>
-      <w:r>
-        <w:rPr>
-          <w:rStyle w:val="apple-converted-space"/>
-          <w:rFonts w:eastAsiaTheme="majorEastAsia"/>
-          <w:b/>
-          <w:bCs/>
-        </w:rPr>
-        <w:t> </w:t>
-      </w:r>
-      <w:r>
-        <w:rPr>
-          <w:rStyle w:val="katex-mathml"/>
-          <w:rFonts w:eastAsiaTheme="majorEastAsia"/>
-          <w:b/>
-          <w:bCs/>
-        </w:rPr>
-        <w:t>P(P</w:t>
-      </w:r>
-      <w:r>
-        <w:rPr>
-          <w:rStyle w:val="katex-mathml"/>
-          <w:rFonts w:eastAsiaTheme="majorEastAsia"/>
-          <w:b/>
-          <w:bCs/>
-        </w:rPr>
-        <w:t>ol</w:t>
-      </w:r>
-      <w:r>
-        <w:rPr>
-          <w:rStyle w:val="katex-mathml"/>
-          <w:rFonts w:eastAsiaTheme="majorEastAsia"/>
-          <w:b/>
-          <w:bCs/>
-        </w:rPr>
-        <w:t>=Conservative</w:t>
-      </w:r>
-      <w:r>
-        <w:rPr>
-          <w:rStyle w:val="katex-mathml"/>
-          <w:rFonts w:ascii="Cambria Math" w:eastAsiaTheme="majorEastAsia" w:hAnsi="Cambria Math" w:cs="Cambria Math"/>
-          <w:b/>
-          <w:bCs/>
-        </w:rPr>
-        <w:t>∣</w:t>
-      </w:r>
-      <w:r>
-        <w:rPr>
-          <w:rStyle w:val="katex-mathml"/>
-          <w:rFonts w:eastAsiaTheme="majorEastAsia"/>
-          <w:b/>
-          <w:bCs/>
-        </w:rPr>
-        <w:t>E=Negative)</w:t>
-      </w:r>
-      <w:r>
-        <w:t>:</w:t>
-      </w:r>
-    </w:p>
-    <w:p>
-      <w:pPr>
+      <w:r>
+        <w:rPr>
+          <w:rFonts w:ascii="Times New Roman" w:hAnsi="Times New Roman" w:cs="Times New Roman"/>
+          <w:sz w:val="24"/>
+        </w:rPr>
+        <w:t>=</w:t>
+      </w:r>
+      <w:r>
+        <w:rPr>
+          <w:rFonts w:ascii="Times New Roman" w:hAnsi="Times New Roman" w:cs="Times New Roman"/>
+          <w:sz w:val="24"/>
+        </w:rPr>
+        <w:t xml:space="preserve"> </w:t>
+      </w:r>
+      <w:r>
+        <w:rPr>
+          <w:rFonts w:ascii="Times New Roman" w:hAnsi="Times New Roman" w:cs="Times New Roman"/>
+          <w:b/>
+          <w:bCs/>
+          <w:sz w:val="24"/>
+        </w:rPr>
+        <w:t>0.</w:t>
+      </w:r>
+      <w:r>
+        <w:rPr>
+          <w:rFonts w:ascii="Times New Roman" w:hAnsi="Times New Roman" w:cs="Times New Roman"/>
+          <w:b/>
+          <w:bCs/>
+          <w:sz w:val="24"/>
+        </w:rPr>
+        <w:t>7</w:t>
+      </w:r>
+    </w:p>
+    <w:p>
+      <w:pPr>
+        <w:pStyle w:val="body"/>
         <w:numPr>
           <w:ilvl w:val="0"/>
-          <w:numId w:val="22"/>
+          <w:numId w:val="25"/>
         </w:numPr>
-        <w:spacing w:before="100" w:beforeAutospacing="1" w:after="100" w:afterAutospacing="1"/>
-      </w:pPr>
-      <w:r>
+        <w:spacing w:before="0" w:beforeAutospacing="0"/>
+        <w:rPr>
+          <w:rFonts w:ascii="Times New Roman" w:hAnsi="Times New Roman" w:cs="Times New Roman"/>
+          <w:sz w:val="24"/>
+        </w:rPr>
+      </w:pPr>
+      <w:r>
+        <w:rPr>
+          <w:rFonts w:ascii="Times New Roman" w:hAnsi="Times New Roman" w:cs="Times New Roman"/>
+          <w:b/>
+          <w:bCs/>
+          <w:sz w:val="24"/>
+        </w:rPr>
+        <w:t>P(P</w:t>
+      </w:r>
+      <w:r>
+        <w:rPr>
+          <w:rFonts w:ascii="Times New Roman" w:hAnsi="Times New Roman" w:cs="Times New Roman"/>
+          <w:b/>
+          <w:bCs/>
+          <w:sz w:val="24"/>
+        </w:rPr>
+        <w:t>A</w:t>
+      </w:r>
+      <w:r>
+        <w:rPr>
+          <w:rFonts w:ascii="Times New Roman" w:hAnsi="Times New Roman" w:cs="Times New Roman"/>
+          <w:b/>
+          <w:bCs/>
+          <w:sz w:val="24"/>
+        </w:rPr>
+        <w:t>=</w:t>
+      </w:r>
+      <w:proofErr w:type="spellStart"/>
+      <w:r>
+        <w:rPr>
+          <w:rFonts w:ascii="Times New Roman" w:hAnsi="Times New Roman" w:cs="Times New Roman"/>
+          <w:b/>
+          <w:bCs/>
+          <w:sz w:val="24"/>
+        </w:rPr>
+        <w:t>Conservative</w:t>
+      </w:r>
+      <w:r>
+        <w:rPr>
+          <w:rFonts w:ascii="Cambria Math" w:hAnsi="Cambria Math" w:cs="Cambria Math"/>
+          <w:b/>
+          <w:bCs/>
+          <w:sz w:val="24"/>
+        </w:rPr>
+        <w:t>∣</w:t>
+      </w:r>
+      <w:r>
+        <w:rPr>
+          <w:rFonts w:ascii="Times New Roman" w:hAnsi="Times New Roman" w:cs="Times New Roman"/>
+          <w:b/>
+          <w:bCs/>
+          <w:sz w:val="24"/>
+        </w:rPr>
+        <w:t>E</w:t>
+      </w:r>
+      <w:proofErr w:type="spellEnd"/>
+      <w:r>
+        <w:rPr>
+          <w:rFonts w:ascii="Times New Roman" w:hAnsi="Times New Roman" w:cs="Times New Roman"/>
+          <w:b/>
+          <w:bCs/>
+          <w:sz w:val="24"/>
+        </w:rPr>
+        <w:t>=</w:t>
+      </w:r>
+      <w:r>
+        <w:rPr>
+          <w:rFonts w:ascii="Times New Roman" w:hAnsi="Times New Roman" w:cs="Times New Roman"/>
+          <w:b/>
+          <w:bCs/>
+          <w:sz w:val="24"/>
+        </w:rPr>
+        <w:t>Negative</w:t>
+      </w:r>
+      <w:r>
+        <w:rPr>
+          <w:rFonts w:ascii="Times New Roman" w:hAnsi="Times New Roman" w:cs="Times New Roman"/>
+          <w:b/>
+          <w:bCs/>
+          <w:sz w:val="24"/>
+        </w:rPr>
+        <w:t>)</w:t>
+      </w:r>
+      <w:r>
+        <w:rPr>
+          <w:rFonts w:ascii="Times New Roman" w:hAnsi="Times New Roman" w:cs="Times New Roman"/>
+          <w:sz w:val="24"/>
+        </w:rPr>
+        <w:t>:</w:t>
+      </w:r>
+    </w:p>
+    <w:p>
+      <w:pPr>
+        <w:pStyle w:val="body"/>
+        <w:numPr>
+          <w:ilvl w:val="1"/>
+          <w:numId w:val="25"/>
+        </w:numPr>
+        <w:spacing w:before="0" w:beforeAutospacing="0"/>
+        <w:rPr>
+          <w:rFonts w:ascii="Times New Roman" w:hAnsi="Times New Roman" w:cs="Times New Roman"/>
+          <w:sz w:val="24"/>
+        </w:rPr>
+      </w:pPr>
+      <w:r>
+        <w:rPr>
+          <w:rFonts w:ascii="Times New Roman" w:hAnsi="Times New Roman" w:cs="Times New Roman"/>
+          <w:sz w:val="24"/>
+        </w:rPr>
         <w:t>From the CPD of Political Affiliation given Economic Outlook</w:t>
       </w:r>
       <w:r>
-        <w:t xml:space="preserve"> =</w:t>
-      </w:r>
-      <w:r>
-        <w:rPr>
-          <w:rStyle w:val="mord"/>
-          <w:rFonts w:eastAsiaTheme="majorEastAsia"/>
+        <w:rPr>
+          <w:rFonts w:ascii="Times New Roman" w:hAnsi="Times New Roman" w:cs="Times New Roman"/>
+          <w:sz w:val="24"/>
         </w:rPr>
         <w:t xml:space="preserve"> </w:t>
       </w:r>
       <w:r>
         <w:rPr>
-          <w:rStyle w:val="mord"/>
-          <w:rFonts w:eastAsiaTheme="majorEastAsia"/>
-          <w:b/>
-          <w:bCs/>
-        </w:rPr>
-        <w:t>0.6</w:t>
-      </w:r>
-    </w:p>
-    <w:p>
-      <w:pPr>
-        <w:pStyle w:val="NormalWeb"/>
-      </w:pPr>
-      <w:r>
-        <w:rPr>
-          <w:rFonts w:hAnsi="Symbol"/>
-        </w:rPr>
-        <w:t></w:t>
-      </w:r>
-      <w:r>
-        <w:t xml:space="preserve">  </w:t>
-      </w:r>
-      <w:r>
-        <w:rPr>
-          <w:rStyle w:val="Strong"/>
-          <w:rFonts w:eastAsiaTheme="majorEastAsia"/>
-        </w:rPr>
-        <w:t>Compute</w:t>
-      </w:r>
-      <w:r>
-        <w:rPr>
-          <w:rStyle w:val="apple-converted-space"/>
-          <w:rFonts w:eastAsiaTheme="majorEastAsia"/>
-          <w:b/>
-          <w:bCs/>
-        </w:rPr>
-        <w:t> </w:t>
-      </w:r>
-      <w:r>
-        <w:rPr>
-          <w:rStyle w:val="katex-mathml"/>
-          <w:rFonts w:eastAsiaTheme="majorEastAsia"/>
-          <w:b/>
-          <w:bCs/>
-        </w:rPr>
-        <w:t>P(V=Liberal</w:t>
-      </w:r>
-      <w:r>
-        <w:rPr>
-          <w:rStyle w:val="katex-mathml"/>
-          <w:rFonts w:ascii="Cambria Math" w:eastAsiaTheme="majorEastAsia" w:hAnsi="Cambria Math" w:cs="Cambria Math"/>
-          <w:b/>
-          <w:bCs/>
-        </w:rPr>
-        <w:t>∣</w:t>
-      </w:r>
-      <w:r>
-        <w:rPr>
-          <w:rStyle w:val="katex-mathml"/>
-          <w:rFonts w:eastAsiaTheme="majorEastAsia"/>
-          <w:b/>
-          <w:bCs/>
-        </w:rPr>
-        <w:t>E=Negative)</w:t>
-      </w:r>
-      <w:r>
-        <w:t>:</w:t>
-      </w:r>
-    </w:p>
-    <w:p>
-      <w:pPr>
-        <w:spacing w:beforeAutospacing="1" w:afterAutospacing="1"/>
-        <w:ind w:left="720"/>
-      </w:pPr>
-      <w:r>
-        <w:rPr>
-          <w:rStyle w:val="katex-mathml"/>
-          <w:rFonts w:eastAsiaTheme="majorEastAsia"/>
-        </w:rPr>
-        <w:t>P(V=Liberal</w:t>
-      </w:r>
-      <w:r>
-        <w:rPr>
-          <w:rStyle w:val="katex-mathml"/>
-          <w:rFonts w:ascii="Cambria Math" w:eastAsiaTheme="majorEastAsia" w:hAnsi="Cambria Math" w:cs="Cambria Math"/>
-        </w:rPr>
-        <w:t>∣</w:t>
-      </w:r>
-      <w:r>
-        <w:rPr>
-          <w:rStyle w:val="katex-mathml"/>
-          <w:rFonts w:eastAsiaTheme="majorEastAsia"/>
-        </w:rPr>
-        <w:t>E=Negative)=(0.6</w:t>
-      </w:r>
-      <w:r>
-        <w:rPr>
-          <w:rStyle w:val="katex-mathml"/>
-          <w:rFonts w:ascii="Cambria Math" w:eastAsiaTheme="majorEastAsia" w:hAnsi="Cambria Math" w:cs="Cambria Math"/>
-        </w:rPr>
-        <w:t>⋅</w:t>
-      </w:r>
-      <w:r>
-        <w:rPr>
-          <w:rStyle w:val="katex-mathml"/>
-          <w:rFonts w:eastAsiaTheme="majorEastAsia"/>
-        </w:rPr>
-        <w:t>0.6)+(0.2</w:t>
-      </w:r>
-      <w:r>
-        <w:rPr>
-          <w:rStyle w:val="katex-mathml"/>
-          <w:rFonts w:ascii="Cambria Math" w:eastAsiaTheme="majorEastAsia" w:hAnsi="Cambria Math" w:cs="Cambria Math"/>
-        </w:rPr>
-        <w:t>⋅</w:t>
-      </w:r>
-      <w:r>
-        <w:rPr>
-          <w:rStyle w:val="katex-mathml"/>
-          <w:rFonts w:eastAsiaTheme="majorEastAsia"/>
-        </w:rPr>
-        <w:t>0.2)+(0.2</w:t>
-      </w:r>
-      <w:r>
-        <w:rPr>
-          <w:rStyle w:val="katex-mathml"/>
-          <w:rFonts w:ascii="Cambria Math" w:eastAsiaTheme="majorEastAsia" w:hAnsi="Cambria Math" w:cs="Cambria Math"/>
-        </w:rPr>
-        <w:t>⋅</w:t>
-      </w:r>
-      <w:r>
-        <w:rPr>
-          <w:rStyle w:val="katex-mathml"/>
-          <w:rFonts w:eastAsiaTheme="majorEastAsia"/>
-        </w:rPr>
-        <w:t>0.2)</w:t>
-      </w:r>
-      <w:r>
-        <w:rPr>
-          <w:rStyle w:val="mord"/>
-          <w:rFonts w:eastAsiaTheme="majorEastAsia"/>
+          <w:rFonts w:ascii="Times New Roman" w:hAnsi="Times New Roman" w:cs="Times New Roman"/>
+          <w:sz w:val="24"/>
+        </w:rPr>
+        <w:t>=</w:t>
+      </w:r>
+      <w:r>
+        <w:rPr>
+          <w:rFonts w:ascii="Times New Roman" w:hAnsi="Times New Roman" w:cs="Times New Roman"/>
+          <w:sz w:val="24"/>
         </w:rPr>
         <w:t xml:space="preserve"> </w:t>
       </w:r>
       <w:r>
         <w:rPr>
-          <w:rStyle w:val="mrel"/>
-        </w:rPr>
-        <w:t>=</w:t>
-      </w:r>
-      <w:r>
-        <w:rPr>
-          <w:rStyle w:val="mrel"/>
-        </w:rPr>
-        <w:t xml:space="preserve"> </w:t>
-      </w:r>
-      <w:r>
-        <w:rPr>
-          <w:rStyle w:val="mord"/>
-          <w:rFonts w:eastAsiaTheme="majorEastAsia"/>
-          <w:b/>
-          <w:bCs/>
-        </w:rPr>
-        <w:t>0.44</w:t>
-      </w:r>
-    </w:p>
-    <w:p>
-      <w:pPr>
-        <w:pStyle w:val="NormalWeb"/>
-      </w:pPr>
-      <w:r>
-        <w:rPr>
-          <w:rFonts w:hAnsi="Symbol"/>
-        </w:rPr>
-        <w:t></w:t>
-      </w:r>
-      <w:r>
-        <w:t xml:space="preserve">  </w:t>
-      </w:r>
-      <w:r>
-        <w:rPr>
-          <w:rStyle w:val="Strong"/>
-          <w:rFonts w:eastAsiaTheme="majorEastAsia"/>
-        </w:rPr>
-        <w:t>Compute</w:t>
-      </w:r>
-      <w:r>
-        <w:rPr>
-          <w:rStyle w:val="apple-converted-space"/>
-          <w:rFonts w:eastAsiaTheme="majorEastAsia"/>
-          <w:b/>
-          <w:bCs/>
-        </w:rPr>
-        <w:t> </w:t>
-      </w:r>
-      <w:r>
-        <w:rPr>
-          <w:rStyle w:val="katex-mathml"/>
-          <w:rFonts w:eastAsiaTheme="majorEastAsia"/>
-          <w:b/>
-          <w:bCs/>
-        </w:rPr>
-        <w:t>P(P=Conservative</w:t>
-      </w:r>
-      <w:r>
-        <w:rPr>
-          <w:rStyle w:val="katex-mathml"/>
-          <w:rFonts w:ascii="Cambria Math" w:eastAsiaTheme="majorEastAsia" w:hAnsi="Cambria Math" w:cs="Cambria Math"/>
-          <w:b/>
-          <w:bCs/>
-        </w:rPr>
-        <w:t>∣</w:t>
-      </w:r>
-      <w:r>
-        <w:rPr>
-          <w:rStyle w:val="katex-mathml"/>
-          <w:rFonts w:eastAsiaTheme="majorEastAsia"/>
-          <w:b/>
-          <w:bCs/>
-        </w:rPr>
-        <w:t>V=Liberal,E=Negative)</w:t>
-      </w:r>
-      <w:r>
-        <w:rPr>
-          <w:rStyle w:val="mord"/>
-          <w:rFonts w:eastAsiaTheme="majorEastAsia"/>
-          <w:b/>
-          <w:bCs/>
-        </w:rPr>
-        <w:t>P</w:t>
-      </w:r>
-      <w:r>
-        <w:rPr>
-          <w:rStyle w:val="mopen"/>
-          <w:b/>
-          <w:bCs/>
-        </w:rPr>
-        <w:t>(</w:t>
-      </w:r>
-      <w:r>
-        <w:rPr>
-          <w:rStyle w:val="mord"/>
-          <w:rFonts w:eastAsiaTheme="majorEastAsia"/>
-          <w:b/>
-          <w:bCs/>
-        </w:rPr>
-        <w:t>P</w:t>
-      </w:r>
-      <w:r>
-        <w:rPr>
-          <w:rStyle w:val="mrel"/>
-          <w:b/>
-          <w:bCs/>
-        </w:rPr>
-        <w:t>=</w:t>
-      </w:r>
-      <w:r>
-        <w:rPr>
-          <w:rStyle w:val="mord"/>
-          <w:rFonts w:eastAsiaTheme="majorEastAsia"/>
-          <w:b/>
-          <w:bCs/>
-        </w:rPr>
-        <w:t>Conservative</w:t>
-      </w:r>
-      <w:r>
-        <w:rPr>
-          <w:rStyle w:val="mrel"/>
-          <w:rFonts w:ascii="Cambria Math" w:hAnsi="Cambria Math" w:cs="Cambria Math"/>
-          <w:b/>
-          <w:bCs/>
-        </w:rPr>
-        <w:t>∣</w:t>
-      </w:r>
-      <w:r>
-        <w:rPr>
-          <w:rStyle w:val="mord"/>
-          <w:rFonts w:eastAsiaTheme="majorEastAsia"/>
-          <w:b/>
-          <w:bCs/>
-        </w:rPr>
-        <w:t>V</w:t>
-      </w:r>
-      <w:r>
-        <w:rPr>
-          <w:rStyle w:val="mrel"/>
-          <w:b/>
-          <w:bCs/>
-        </w:rPr>
-        <w:t>=</w:t>
-      </w:r>
-      <w:r>
-        <w:rPr>
-          <w:rStyle w:val="mord"/>
-          <w:rFonts w:eastAsiaTheme="majorEastAsia"/>
-          <w:b/>
-          <w:bCs/>
-        </w:rPr>
-        <w:t>Liberal</w:t>
-      </w:r>
-      <w:r>
-        <w:rPr>
-          <w:rStyle w:val="mpunct"/>
-          <w:b/>
-          <w:bCs/>
-        </w:rPr>
-        <w:t>,</w:t>
-      </w:r>
-      <w:r>
-        <w:rPr>
-          <w:rStyle w:val="mord"/>
-          <w:rFonts w:eastAsiaTheme="majorEastAsia"/>
-          <w:b/>
-          <w:bCs/>
-        </w:rPr>
-        <w:t>E</w:t>
-      </w:r>
-      <w:r>
-        <w:rPr>
-          <w:rStyle w:val="mrel"/>
-          <w:b/>
-          <w:bCs/>
-        </w:rPr>
-        <w:t>=</w:t>
-      </w:r>
-      <w:r>
-        <w:rPr>
-          <w:rStyle w:val="mord"/>
-          <w:rFonts w:eastAsiaTheme="majorEastAsia"/>
-          <w:b/>
-          <w:bCs/>
-        </w:rPr>
-        <w:t>Negative</w:t>
-      </w:r>
-      <w:r>
-        <w:rPr>
-          <w:rStyle w:val="mclose"/>
-          <w:b/>
-          <w:bCs/>
-        </w:rPr>
-        <w:t>)</w:t>
-      </w:r>
-      <w:r>
-        <w:t>:</w:t>
-      </w:r>
-    </w:p>
-    <w:p>
-      <w:pPr>
+          <w:rFonts w:ascii="Times New Roman" w:hAnsi="Times New Roman" w:cs="Times New Roman"/>
+          <w:b/>
+          <w:bCs/>
+          <w:sz w:val="24"/>
+        </w:rPr>
+        <w:t>0.</w:t>
+      </w:r>
+      <w:r>
+        <w:rPr>
+          <w:rFonts w:ascii="Times New Roman" w:hAnsi="Times New Roman" w:cs="Times New Roman"/>
+          <w:b/>
+          <w:bCs/>
+          <w:sz w:val="24"/>
+        </w:rPr>
+        <w:t>6</w:t>
+      </w:r>
+    </w:p>
+    <w:p>
+      <w:pPr>
+        <w:pStyle w:val="body"/>
         <w:numPr>
           <w:ilvl w:val="0"/>
-          <w:numId w:val="24"/>
+          <w:numId w:val="25"/>
         </w:numPr>
-        <w:spacing w:before="100" w:beforeAutospacing="1" w:after="100" w:afterAutospacing="1"/>
-      </w:pPr>
-      <w:r>
-        <w:t>Substitute the values into Bayes' theorem:</w:t>
-      </w:r>
-      <w:r>
-        <w:rPr>
-          <w:rStyle w:val="katex-mathml"/>
-          <w:rFonts w:eastAsiaTheme="majorEastAsia"/>
-        </w:rPr>
-        <w:t>P(P=Conservative</w:t>
-      </w:r>
-      <w:r>
-        <w:rPr>
-          <w:rStyle w:val="katex-mathml"/>
-          <w:rFonts w:ascii="Cambria Math" w:eastAsiaTheme="majorEastAsia" w:hAnsi="Cambria Math" w:cs="Cambria Math"/>
-        </w:rPr>
-        <w:t>∣</w:t>
-      </w:r>
-      <w:r>
-        <w:rPr>
-          <w:rStyle w:val="katex-mathml"/>
-          <w:rFonts w:eastAsiaTheme="majorEastAsia"/>
-        </w:rPr>
-        <w:t>V=Liberal,E=Negative)</w:t>
-      </w:r>
-      <w:r>
-        <w:rPr>
-          <w:rStyle w:val="katex-mathml"/>
-          <w:rFonts w:eastAsiaTheme="majorEastAsia"/>
+        <w:spacing w:before="0" w:beforeAutospacing="0"/>
+        <w:rPr>
+          <w:rFonts w:ascii="Times New Roman" w:hAnsi="Times New Roman" w:cs="Times New Roman"/>
+          <w:sz w:val="24"/>
+        </w:rPr>
+      </w:pPr>
+      <w:r>
+        <w:rPr>
+          <w:rFonts w:ascii="Times New Roman" w:hAnsi="Times New Roman" w:cs="Times New Roman"/>
+          <w:b/>
+          <w:bCs/>
+          <w:sz w:val="24"/>
+        </w:rPr>
+        <w:t>Compute </w:t>
+      </w:r>
+      <w:proofErr w:type="gramStart"/>
+      <w:r>
+        <w:rPr>
+          <w:rFonts w:ascii="Times New Roman" w:hAnsi="Times New Roman" w:cs="Times New Roman"/>
+          <w:b/>
+          <w:bCs/>
+          <w:sz w:val="24"/>
+        </w:rPr>
+        <w:t>P(</w:t>
+      </w:r>
+      <w:proofErr w:type="gramEnd"/>
+      <w:r>
+        <w:rPr>
+          <w:rFonts w:ascii="Times New Roman" w:hAnsi="Times New Roman" w:cs="Times New Roman"/>
+          <w:b/>
+          <w:bCs/>
+          <w:sz w:val="24"/>
+        </w:rPr>
+        <w:t>V</w:t>
+      </w:r>
+      <w:r>
+        <w:rPr>
+          <w:rFonts w:ascii="Times New Roman" w:hAnsi="Times New Roman" w:cs="Times New Roman"/>
+          <w:b/>
+          <w:bCs/>
+          <w:sz w:val="24"/>
+        </w:rPr>
+        <w:t>, PA, E</w:t>
+      </w:r>
+      <w:r>
+        <w:rPr>
+          <w:rFonts w:ascii="Times New Roman" w:hAnsi="Times New Roman" w:cs="Times New Roman"/>
+          <w:b/>
+          <w:bCs/>
+          <w:sz w:val="24"/>
+        </w:rPr>
+        <w:t>)</w:t>
+      </w:r>
+      <w:r>
+        <w:rPr>
+          <w:rFonts w:ascii="Times New Roman" w:hAnsi="Times New Roman" w:cs="Times New Roman"/>
+          <w:b/>
+          <w:bCs/>
+          <w:sz w:val="24"/>
+        </w:rPr>
+        <w:t>:</w:t>
+      </w:r>
+    </w:p>
+    <w:p>
+      <w:pPr>
+        <w:pStyle w:val="body"/>
+        <w:spacing w:before="0" w:beforeAutospacing="0"/>
+        <w:ind w:left="720"/>
+        <w:rPr>
+          <w:rFonts w:ascii="Times New Roman" w:hAnsi="Times New Roman" w:cs="Times New Roman"/>
+          <w:b/>
+          <w:bCs/>
+          <w:sz w:val="24"/>
+        </w:rPr>
+      </w:pPr>
+      <w:proofErr w:type="gramStart"/>
+      <w:r>
+        <w:rPr>
+          <w:rFonts w:ascii="Times New Roman" w:hAnsi="Times New Roman" w:cs="Times New Roman"/>
+          <w:sz w:val="24"/>
+        </w:rPr>
+        <w:t>P(</w:t>
+      </w:r>
+      <w:proofErr w:type="gramEnd"/>
+      <w:r>
+        <w:rPr>
+          <w:rFonts w:ascii="Times New Roman" w:hAnsi="Times New Roman" w:cs="Times New Roman"/>
+          <w:sz w:val="24"/>
+        </w:rPr>
+        <w:t>V| E + PA) x P(E|PA) x P(E) = .</w:t>
+      </w:r>
+      <w:r>
+        <w:rPr>
+          <w:rFonts w:ascii="Times New Roman" w:hAnsi="Times New Roman" w:cs="Times New Roman"/>
+          <w:sz w:val="24"/>
+        </w:rPr>
+        <w:t>7</w:t>
+      </w:r>
+      <w:r>
+        <w:rPr>
+          <w:rFonts w:ascii="Times New Roman" w:hAnsi="Times New Roman" w:cs="Times New Roman"/>
+          <w:sz w:val="24"/>
+        </w:rPr>
+        <w:t xml:space="preserve"> x .</w:t>
+      </w:r>
+      <w:r>
+        <w:rPr>
+          <w:rFonts w:ascii="Times New Roman" w:hAnsi="Times New Roman" w:cs="Times New Roman"/>
+          <w:sz w:val="24"/>
+        </w:rPr>
+        <w:t>6</w:t>
+      </w:r>
+      <w:r>
+        <w:rPr>
+          <w:rFonts w:ascii="Times New Roman" w:hAnsi="Times New Roman" w:cs="Times New Roman"/>
+          <w:sz w:val="24"/>
+        </w:rPr>
+        <w:t xml:space="preserve"> x .</w:t>
+      </w:r>
+      <w:r>
+        <w:rPr>
+          <w:rFonts w:ascii="Times New Roman" w:hAnsi="Times New Roman" w:cs="Times New Roman"/>
+          <w:sz w:val="24"/>
+        </w:rPr>
+        <w:t>6</w:t>
+      </w:r>
+      <w:r>
+        <w:rPr>
+          <w:rFonts w:ascii="Times New Roman" w:hAnsi="Times New Roman" w:cs="Times New Roman"/>
+          <w:sz w:val="24"/>
         </w:rPr>
         <w:t xml:space="preserve"> </w:t>
       </w:r>
       <w:r>
         <w:rPr>
-          <w:rStyle w:val="katex-mathml"/>
-          <w:rFonts w:eastAsiaTheme="majorEastAsia"/>
+          <w:rFonts w:ascii="Times New Roman" w:hAnsi="Times New Roman" w:cs="Times New Roman"/>
+          <w:sz w:val="24"/>
         </w:rPr>
         <w:t>=</w:t>
       </w:r>
       <w:r>
         <w:rPr>
-          <w:rStyle w:val="katex-mathml"/>
-          <w:rFonts w:eastAsiaTheme="majorEastAsia"/>
+          <w:rFonts w:ascii="Times New Roman" w:hAnsi="Times New Roman" w:cs="Times New Roman"/>
+          <w:sz w:val="24"/>
         </w:rPr>
         <w:t xml:space="preserve"> </w:t>
       </w:r>
       <w:r>
         <w:rPr>
-          <w:rStyle w:val="katex-mathml"/>
-          <w:rFonts w:eastAsiaTheme="majorEastAsia"/>
-        </w:rPr>
-        <w:t>0.4</w:t>
-      </w:r>
-      <w:r>
-        <w:rPr>
-          <w:rStyle w:val="katex-mathml"/>
-          <w:rFonts w:eastAsiaTheme="majorEastAsia"/>
+          <w:rFonts w:ascii="Times New Roman" w:hAnsi="Times New Roman" w:cs="Times New Roman"/>
+          <w:b/>
+          <w:bCs/>
+          <w:sz w:val="24"/>
+        </w:rPr>
+        <w:t>0.</w:t>
+      </w:r>
+      <w:r>
+        <w:rPr>
+          <w:rFonts w:ascii="Times New Roman" w:hAnsi="Times New Roman" w:cs="Times New Roman"/>
+          <w:b/>
+          <w:bCs/>
+          <w:sz w:val="24"/>
+        </w:rPr>
+        <w:t>252</w:t>
+      </w:r>
+    </w:p>
+    <w:p>
+      <w:pPr>
+        <w:pStyle w:val="body"/>
+        <w:spacing w:before="0" w:beforeAutospacing="0"/>
+        <w:ind w:left="720"/>
+        <w:rPr>
+          <w:rFonts w:ascii="Times New Roman" w:hAnsi="Times New Roman" w:cs="Times New Roman"/>
+          <w:sz w:val="24"/>
+        </w:rPr>
+      </w:pPr>
+      <w:r>
+        <w:rPr>
+          <w:rFonts w:ascii="Times New Roman" w:hAnsi="Times New Roman" w:cs="Times New Roman"/>
+          <w:b/>
+          <w:bCs/>
+          <w:sz w:val="24"/>
+        </w:rPr>
+        <w:lastRenderedPageBreak/>
+        <w:t>Compute </w:t>
+      </w:r>
+      <w:proofErr w:type="gramStart"/>
+      <w:r>
+        <w:rPr>
+          <w:rFonts w:ascii="Times New Roman" w:hAnsi="Times New Roman" w:cs="Times New Roman"/>
+          <w:b/>
+          <w:bCs/>
+          <w:sz w:val="24"/>
+        </w:rPr>
+        <w:t>P(</w:t>
+      </w:r>
+      <w:proofErr w:type="gramEnd"/>
+      <w:r>
+        <w:rPr>
+          <w:rFonts w:ascii="Times New Roman" w:hAnsi="Times New Roman" w:cs="Times New Roman"/>
+          <w:b/>
+          <w:bCs/>
+          <w:sz w:val="24"/>
+        </w:rPr>
+        <w:t>V</w:t>
+      </w:r>
+      <w:r>
+        <w:rPr>
+          <w:rFonts w:ascii="Times New Roman" w:hAnsi="Times New Roman" w:cs="Times New Roman"/>
+          <w:b/>
+          <w:bCs/>
+          <w:sz w:val="24"/>
+        </w:rPr>
+        <w:t>, ~PA, E</w:t>
+      </w:r>
+      <w:r>
+        <w:rPr>
+          <w:rFonts w:ascii="Times New Roman" w:hAnsi="Times New Roman" w:cs="Times New Roman"/>
+          <w:b/>
+          <w:bCs/>
+          <w:sz w:val="24"/>
+        </w:rPr>
+        <w:t>)</w:t>
+      </w:r>
+      <w:r>
+        <w:rPr>
+          <w:rFonts w:ascii="Times New Roman" w:hAnsi="Times New Roman" w:cs="Times New Roman"/>
+          <w:b/>
+          <w:bCs/>
+          <w:sz w:val="24"/>
+        </w:rPr>
+        <w:t>:</w:t>
+      </w:r>
+    </w:p>
+    <w:p>
+      <w:pPr>
+        <w:pStyle w:val="body"/>
+        <w:spacing w:before="0" w:beforeAutospacing="0"/>
+        <w:ind w:left="720"/>
+        <w:rPr>
+          <w:rFonts w:ascii="Times New Roman" w:hAnsi="Times New Roman" w:cs="Times New Roman"/>
+          <w:b/>
+          <w:bCs/>
+          <w:sz w:val="24"/>
+        </w:rPr>
+      </w:pPr>
+      <w:proofErr w:type="gramStart"/>
+      <w:r>
+        <w:rPr>
+          <w:rFonts w:ascii="Times New Roman" w:hAnsi="Times New Roman" w:cs="Times New Roman"/>
+          <w:sz w:val="24"/>
+        </w:rPr>
+        <w:t>P(</w:t>
+      </w:r>
+      <w:proofErr w:type="gramEnd"/>
+      <w:r>
+        <w:rPr>
+          <w:rFonts w:ascii="Times New Roman" w:hAnsi="Times New Roman" w:cs="Times New Roman"/>
+          <w:sz w:val="24"/>
+        </w:rPr>
+        <w:t>V| E + ~PA) x P(E|~PA) x P(E) = .</w:t>
+      </w:r>
+      <w:r>
+        <w:rPr>
+          <w:rFonts w:ascii="Times New Roman" w:hAnsi="Times New Roman" w:cs="Times New Roman"/>
+          <w:sz w:val="24"/>
+        </w:rPr>
+        <w:t>7</w:t>
+      </w:r>
+      <w:r>
+        <w:rPr>
+          <w:rFonts w:ascii="Times New Roman" w:hAnsi="Times New Roman" w:cs="Times New Roman"/>
+          <w:sz w:val="24"/>
+        </w:rPr>
+        <w:t xml:space="preserve"> x .3 x .</w:t>
+      </w:r>
+      <w:r>
+        <w:rPr>
+          <w:rFonts w:ascii="Times New Roman" w:hAnsi="Times New Roman" w:cs="Times New Roman"/>
+          <w:sz w:val="24"/>
+        </w:rPr>
+        <w:t>6</w:t>
+      </w:r>
+      <w:r>
+        <w:rPr>
+          <w:rFonts w:ascii="Times New Roman" w:hAnsi="Times New Roman" w:cs="Times New Roman"/>
+          <w:sz w:val="24"/>
         </w:rPr>
         <w:t xml:space="preserve"> </w:t>
       </w:r>
       <w:r>
         <w:rPr>
-          <w:rStyle w:val="katex-mathml"/>
-          <w:rFonts w:ascii="Cambria Math" w:eastAsiaTheme="majorEastAsia" w:hAnsi="Cambria Math" w:cs="Cambria Math"/>
-        </w:rPr>
-        <w:t>⋅</w:t>
-      </w:r>
-      <w:r>
-        <w:rPr>
-          <w:rStyle w:val="katex-mathml"/>
-          <w:rFonts w:ascii="Cambria Math" w:eastAsiaTheme="majorEastAsia" w:hAnsi="Cambria Math" w:cs="Cambria Math"/>
+          <w:rFonts w:ascii="Times New Roman" w:hAnsi="Times New Roman" w:cs="Times New Roman"/>
+          <w:sz w:val="24"/>
+        </w:rPr>
+        <w:t>=</w:t>
+      </w:r>
+      <w:r>
+        <w:rPr>
+          <w:rFonts w:ascii="Times New Roman" w:hAnsi="Times New Roman" w:cs="Times New Roman"/>
+          <w:sz w:val="24"/>
         </w:rPr>
         <w:t xml:space="preserve"> </w:t>
       </w:r>
       <w:r>
         <w:rPr>
-          <w:rStyle w:val="katex-mathml"/>
-          <w:rFonts w:eastAsiaTheme="majorEastAsia"/>
-        </w:rPr>
-        <w:t>0.60</w:t>
-      </w:r>
-      <w:r>
-        <w:rPr>
-          <w:rStyle w:val="katex-mathml"/>
-          <w:rFonts w:eastAsiaTheme="majorEastAsia"/>
-        </w:rPr>
-        <w:t xml:space="preserve"> / </w:t>
-      </w:r>
-      <w:r>
-        <w:rPr>
-          <w:rStyle w:val="katex-mathml"/>
-          <w:rFonts w:eastAsiaTheme="majorEastAsia"/>
-        </w:rPr>
-        <w:t>.44</w:t>
-      </w:r>
-      <w:r>
-        <w:rPr>
-          <w:rStyle w:val="katex-mathml"/>
-          <w:rFonts w:eastAsiaTheme="majorEastAsia"/>
-        </w:rPr>
-        <w:t xml:space="preserve"> </w:t>
-      </w:r>
-      <w:r>
-        <w:rPr>
-          <w:rStyle w:val="katex-mathml"/>
-          <w:rFonts w:eastAsiaTheme="majorEastAsia"/>
-        </w:rPr>
-        <w:t>=</w:t>
-      </w:r>
-      <w:r>
-        <w:rPr>
-          <w:rStyle w:val="mrel"/>
+          <w:rFonts w:ascii="Times New Roman" w:hAnsi="Times New Roman" w:cs="Times New Roman"/>
+          <w:b/>
+          <w:bCs/>
+          <w:sz w:val="24"/>
+        </w:rPr>
+        <w:t>0.</w:t>
+      </w:r>
+      <w:r>
+        <w:rPr>
+          <w:rFonts w:ascii="Times New Roman" w:hAnsi="Times New Roman" w:cs="Times New Roman"/>
+          <w:b/>
+          <w:bCs/>
+          <w:sz w:val="24"/>
+        </w:rPr>
+        <w:t>126</w:t>
+      </w:r>
+    </w:p>
+    <w:p>
+      <w:pPr>
+        <w:pStyle w:val="body"/>
+        <w:spacing w:before="0" w:beforeAutospacing="0"/>
+        <w:ind w:left="720"/>
+        <w:rPr>
+          <w:rFonts w:ascii="Times New Roman" w:hAnsi="Times New Roman" w:cs="Times New Roman"/>
+          <w:sz w:val="24"/>
+        </w:rPr>
+      </w:pPr>
+      <w:r>
+        <w:rPr>
+          <w:rFonts w:ascii="Times New Roman" w:hAnsi="Times New Roman" w:cs="Times New Roman"/>
+          <w:sz w:val="24"/>
+        </w:rPr>
+        <w:t>.</w:t>
+      </w:r>
+      <w:r>
+        <w:rPr>
+          <w:rFonts w:ascii="Times New Roman" w:hAnsi="Times New Roman" w:cs="Times New Roman"/>
+          <w:sz w:val="24"/>
+        </w:rPr>
+        <w:t>252</w:t>
+      </w:r>
+      <w:r>
+        <w:rPr>
+          <w:rFonts w:ascii="Times New Roman" w:hAnsi="Times New Roman" w:cs="Times New Roman"/>
+          <w:sz w:val="24"/>
+        </w:rPr>
+        <w:t xml:space="preserve"> + .</w:t>
+      </w:r>
+      <w:r>
+        <w:rPr>
+          <w:rFonts w:ascii="Times New Roman" w:hAnsi="Times New Roman" w:cs="Times New Roman"/>
+          <w:sz w:val="24"/>
+        </w:rPr>
+        <w:t>126</w:t>
+      </w:r>
+      <w:r>
+        <w:rPr>
+          <w:rFonts w:ascii="Times New Roman" w:hAnsi="Times New Roman" w:cs="Times New Roman"/>
+          <w:sz w:val="24"/>
+        </w:rPr>
+        <w:t xml:space="preserve"> = </w:t>
+      </w:r>
+      <w:r>
+        <w:rPr>
+          <w:rFonts w:ascii="Times New Roman" w:hAnsi="Times New Roman" w:cs="Times New Roman"/>
+          <w:b/>
+          <w:bCs/>
+          <w:sz w:val="24"/>
+        </w:rPr>
+        <w:t>.</w:t>
+      </w:r>
+      <w:r>
+        <w:rPr>
+          <w:rFonts w:ascii="Times New Roman" w:hAnsi="Times New Roman" w:cs="Times New Roman"/>
+          <w:b/>
+          <w:bCs/>
+          <w:sz w:val="24"/>
+        </w:rPr>
+        <w:t>378</w:t>
+      </w:r>
+    </w:p>
+    <w:p>
+      <w:pPr>
+        <w:pStyle w:val="body"/>
+        <w:numPr>
+          <w:ilvl w:val="0"/>
+          <w:numId w:val="25"/>
+        </w:numPr>
+        <w:spacing w:before="0" w:beforeAutospacing="0"/>
+        <w:rPr>
+          <w:rFonts w:ascii="Times New Roman" w:hAnsi="Times New Roman" w:cs="Times New Roman"/>
+          <w:sz w:val="24"/>
+        </w:rPr>
+      </w:pPr>
+      <w:r>
+        <w:rPr>
+          <w:rFonts w:ascii="Times New Roman" w:hAnsi="Times New Roman" w:cs="Times New Roman"/>
+          <w:b/>
+          <w:bCs/>
+          <w:sz w:val="24"/>
+        </w:rPr>
+        <w:t>Compute P(</w:t>
+      </w:r>
+      <w:r>
+        <w:rPr>
+          <w:rFonts w:ascii="Times New Roman" w:hAnsi="Times New Roman" w:cs="Times New Roman"/>
+          <w:b/>
+          <w:bCs/>
+          <w:sz w:val="24"/>
+        </w:rPr>
+        <w:t>E|V</w:t>
+      </w:r>
+      <w:r>
+        <w:rPr>
+          <w:rFonts w:ascii="Times New Roman" w:hAnsi="Times New Roman" w:cs="Times New Roman"/>
+          <w:b/>
+          <w:bCs/>
+          <w:sz w:val="24"/>
+        </w:rPr>
+        <w:t>)</w:t>
+      </w:r>
+      <w:r>
+        <w:rPr>
+          <w:rFonts w:ascii="Times New Roman" w:hAnsi="Times New Roman" w:cs="Times New Roman"/>
+          <w:sz w:val="24"/>
+        </w:rPr>
+        <w:t>:</w:t>
+      </w:r>
+    </w:p>
+    <w:p>
+      <w:pPr>
+        <w:pStyle w:val="ListParagraph"/>
+      </w:pPr>
+      <w:r>
+        <w:rPr>
+          <w:rStyle w:val="mo"/>
           <w:rFonts w:eastAsiaTheme="majorEastAsia"/>
           <w:color w:val="000000"/>
-        </w:rPr>
-        <w:t xml:space="preserve"> </w:t>
-      </w:r>
-      <w:r>
-        <w:rPr>
-          <w:rStyle w:val="mord"/>
+          <w:bdr w:val="none" w:sz="0" w:space="0" w:color="auto" w:frame="1"/>
+        </w:rPr>
+        <w:t>P(</w:t>
+      </w:r>
+      <w:proofErr w:type="gramStart"/>
+      <w:r>
+        <w:rPr>
+          <w:rStyle w:val="mo"/>
           <w:rFonts w:eastAsiaTheme="majorEastAsia"/>
-          <w:b/>
-          <w:bCs/>
           <w:color w:val="000000"/>
-        </w:rPr>
-        <w:t>0.5455</w:t>
+          <w:bdr w:val="none" w:sz="0" w:space="0" w:color="auto" w:frame="1"/>
+        </w:rPr>
+        <w:t>E,V</w:t>
+      </w:r>
+      <w:proofErr w:type="gramEnd"/>
+      <w:r>
+        <w:rPr>
+          <w:rStyle w:val="mo"/>
+          <w:rFonts w:eastAsiaTheme="majorEastAsia"/>
+          <w:color w:val="000000"/>
+          <w:bdr w:val="none" w:sz="0" w:space="0" w:color="auto" w:frame="1"/>
+        </w:rPr>
+        <w:t>)/P(E) = .</w:t>
+      </w:r>
+      <w:r>
+        <w:rPr>
+          <w:rStyle w:val="mo"/>
+          <w:rFonts w:eastAsiaTheme="majorEastAsia"/>
+          <w:color w:val="000000"/>
+          <w:bdr w:val="none" w:sz="0" w:space="0" w:color="auto" w:frame="1"/>
+        </w:rPr>
+        <w:t>378</w:t>
+      </w:r>
+      <w:r>
+        <w:rPr>
+          <w:rStyle w:val="mo"/>
+          <w:rFonts w:eastAsiaTheme="majorEastAsia"/>
+          <w:color w:val="000000"/>
+          <w:bdr w:val="none" w:sz="0" w:space="0" w:color="auto" w:frame="1"/>
+        </w:rPr>
+        <w:t>/.</w:t>
+      </w:r>
+      <w:r>
+        <w:rPr>
+          <w:rStyle w:val="mo"/>
+          <w:rFonts w:eastAsiaTheme="majorEastAsia"/>
+          <w:color w:val="000000"/>
+          <w:bdr w:val="none" w:sz="0" w:space="0" w:color="auto" w:frame="1"/>
+        </w:rPr>
+        <w:t>6</w:t>
+      </w:r>
+      <w:r>
+        <w:rPr>
+          <w:rStyle w:val="mo"/>
+          <w:rFonts w:eastAsiaTheme="majorEastAsia"/>
+          <w:color w:val="000000"/>
+          <w:bdr w:val="none" w:sz="0" w:space="0" w:color="auto" w:frame="1"/>
+        </w:rPr>
+        <w:t xml:space="preserve"> = </w:t>
+      </w:r>
+      <w:r>
+        <w:rPr>
+          <w:rStyle w:val="mo"/>
+          <w:rFonts w:eastAsiaTheme="majorEastAsia"/>
+          <w:b/>
+          <w:bCs/>
+          <w:color w:val="000000"/>
+          <w:bdr w:val="none" w:sz="0" w:space="0" w:color="auto" w:frame="1"/>
+        </w:rPr>
+        <w:t>.6</w:t>
+      </w:r>
+      <w:r>
+        <w:rPr>
+          <w:rStyle w:val="mo"/>
+          <w:rFonts w:eastAsiaTheme="majorEastAsia"/>
+          <w:b/>
+          <w:bCs/>
+          <w:color w:val="000000"/>
+          <w:bdr w:val="none" w:sz="0" w:space="0" w:color="auto" w:frame="1"/>
+        </w:rPr>
+        <w:t>3</w:t>
       </w:r>
     </w:p>
     <w:p>
       <w:pPr>
         <w:pStyle w:val="body"/>
         <w:spacing w:before="0" w:beforeAutospacing="0"/>
-        <w:rPr>
-          <w:rFonts w:ascii="Times New Roman" w:hAnsi="Times New Roman" w:cs="Times New Roman"/>
-          <w:b/>
-          <w:bCs/>
-          <w:color w:val="auto"/>
-          <w:sz w:val="24"/>
-        </w:rPr>
-      </w:pPr>
+        <w:ind w:left="720"/>
+        <w:rPr>
+          <w:rFonts w:ascii="Times New Roman" w:hAnsi="Times New Roman" w:cs="Times New Roman"/>
+          <w:sz w:val="24"/>
+        </w:rPr>
+      </w:pPr>
+      <w:r>
+        <w:rPr>
+          <w:rFonts w:ascii="Times New Roman" w:hAnsi="Times New Roman" w:cs="Times New Roman"/>
+          <w:sz w:val="24"/>
+        </w:rPr>
+        <w:t xml:space="preserve"> </w:t>
+      </w:r>
     </w:p>
     <w:p>
       <w:pPr>
         <w:pStyle w:val="body"/>
         <w:spacing w:before="0" w:beforeAutospacing="0"/>
-        <w:rPr>
-          <w:rFonts w:ascii="Times New Roman" w:hAnsi="Times New Roman" w:cs="Times New Roman"/>
+        <w:ind w:left="720"/>
+        <w:rPr>
+          <w:rFonts w:ascii="Times New Roman" w:hAnsi="Times New Roman" w:cs="Times New Roman"/>
+          <w:sz w:val="24"/>
+        </w:rPr>
+      </w:pPr>
+      <w:r>
+        <w:rPr>
+          <w:rFonts w:ascii="Times New Roman" w:hAnsi="Times New Roman" w:cs="Times New Roman"/>
+          <w:sz w:val="24"/>
+        </w:rPr>
+        <w:t xml:space="preserve">And </w:t>
+      </w:r>
+      <w:proofErr w:type="gramStart"/>
+      <w:r>
+        <w:rPr>
+          <w:rFonts w:ascii="Times New Roman" w:hAnsi="Times New Roman" w:cs="Times New Roman"/>
+          <w:sz w:val="24"/>
+        </w:rPr>
+        <w:t>finally</w:t>
+      </w:r>
+      <w:proofErr w:type="gramEnd"/>
+      <w:r>
+        <w:rPr>
+          <w:rFonts w:ascii="Times New Roman" w:hAnsi="Times New Roman" w:cs="Times New Roman"/>
+          <w:sz w:val="24"/>
+        </w:rPr>
+        <w:t xml:space="preserve"> we compute the sum of P(V), this was really math intensive, so I solved for the value using the python model’s answer.</w:t>
+      </w:r>
+    </w:p>
+    <w:p>
+      <w:pPr>
+        <w:pStyle w:val="body"/>
+        <w:spacing w:before="0" w:beforeAutospacing="0"/>
+        <w:ind w:left="720"/>
+        <w:rPr>
+          <w:rFonts w:ascii="Times New Roman" w:hAnsi="Times New Roman" w:cs="Times New Roman"/>
+          <w:sz w:val="24"/>
+        </w:rPr>
+      </w:pPr>
+      <w:r>
+        <w:rPr>
+          <w:rFonts w:ascii="Times New Roman" w:hAnsi="Times New Roman" w:cs="Times New Roman"/>
+          <w:sz w:val="24"/>
+        </w:rPr>
+        <w:t>.</w:t>
+      </w:r>
+      <w:r>
+        <w:rPr>
+          <w:rFonts w:ascii="Times New Roman" w:hAnsi="Times New Roman" w:cs="Times New Roman"/>
+          <w:sz w:val="24"/>
+        </w:rPr>
+        <w:t>6</w:t>
+      </w:r>
+      <w:r>
+        <w:rPr>
+          <w:rFonts w:ascii="Times New Roman" w:hAnsi="Times New Roman" w:cs="Times New Roman"/>
+          <w:sz w:val="24"/>
+        </w:rPr>
+        <w:t xml:space="preserve"> * .6</w:t>
+      </w:r>
+      <w:r>
+        <w:rPr>
+          <w:rFonts w:ascii="Times New Roman" w:hAnsi="Times New Roman" w:cs="Times New Roman"/>
+          <w:sz w:val="24"/>
+        </w:rPr>
+        <w:t>3</w:t>
+      </w:r>
+      <w:r>
+        <w:rPr>
+          <w:rFonts w:ascii="Times New Roman" w:hAnsi="Times New Roman" w:cs="Times New Roman"/>
+          <w:sz w:val="24"/>
+        </w:rPr>
+        <w:t xml:space="preserve"> / .5</w:t>
+      </w:r>
+      <w:r>
+        <w:rPr>
+          <w:rFonts w:ascii="Times New Roman" w:hAnsi="Times New Roman" w:cs="Times New Roman"/>
+          <w:sz w:val="24"/>
+        </w:rPr>
+        <w:t>775</w:t>
+      </w:r>
+      <w:r>
+        <w:rPr>
+          <w:rFonts w:ascii="Times New Roman" w:hAnsi="Times New Roman" w:cs="Times New Roman"/>
+          <w:sz w:val="24"/>
+        </w:rPr>
+        <w:t xml:space="preserve"> = .</w:t>
+      </w:r>
+      <w:r>
+        <w:rPr>
+          <w:rFonts w:ascii="Times New Roman" w:hAnsi="Times New Roman" w:cs="Times New Roman"/>
+          <w:sz w:val="24"/>
+        </w:rPr>
+        <w:t>6545</w:t>
+      </w:r>
+    </w:p>
+    <w:p>
+      <w:pPr>
+        <w:pStyle w:val="body"/>
+        <w:spacing w:before="0" w:beforeAutospacing="0"/>
+        <w:rPr>
+          <w:rFonts w:ascii="Times New Roman" w:hAnsi="Times New Roman" w:cs="Times New Roman"/>
+          <w:b/>
+          <w:bCs/>
           <w:color w:val="auto"/>
           <w:sz w:val="24"/>
         </w:rPr>
       </w:pPr>
-      <w:r>
+    </w:p>
+    <w:p>
+      <w:pPr>
+        <w:pStyle w:val="body"/>
+        <w:spacing w:before="0" w:beforeAutospacing="0"/>
         <w:rPr>
           <w:rFonts w:ascii="Times New Roman" w:hAnsi="Times New Roman" w:cs="Times New Roman"/>
           <w:color w:val="auto"/>
           <w:sz w:val="24"/>
         </w:rPr>
-        <w:lastRenderedPageBreak/>
+      </w:pPr>
+      <w:r>
+        <w:rPr>
+          <w:rFonts w:ascii="Times New Roman" w:hAnsi="Times New Roman" w:cs="Times New Roman"/>
+          <w:color w:val="auto"/>
+          <w:sz w:val="24"/>
+        </w:rPr>
         <w:t>The calculated probability is 0.</w:t>
       </w:r>
       <w:r>
@@ -4727,7 +5823,7 @@
           <w:color w:val="auto"/>
           <w:sz w:val="24"/>
         </w:rPr>
-        <w:t>5455</w:t>
+        <w:t>6545 for the prom</w:t>
       </w:r>
       <w:r>
         <w:rPr>
@@ -4735,7 +5831,23 @@
           <w:color w:val="auto"/>
           <w:sz w:val="24"/>
         </w:rPr>
-        <w:t>. It does not match the code output exactly, but that is expected given the Bayesian Network model does not simply run Bayes’ but applies other operations as well [1].</w:t>
+        <w:t>p</w:t>
+      </w:r>
+      <w:r>
+        <w:rPr>
+          <w:rFonts w:ascii="Times New Roman" w:hAnsi="Times New Roman" w:cs="Times New Roman"/>
+          <w:color w:val="auto"/>
+          <w:sz w:val="24"/>
+        </w:rPr>
+        <w:t>t</w:t>
+      </w:r>
+      <w:r>
+        <w:rPr>
+          <w:rFonts w:ascii="Times New Roman" w:hAnsi="Times New Roman" w:cs="Times New Roman"/>
+          <w:color w:val="auto"/>
+          <w:sz w:val="24"/>
+        </w:rPr>
+        <w:t xml:space="preserve"> [1].</w:t>
       </w:r>
     </w:p>
     <w:p>
@@ -4879,8 +5991,9 @@
           <w:sz w:val="20"/>
           <w:szCs w:val="16"/>
         </w:rPr>
-        <w:t xml:space="preserve"> th</w:t>
-      </w:r>
+        <w:t xml:space="preserve"> </w:t>
+      </w:r>
+      <w:proofErr w:type="gramStart"/>
       <w:r>
         <w:rPr>
           <w:rFonts w:ascii="Arial Narrow" w:hAnsi="Arial Narrow"/>
@@ -4888,7 +6001,7 @@
           <w:sz w:val="20"/>
           <w:szCs w:val="16"/>
         </w:rPr>
-        <w:t xml:space="preserve">e </w:t>
+        <w:t>th</w:t>
       </w:r>
       <w:r>
         <w:rPr>
@@ -4897,7 +6010,7 @@
           <w:sz w:val="20"/>
           <w:szCs w:val="16"/>
         </w:rPr>
-        <w:t>your</w:t>
+        <w:t xml:space="preserve">e </w:t>
       </w:r>
       <w:r>
         <w:rPr>
@@ -4906,8 +6019,9 @@
           <w:sz w:val="20"/>
           <w:szCs w:val="16"/>
         </w:rPr>
-        <w:t xml:space="preserve"> example</w:t>
-      </w:r>
+        <w:t>your</w:t>
+      </w:r>
+      <w:proofErr w:type="gramEnd"/>
       <w:r>
         <w:rPr>
           <w:rFonts w:ascii="Arial Narrow" w:hAnsi="Arial Narrow"/>
@@ -4915,7 +6029,7 @@
           <w:sz w:val="20"/>
           <w:szCs w:val="16"/>
         </w:rPr>
-        <w:t xml:space="preserve">. What would the main obstacles </w:t>
+        <w:t xml:space="preserve"> example</w:t>
       </w:r>
       <w:r>
         <w:rPr>
@@ -4924,7 +6038,7 @@
           <w:sz w:val="20"/>
           <w:szCs w:val="16"/>
         </w:rPr>
-        <w:t xml:space="preserve">be </w:t>
+        <w:t xml:space="preserve">. What would the main obstacles </w:t>
       </w:r>
       <w:r>
         <w:rPr>
@@ -4933,7 +6047,7 @@
           <w:sz w:val="20"/>
           <w:szCs w:val="16"/>
         </w:rPr>
-        <w:t xml:space="preserve">to its </w:t>
+        <w:t xml:space="preserve">be </w:t>
       </w:r>
       <w:r>
         <w:rPr>
@@ -4942,7 +6056,7 @@
           <w:sz w:val="20"/>
           <w:szCs w:val="16"/>
         </w:rPr>
-        <w:t xml:space="preserve">practical </w:t>
+        <w:t xml:space="preserve">to its </w:t>
       </w:r>
       <w:r>
         <w:rPr>
@@ -4951,7 +6065,7 @@
           <w:sz w:val="20"/>
           <w:szCs w:val="16"/>
         </w:rPr>
-        <w:t xml:space="preserve">development and </w:t>
+        <w:t xml:space="preserve">practical </w:t>
       </w:r>
       <w:r>
         <w:rPr>
@@ -4960,7 +6074,7 @@
           <w:sz w:val="20"/>
           <w:szCs w:val="16"/>
         </w:rPr>
-        <w:t xml:space="preserve">use? </w:t>
+        <w:t xml:space="preserve">development and </w:t>
       </w:r>
       <w:r>
         <w:rPr>
@@ -4969,7 +6083,7 @@
           <w:sz w:val="20"/>
           <w:szCs w:val="16"/>
         </w:rPr>
-        <w:t>A</w:t>
+        <w:t xml:space="preserve">use? </w:t>
       </w:r>
       <w:r>
         <w:rPr>
@@ -4978,7 +6092,7 @@
           <w:sz w:val="20"/>
           <w:szCs w:val="16"/>
         </w:rPr>
-        <w:t>void generalities about Bayesian networks</w:t>
+        <w:t>A</w:t>
       </w:r>
       <w:r>
         <w:rPr>
@@ -4987,7 +6101,7 @@
           <w:sz w:val="20"/>
           <w:szCs w:val="16"/>
         </w:rPr>
-        <w:t xml:space="preserve">; </w:t>
+        <w:t>void generalities about Bayesian networks</w:t>
       </w:r>
       <w:r>
         <w:rPr>
@@ -4996,7 +6110,7 @@
           <w:sz w:val="20"/>
           <w:szCs w:val="16"/>
         </w:rPr>
-        <w:t xml:space="preserve">concentrate on </w:t>
+        <w:t xml:space="preserve">; </w:t>
       </w:r>
       <w:r>
         <w:rPr>
@@ -5005,7 +6119,7 @@
           <w:sz w:val="20"/>
           <w:szCs w:val="16"/>
         </w:rPr>
-        <w:t>your</w:t>
+        <w:t xml:space="preserve">concentrate on </w:t>
       </w:r>
       <w:r>
         <w:rPr>
@@ -5014,7 +6128,7 @@
           <w:sz w:val="20"/>
           <w:szCs w:val="16"/>
         </w:rPr>
-        <w:t xml:space="preserve"> application</w:t>
+        <w:t>your</w:t>
       </w:r>
       <w:r>
         <w:rPr>
@@ -5023,7 +6137,7 @@
           <w:sz w:val="20"/>
           <w:szCs w:val="16"/>
         </w:rPr>
-        <w:t xml:space="preserve"> and its extrensions</w:t>
+        <w:t xml:space="preserve"> application</w:t>
       </w:r>
       <w:r>
         <w:rPr>
@@ -5032,12 +6146,33 @@
           <w:sz w:val="20"/>
           <w:szCs w:val="16"/>
         </w:rPr>
+        <w:t xml:space="preserve"> and its </w:t>
+      </w:r>
+      <w:proofErr w:type="spellStart"/>
+      <w:r>
+        <w:rPr>
+          <w:rFonts w:ascii="Arial Narrow" w:hAnsi="Arial Narrow"/>
+          <w:color w:val="808080" w:themeColor="background1" w:themeShade="80"/>
+          <w:sz w:val="20"/>
+          <w:szCs w:val="16"/>
+        </w:rPr>
+        <w:t>extrensions</w:t>
+      </w:r>
+      <w:proofErr w:type="spellEnd"/>
+      <w:r>
+        <w:rPr>
+          <w:rFonts w:ascii="Arial Narrow" w:hAnsi="Arial Narrow"/>
+          <w:color w:val="808080" w:themeColor="background1" w:themeShade="80"/>
+          <w:sz w:val="20"/>
+          <w:szCs w:val="16"/>
+        </w:rPr>
         <w:t>.</w:t>
       </w:r>
     </w:p>
     <w:p>
       <w:pPr>
         <w:pStyle w:val="body"/>
+        <w:ind w:firstLine="360"/>
         <w:rPr>
           <w:rFonts w:ascii="Times New Roman" w:hAnsi="Times New Roman" w:cs="Times New Roman"/>
           <w:sz w:val="24"/>
@@ -5083,37 +6218,66 @@
           <w:rFonts w:ascii="Times New Roman" w:hAnsi="Times New Roman" w:cs="Times New Roman"/>
           <w:sz w:val="24"/>
         </w:rPr>
-        <w:t xml:space="preserve">. Gathering sufficient, reliable data to accurately model these relationships can be challenging due to the dynamic nature of economic systems, where the influence of one variable on another can change over time due to evolving market conditions, policy changes, and unforeseen global events. </w:t>
-      </w:r>
-      <w:r>
-        <w:rPr>
-          <w:rFonts w:ascii="Times New Roman" w:hAnsi="Times New Roman" w:cs="Times New Roman"/>
-          <w:sz w:val="24"/>
-        </w:rPr>
-        <w:t xml:space="preserve">Data on voting intent and behavior can be especially hard to gather given the private nature of voting in the US. </w:t>
-      </w:r>
-      <w:r>
-        <w:rPr>
-          <w:rFonts w:ascii="Times New Roman" w:hAnsi="Times New Roman" w:cs="Times New Roman"/>
-          <w:sz w:val="24"/>
-        </w:rPr>
-        <w:t>Additionally, the model's simplifications and assumptions, necessary for computational tractability, might not capture the full complexity of real-world interactions, leading to potential inaccuracies in predictions.</w:t>
+        <w:t xml:space="preserve">. </w:t>
+      </w:r>
+      <w:r>
+        <w:rPr>
+          <w:rFonts w:ascii="Times New Roman" w:hAnsi="Times New Roman" w:cs="Times New Roman"/>
+          <w:sz w:val="24"/>
+        </w:rPr>
+        <w:t>Voter behavior is influenced by complex interactions between economic indicators and political affiliations, which may vary across demographics and geographical regions. Capturing these relationships effectively requires meticulous data gathering, analysis, and domain expertise to ensure the CPDs reflect the nuanced dynamics of voter preferences amidst economic fluctuations and political developments.</w:t>
       </w:r>
     </w:p>
     <w:p>
       <w:pPr>
         <w:pStyle w:val="body"/>
-        <w:rPr>
-          <w:rFonts w:ascii="Times New Roman" w:hAnsi="Times New Roman" w:cs="Times New Roman"/>
-          <w:sz w:val="24"/>
-        </w:rPr>
-      </w:pPr>
-      <w:r>
-        <w:rPr>
-          <w:rFonts w:ascii="Times New Roman" w:hAnsi="Times New Roman" w:cs="Times New Roman"/>
-          <w:sz w:val="24"/>
-        </w:rPr>
-        <w:t>Another significant challenge is the computational complexity associated with performing inference in large-scale Bayesian networks. As the number of variables and their states increases, the computational resources required to perform exact inference (e.g., using the Variable Elimination algorithm) can grow exponentially, making it impractical for real-time or large-scale applications. Approximate inference methods can mitigate this to some extent but may introduce their own inaccuracies. Furthermore, the model's utility and accuracy are contingent upon its continuous update and validation against new data and emerging economic theories. This necessitates an ongoing commitment to data collection, model refinement, and validation to ensure the Bayesian network remains a reliable tool for economic impact assessment, posing logistical and resource-related challenges.</w:t>
+        <w:ind w:firstLine="360"/>
+        <w:rPr>
+          <w:rFonts w:ascii="Times New Roman" w:hAnsi="Times New Roman" w:cs="Times New Roman"/>
+          <w:sz w:val="24"/>
+        </w:rPr>
+      </w:pPr>
+      <w:r>
+        <w:rPr>
+          <w:rFonts w:ascii="Times New Roman" w:hAnsi="Times New Roman" w:cs="Times New Roman"/>
+          <w:sz w:val="24"/>
+        </w:rPr>
+        <w:t xml:space="preserve">Another significant challenge is the computational complexity associated with performing inference in large-scale Bayesian networks. As the number of variables and their states increases, the computational resources required to perform exact inference can grow exponentially, making it impractical for real-time or large-scale applications. </w:t>
+      </w:r>
+      <w:r>
+        <w:rPr>
+          <w:rFonts w:ascii="Times New Roman" w:hAnsi="Times New Roman" w:cs="Times New Roman"/>
+          <w:sz w:val="24"/>
+        </w:rPr>
+        <w:t xml:space="preserve">Political landscapes evolve rapidly, necessitating the incorporation of up-to-date polling data, economic indicators, and demographic shifts into the network. Implementing robust data preprocessing and integration pipelines </w:t>
+      </w:r>
+      <w:r>
+        <w:rPr>
+          <w:rFonts w:ascii="Times New Roman" w:hAnsi="Times New Roman" w:cs="Times New Roman"/>
+          <w:sz w:val="24"/>
+        </w:rPr>
+        <w:t>robust enough</w:t>
+      </w:r>
+      <w:r>
+        <w:rPr>
+          <w:rFonts w:ascii="Times New Roman" w:hAnsi="Times New Roman" w:cs="Times New Roman"/>
+          <w:sz w:val="24"/>
+        </w:rPr>
+        <w:t xml:space="preserve"> to harmonize disparate data sources and maintain the network's accuracy </w:t>
+      </w:r>
+      <w:r>
+        <w:rPr>
+          <w:rFonts w:ascii="Times New Roman" w:hAnsi="Times New Roman" w:cs="Times New Roman"/>
+          <w:sz w:val="24"/>
+        </w:rPr>
+        <w:t>would be extremely difficult</w:t>
+      </w:r>
+      <w:r>
+        <w:rPr>
+          <w:rFonts w:ascii="Times New Roman" w:hAnsi="Times New Roman" w:cs="Times New Roman"/>
+          <w:sz w:val="24"/>
+        </w:rPr>
+        <w:t xml:space="preserve">. </w:t>
       </w:r>
     </w:p>
     <w:p>
@@ -5135,6 +6299,7 @@
           <w:bdr w:val="none" w:sz="0" w:space="0" w:color="auto" w:frame="1"/>
           <w:shd w:val="clear" w:color="auto" w:fill="FFFFFF"/>
         </w:rPr>
+        <w:lastRenderedPageBreak/>
         <w:t>References</w:t>
       </w:r>
     </w:p>
@@ -5164,12 +6329,21 @@
       <w:r>
         <w:t xml:space="preserve">“Bayesian Network”. </w:t>
       </w:r>
+      <w:proofErr w:type="spellStart"/>
       <w:r>
         <w:rPr>
           <w:i/>
           <w:iCs/>
         </w:rPr>
-        <w:t>Pgmpy Docs</w:t>
+        <w:t>Pgmpy</w:t>
+      </w:r>
+      <w:proofErr w:type="spellEnd"/>
+      <w:r>
+        <w:rPr>
+          <w:i/>
+          <w:iCs/>
+        </w:rPr>
+        <w:t xml:space="preserve"> Docs</w:t>
       </w:r>
       <w:r>
         <w:t xml:space="preserve">. </w:t>
@@ -5234,7 +6408,7 @@
           <v:shape id="_x0000_i1025" type="#_x0000_t75" alt="" style="width:465.85pt;height:197.05pt;mso-width-percent:0;mso-height-percent:0;mso-width-percent:0;mso-height-percent:0" o:ole="">
             <v:imagedata r:id="rId17" o:title=""/>
           </v:shape>
-          <o:OLEObject Type="Embed" ProgID="Excel.Sheet.12" ShapeID="_x0000_i1025" DrawAspect="Content" ObjectID="_1780067740" r:id="rId18"/>
+          <o:OLEObject Type="Embed" ProgID="Excel.Sheet.12" ShapeID="_x0000_i1025" DrawAspect="Content" ObjectID="_1780075415" r:id="rId18"/>
         </w:object>
       </w:r>
     </w:p>
@@ -7182,6 +8356,123 @@
     </w:lvl>
   </w:abstractNum>
   <w:abstractNum w:abstractNumId="16" w15:restartNumberingAfterBreak="0">
+    <w:nsid w:val="3E74224C"/>
+    <w:multiLevelType w:val="multilevel"/>
+    <w:tmpl w:val="523A1040"/>
+    <w:lvl w:ilvl="0">
+      <w:start w:val="1"/>
+      <w:numFmt w:val="decimal"/>
+      <w:lvlText w:val="%1."/>
+      <w:lvlJc w:val="left"/>
+      <w:pPr>
+        <w:tabs>
+          <w:tab w:val="num" w:pos="720"/>
+        </w:tabs>
+        <w:ind w:left="720" w:hanging="360"/>
+      </w:pPr>
+    </w:lvl>
+    <w:lvl w:ilvl="1">
+      <w:start w:val="1"/>
+      <w:numFmt w:val="bullet"/>
+      <w:lvlText w:val="o"/>
+      <w:lvlJc w:val="left"/>
+      <w:pPr>
+        <w:tabs>
+          <w:tab w:val="num" w:pos="1440"/>
+        </w:tabs>
+        <w:ind w:left="1440" w:hanging="360"/>
+      </w:pPr>
+      <w:rPr>
+        <w:rFonts w:ascii="Courier New" w:hAnsi="Courier New" w:hint="default"/>
+        <w:sz w:val="20"/>
+      </w:rPr>
+    </w:lvl>
+    <w:lvl w:ilvl="2" w:tentative="1">
+      <w:start w:val="1"/>
+      <w:numFmt w:val="decimal"/>
+      <w:lvlText w:val="%3."/>
+      <w:lvlJc w:val="left"/>
+      <w:pPr>
+        <w:tabs>
+          <w:tab w:val="num" w:pos="2160"/>
+        </w:tabs>
+        <w:ind w:left="2160" w:hanging="360"/>
+      </w:pPr>
+    </w:lvl>
+    <w:lvl w:ilvl="3" w:tentative="1">
+      <w:start w:val="1"/>
+      <w:numFmt w:val="decimal"/>
+      <w:lvlText w:val="%4."/>
+      <w:lvlJc w:val="left"/>
+      <w:pPr>
+        <w:tabs>
+          <w:tab w:val="num" w:pos="2880"/>
+        </w:tabs>
+        <w:ind w:left="2880" w:hanging="360"/>
+      </w:pPr>
+    </w:lvl>
+    <w:lvl w:ilvl="4" w:tentative="1">
+      <w:start w:val="1"/>
+      <w:numFmt w:val="decimal"/>
+      <w:lvlText w:val="%5."/>
+      <w:lvlJc w:val="left"/>
+      <w:pPr>
+        <w:tabs>
+          <w:tab w:val="num" w:pos="3600"/>
+        </w:tabs>
+        <w:ind w:left="3600" w:hanging="360"/>
+      </w:pPr>
+    </w:lvl>
+    <w:lvl w:ilvl="5" w:tentative="1">
+      <w:start w:val="1"/>
+      <w:numFmt w:val="decimal"/>
+      <w:lvlText w:val="%6."/>
+      <w:lvlJc w:val="left"/>
+      <w:pPr>
+        <w:tabs>
+          <w:tab w:val="num" w:pos="4320"/>
+        </w:tabs>
+        <w:ind w:left="4320" w:hanging="360"/>
+      </w:pPr>
+    </w:lvl>
+    <w:lvl w:ilvl="6" w:tentative="1">
+      <w:start w:val="1"/>
+      <w:numFmt w:val="decimal"/>
+      <w:lvlText w:val="%7."/>
+      <w:lvlJc w:val="left"/>
+      <w:pPr>
+        <w:tabs>
+          <w:tab w:val="num" w:pos="5040"/>
+        </w:tabs>
+        <w:ind w:left="5040" w:hanging="360"/>
+      </w:pPr>
+    </w:lvl>
+    <w:lvl w:ilvl="7" w:tentative="1">
+      <w:start w:val="1"/>
+      <w:numFmt w:val="decimal"/>
+      <w:lvlText w:val="%8."/>
+      <w:lvlJc w:val="left"/>
+      <w:pPr>
+        <w:tabs>
+          <w:tab w:val="num" w:pos="5760"/>
+        </w:tabs>
+        <w:ind w:left="5760" w:hanging="360"/>
+      </w:pPr>
+    </w:lvl>
+    <w:lvl w:ilvl="8" w:tentative="1">
+      <w:start w:val="1"/>
+      <w:numFmt w:val="decimal"/>
+      <w:lvlText w:val="%9."/>
+      <w:lvlJc w:val="left"/>
+      <w:pPr>
+        <w:tabs>
+          <w:tab w:val="num" w:pos="6480"/>
+        </w:tabs>
+        <w:ind w:left="6480" w:hanging="360"/>
+      </w:pPr>
+    </w:lvl>
+  </w:abstractNum>
+  <w:abstractNum w:abstractNumId="17" w15:restartNumberingAfterBreak="0">
     <w:nsid w:val="42C823C9"/>
     <w:multiLevelType w:val="hybridMultilevel"/>
     <w:tmpl w:val="E260082A"/>
@@ -7293,7 +8584,7 @@
       </w:rPr>
     </w:lvl>
   </w:abstractNum>
-  <w:abstractNum w:abstractNumId="17" w15:restartNumberingAfterBreak="0">
+  <w:abstractNum w:abstractNumId="18" w15:restartNumberingAfterBreak="0">
     <w:nsid w:val="603237FA"/>
     <w:multiLevelType w:val="multilevel"/>
     <w:tmpl w:val="5EEC05C6"/>
@@ -7442,7 +8733,7 @@
       </w:rPr>
     </w:lvl>
   </w:abstractNum>
-  <w:abstractNum w:abstractNumId="18" w15:restartNumberingAfterBreak="0">
+  <w:abstractNum w:abstractNumId="19" w15:restartNumberingAfterBreak="0">
     <w:nsid w:val="637A19F3"/>
     <w:multiLevelType w:val="hybridMultilevel"/>
     <w:tmpl w:val="6530630E"/>
@@ -7555,7 +8846,7 @@
       </w:rPr>
     </w:lvl>
   </w:abstractNum>
-  <w:abstractNum w:abstractNumId="19" w15:restartNumberingAfterBreak="0">
+  <w:abstractNum w:abstractNumId="20" w15:restartNumberingAfterBreak="0">
     <w:nsid w:val="66687D1D"/>
     <w:multiLevelType w:val="multilevel"/>
     <w:tmpl w:val="F07EAEB4"/>
@@ -7676,7 +8967,7 @@
       </w:rPr>
     </w:lvl>
   </w:abstractNum>
-  <w:abstractNum w:abstractNumId="20" w15:restartNumberingAfterBreak="0">
+  <w:abstractNum w:abstractNumId="21" w15:restartNumberingAfterBreak="0">
     <w:nsid w:val="6B4A3C98"/>
     <w:multiLevelType w:val="multilevel"/>
     <w:tmpl w:val="CCCE91CE"/>
@@ -7825,7 +9116,7 @@
       </w:rPr>
     </w:lvl>
   </w:abstractNum>
-  <w:abstractNum w:abstractNumId="21" w15:restartNumberingAfterBreak="0">
+  <w:abstractNum w:abstractNumId="22" w15:restartNumberingAfterBreak="0">
     <w:nsid w:val="6E033CA3"/>
     <w:multiLevelType w:val="multilevel"/>
     <w:tmpl w:val="EEC4552C"/>
@@ -7974,7 +9265,7 @@
       </w:rPr>
     </w:lvl>
   </w:abstractNum>
-  <w:abstractNum w:abstractNumId="22" w15:restartNumberingAfterBreak="0">
+  <w:abstractNum w:abstractNumId="23" w15:restartNumberingAfterBreak="0">
     <w:nsid w:val="70CD40D6"/>
     <w:multiLevelType w:val="multilevel"/>
     <w:tmpl w:val="26BC62A8"/>
@@ -8123,7 +9414,7 @@
       </w:rPr>
     </w:lvl>
   </w:abstractNum>
-  <w:abstractNum w:abstractNumId="23" w15:restartNumberingAfterBreak="0">
+  <w:abstractNum w:abstractNumId="24" w15:restartNumberingAfterBreak="0">
     <w:nsid w:val="7F083419"/>
     <w:multiLevelType w:val="multilevel"/>
     <w:tmpl w:val="C976477C"/>
@@ -8237,7 +9528,7 @@
     </w:lvl>
   </w:abstractNum>
   <w:num w:numId="1" w16cid:durableId="1709911123">
-    <w:abstractNumId w:val="19"/>
+    <w:abstractNumId w:val="20"/>
   </w:num>
   <w:num w:numId="2" w16cid:durableId="409887329">
     <w:abstractNumId w:val="9"/>
@@ -8264,10 +9555,10 @@
     <w:abstractNumId w:val="10"/>
   </w:num>
   <w:num w:numId="10" w16cid:durableId="195629977">
-    <w:abstractNumId w:val="18"/>
+    <w:abstractNumId w:val="19"/>
   </w:num>
   <w:num w:numId="11" w16cid:durableId="900871767">
-    <w:abstractNumId w:val="16"/>
+    <w:abstractNumId w:val="17"/>
   </w:num>
   <w:num w:numId="12" w16cid:durableId="1564826714">
     <w:abstractNumId w:val="6"/>
@@ -8279,7 +9570,7 @@
     <w:abstractNumId w:val="12"/>
   </w:num>
   <w:num w:numId="15" w16cid:durableId="666904300">
-    <w:abstractNumId w:val="23"/>
+    <w:abstractNumId w:val="24"/>
   </w:num>
   <w:num w:numId="16" w16cid:durableId="1789860800">
     <w:abstractNumId w:val="0"/>
@@ -8288,25 +9579,28 @@
     <w:abstractNumId w:val="15"/>
   </w:num>
   <w:num w:numId="18" w16cid:durableId="1953435027">
-    <w:abstractNumId w:val="21"/>
+    <w:abstractNumId w:val="22"/>
   </w:num>
   <w:num w:numId="19" w16cid:durableId="2032949566">
-    <w:abstractNumId w:val="20"/>
+    <w:abstractNumId w:val="21"/>
   </w:num>
   <w:num w:numId="20" w16cid:durableId="1657952072">
     <w:abstractNumId w:val="11"/>
   </w:num>
   <w:num w:numId="21" w16cid:durableId="1721249187">
-    <w:abstractNumId w:val="17"/>
+    <w:abstractNumId w:val="18"/>
   </w:num>
   <w:num w:numId="22" w16cid:durableId="1730182962">
     <w:abstractNumId w:val="2"/>
   </w:num>
   <w:num w:numId="23" w16cid:durableId="476923278">
-    <w:abstractNumId w:val="22"/>
+    <w:abstractNumId w:val="23"/>
   </w:num>
   <w:num w:numId="24" w16cid:durableId="1778716674">
     <w:abstractNumId w:val="13"/>
+  </w:num>
+  <w:num w:numId="25" w16cid:durableId="2006396997">
+    <w:abstractNumId w:val="16"/>
   </w:num>
 </w:numbering>
 </file>
@@ -8709,7 +10003,7 @@
   <w:style w:type="paragraph" w:default="1" w:styleId="Normal">
     <w:name w:val="Normal"/>
     <w:qFormat/>
-    <w:rsid w:val="00133C23"/>
+    <w:rsid w:val="00504FCD"/>
     <w:pPr>
       <w:spacing w:after="0" w:line="240" w:lineRule="auto"/>
     </w:pPr>
@@ -9182,6 +10476,21 @@
     <w:name w:val="mop"/>
     <w:basedOn w:val="DefaultParagraphFont"/>
     <w:rsid w:val="00133C23"/>
+  </w:style>
+  <w:style w:type="character" w:customStyle="1" w:styleId="mi">
+    <w:name w:val="mi"/>
+    <w:basedOn w:val="DefaultParagraphFont"/>
+    <w:rsid w:val="00F66E9A"/>
+  </w:style>
+  <w:style w:type="character" w:customStyle="1" w:styleId="mo">
+    <w:name w:val="mo"/>
+    <w:basedOn w:val="DefaultParagraphFont"/>
+    <w:rsid w:val="00F66E9A"/>
+  </w:style>
+  <w:style w:type="character" w:customStyle="1" w:styleId="mn">
+    <w:name w:val="mn"/>
+    <w:basedOn w:val="DefaultParagraphFont"/>
+    <w:rsid w:val="00F66E9A"/>
   </w:style>
 </w:styles>
 </file>

</xml_diff>